<commit_message>
users are now authenticated
can see if the user is exists in the database or not
</commit_message>
<xml_diff>
--- a/Interim/10819486_Interim.docx
+++ b/Interim/10819486_Interim.docx
@@ -361,6 +361,12 @@
     </w:p>
     <w:sdt>
       <w:sdtPr>
+        <w:rPr>
+          <w:rFonts w:asciiTheme="minorHAnsi" w:eastAsiaTheme="minorHAnsi" w:hAnsiTheme="minorHAnsi" w:cstheme="minorBidi"/>
+          <w:color w:val="auto"/>
+          <w:sz w:val="24"/>
+          <w:szCs w:val="24"/>
+        </w:rPr>
         <w:id w:val="440957549"/>
         <w:docPartObj>
           <w:docPartGallery w:val="Table of Contents"/>
@@ -369,13 +375,9 @@
       </w:sdtPr>
       <w:sdtEndPr>
         <w:rPr>
-          <w:rFonts w:asciiTheme="minorHAnsi" w:eastAsiaTheme="minorHAnsi" w:hAnsiTheme="minorHAnsi" w:cstheme="minorBidi"/>
           <w:b/>
           <w:bCs/>
           <w:noProof/>
-          <w:color w:val="auto"/>
-          <w:sz w:val="24"/>
-          <w:szCs w:val="24"/>
         </w:rPr>
       </w:sdtEndPr>
       <w:sdtContent>
@@ -388,6 +390,15 @@
           </w:r>
         </w:p>
         <w:p>
+          <w:pPr>
+            <w:pStyle w:val="TOC1"/>
+            <w:tabs>
+              <w:tab w:val="right" w:leader="dot" w:pos="9010"/>
+            </w:tabs>
+            <w:rPr>
+              <w:noProof/>
+            </w:rPr>
+          </w:pPr>
           <w:r>
             <w:fldChar w:fldCharType="begin"/>
           </w:r>
@@ -397,14 +408,1662 @@
           <w:r>
             <w:fldChar w:fldCharType="separate"/>
           </w:r>
-          <w:r>
+          <w:hyperlink w:anchor="_Toc160062523" w:history="1">
+            <w:r>
+              <w:rPr>
+                <w:rStyle w:val="Hyperlink"/>
+                <w:rFonts w:ascii="Times New Roman" w:hAnsi="Times New Roman" w:cs="Times New Roman"/>
+                <w:b/>
+                <w:bCs/>
+                <w:noProof/>
+              </w:rPr>
+              <w:t>Chapter 01 Introduction</w:t>
+            </w:r>
+            <w:r>
+              <w:rPr>
+                <w:noProof/>
+                <w:webHidden/>
+              </w:rPr>
+              <w:tab/>
+            </w:r>
+            <w:r>
+              <w:rPr>
+                <w:noProof/>
+                <w:webHidden/>
+              </w:rPr>
+              <w:fldChar w:fldCharType="begin"/>
+            </w:r>
+            <w:r>
+              <w:rPr>
+                <w:noProof/>
+                <w:webHidden/>
+              </w:rPr>
+              <w:instrText xml:space="preserve"> PAGEREF _Toc160062523 \h </w:instrText>
+            </w:r>
+            <w:r>
+              <w:rPr>
+                <w:noProof/>
+                <w:webHidden/>
+              </w:rPr>
+            </w:r>
+            <w:r>
+              <w:rPr>
+                <w:noProof/>
+                <w:webHidden/>
+              </w:rPr>
+              <w:fldChar w:fldCharType="separate"/>
+            </w:r>
+            <w:r>
+              <w:rPr>
+                <w:noProof/>
+                <w:webHidden/>
+              </w:rPr>
+              <w:t>3</w:t>
+            </w:r>
+            <w:r>
+              <w:rPr>
+                <w:noProof/>
+                <w:webHidden/>
+              </w:rPr>
+              <w:fldChar w:fldCharType="end"/>
+            </w:r>
+          </w:hyperlink>
+        </w:p>
+        <w:p>
+          <w:pPr>
+            <w:pStyle w:val="TOC2"/>
+            <w:tabs>
+              <w:tab w:val="right" w:leader="dot" w:pos="9010"/>
+            </w:tabs>
             <w:rPr>
-              <w:b/>
-              <w:bCs/>
               <w:noProof/>
             </w:rPr>
-            <w:t>No table of contents entries found.</w:t>
-          </w:r>
+          </w:pPr>
+          <w:hyperlink w:anchor="_Toc160062524" w:history="1">
+            <w:r>
+              <w:rPr>
+                <w:rStyle w:val="Hyperlink"/>
+                <w:rFonts w:ascii="Times New Roman" w:hAnsi="Times New Roman" w:cs="Times New Roman"/>
+                <w:noProof/>
+              </w:rPr>
+              <w:t>1.1 Introduction</w:t>
+            </w:r>
+            <w:r>
+              <w:rPr>
+                <w:noProof/>
+                <w:webHidden/>
+              </w:rPr>
+              <w:tab/>
+            </w:r>
+            <w:r>
+              <w:rPr>
+                <w:noProof/>
+                <w:webHidden/>
+              </w:rPr>
+              <w:fldChar w:fldCharType="begin"/>
+            </w:r>
+            <w:r>
+              <w:rPr>
+                <w:noProof/>
+                <w:webHidden/>
+              </w:rPr>
+              <w:instrText xml:space="preserve"> PAGEREF _Toc160062524 \h </w:instrText>
+            </w:r>
+            <w:r>
+              <w:rPr>
+                <w:noProof/>
+                <w:webHidden/>
+              </w:rPr>
+            </w:r>
+            <w:r>
+              <w:rPr>
+                <w:noProof/>
+                <w:webHidden/>
+              </w:rPr>
+              <w:fldChar w:fldCharType="separate"/>
+            </w:r>
+            <w:r>
+              <w:rPr>
+                <w:noProof/>
+                <w:webHidden/>
+              </w:rPr>
+              <w:t>3</w:t>
+            </w:r>
+            <w:r>
+              <w:rPr>
+                <w:noProof/>
+                <w:webHidden/>
+              </w:rPr>
+              <w:fldChar w:fldCharType="end"/>
+            </w:r>
+          </w:hyperlink>
+        </w:p>
+        <w:p>
+          <w:pPr>
+            <w:pStyle w:val="TOC2"/>
+            <w:tabs>
+              <w:tab w:val="right" w:leader="dot" w:pos="9010"/>
+            </w:tabs>
+            <w:rPr>
+              <w:noProof/>
+            </w:rPr>
+          </w:pPr>
+          <w:hyperlink w:anchor="_Toc160062525" w:history="1">
+            <w:r>
+              <w:rPr>
+                <w:rStyle w:val="Hyperlink"/>
+                <w:rFonts w:ascii="Times New Roman" w:hAnsi="Times New Roman" w:cs="Times New Roman"/>
+                <w:noProof/>
+              </w:rPr>
+              <w:t>1.2 Problem Definition</w:t>
+            </w:r>
+            <w:r>
+              <w:rPr>
+                <w:noProof/>
+                <w:webHidden/>
+              </w:rPr>
+              <w:tab/>
+            </w:r>
+            <w:r>
+              <w:rPr>
+                <w:noProof/>
+                <w:webHidden/>
+              </w:rPr>
+              <w:fldChar w:fldCharType="begin"/>
+            </w:r>
+            <w:r>
+              <w:rPr>
+                <w:noProof/>
+                <w:webHidden/>
+              </w:rPr>
+              <w:instrText xml:space="preserve"> PAGEREF _Toc160062525 \h </w:instrText>
+            </w:r>
+            <w:r>
+              <w:rPr>
+                <w:noProof/>
+                <w:webHidden/>
+              </w:rPr>
+            </w:r>
+            <w:r>
+              <w:rPr>
+                <w:noProof/>
+                <w:webHidden/>
+              </w:rPr>
+              <w:fldChar w:fldCharType="separate"/>
+            </w:r>
+            <w:r>
+              <w:rPr>
+                <w:noProof/>
+                <w:webHidden/>
+              </w:rPr>
+              <w:t>3</w:t>
+            </w:r>
+            <w:r>
+              <w:rPr>
+                <w:noProof/>
+                <w:webHidden/>
+              </w:rPr>
+              <w:fldChar w:fldCharType="end"/>
+            </w:r>
+          </w:hyperlink>
+        </w:p>
+        <w:p>
+          <w:pPr>
+            <w:pStyle w:val="TOC2"/>
+            <w:tabs>
+              <w:tab w:val="right" w:leader="dot" w:pos="9010"/>
+            </w:tabs>
+            <w:rPr>
+              <w:noProof/>
+            </w:rPr>
+          </w:pPr>
+          <w:hyperlink w:anchor="_Toc160062526" w:history="1">
+            <w:r>
+              <w:rPr>
+                <w:rStyle w:val="Hyperlink"/>
+                <w:rFonts w:ascii="Times New Roman" w:hAnsi="Times New Roman" w:cs="Times New Roman"/>
+                <w:noProof/>
+              </w:rPr>
+              <w:t>1.3 Project Objectives</w:t>
+            </w:r>
+            <w:r>
+              <w:rPr>
+                <w:noProof/>
+                <w:webHidden/>
+              </w:rPr>
+              <w:tab/>
+            </w:r>
+            <w:r>
+              <w:rPr>
+                <w:noProof/>
+                <w:webHidden/>
+              </w:rPr>
+              <w:fldChar w:fldCharType="begin"/>
+            </w:r>
+            <w:r>
+              <w:rPr>
+                <w:noProof/>
+                <w:webHidden/>
+              </w:rPr>
+              <w:instrText xml:space="preserve"> PAGEREF _Toc160062526 \h </w:instrText>
+            </w:r>
+            <w:r>
+              <w:rPr>
+                <w:noProof/>
+                <w:webHidden/>
+              </w:rPr>
+            </w:r>
+            <w:r>
+              <w:rPr>
+                <w:noProof/>
+                <w:webHidden/>
+              </w:rPr>
+              <w:fldChar w:fldCharType="separate"/>
+            </w:r>
+            <w:r>
+              <w:rPr>
+                <w:noProof/>
+                <w:webHidden/>
+              </w:rPr>
+              <w:t>3</w:t>
+            </w:r>
+            <w:r>
+              <w:rPr>
+                <w:noProof/>
+                <w:webHidden/>
+              </w:rPr>
+              <w:fldChar w:fldCharType="end"/>
+            </w:r>
+          </w:hyperlink>
+        </w:p>
+        <w:p>
+          <w:pPr>
+            <w:pStyle w:val="TOC1"/>
+            <w:tabs>
+              <w:tab w:val="right" w:leader="dot" w:pos="9010"/>
+            </w:tabs>
+            <w:rPr>
+              <w:noProof/>
+            </w:rPr>
+          </w:pPr>
+          <w:hyperlink w:anchor="_Toc160062527" w:history="1">
+            <w:r>
+              <w:rPr>
+                <w:rStyle w:val="Hyperlink"/>
+                <w:rFonts w:ascii="Times New Roman" w:hAnsi="Times New Roman" w:cs="Times New Roman"/>
+                <w:b/>
+                <w:bCs/>
+                <w:noProof/>
+              </w:rPr>
+              <w:t>Chapter 02 System Analysis</w:t>
+            </w:r>
+            <w:r>
+              <w:rPr>
+                <w:noProof/>
+                <w:webHidden/>
+              </w:rPr>
+              <w:tab/>
+            </w:r>
+            <w:r>
+              <w:rPr>
+                <w:noProof/>
+                <w:webHidden/>
+              </w:rPr>
+              <w:fldChar w:fldCharType="begin"/>
+            </w:r>
+            <w:r>
+              <w:rPr>
+                <w:noProof/>
+                <w:webHidden/>
+              </w:rPr>
+              <w:instrText xml:space="preserve"> PAGEREF _Toc160062527 \h </w:instrText>
+            </w:r>
+            <w:r>
+              <w:rPr>
+                <w:noProof/>
+                <w:webHidden/>
+              </w:rPr>
+            </w:r>
+            <w:r>
+              <w:rPr>
+                <w:noProof/>
+                <w:webHidden/>
+              </w:rPr>
+              <w:fldChar w:fldCharType="separate"/>
+            </w:r>
+            <w:r>
+              <w:rPr>
+                <w:noProof/>
+                <w:webHidden/>
+              </w:rPr>
+              <w:t>4</w:t>
+            </w:r>
+            <w:r>
+              <w:rPr>
+                <w:noProof/>
+                <w:webHidden/>
+              </w:rPr>
+              <w:fldChar w:fldCharType="end"/>
+            </w:r>
+          </w:hyperlink>
+        </w:p>
+        <w:p>
+          <w:pPr>
+            <w:pStyle w:val="TOC2"/>
+            <w:tabs>
+              <w:tab w:val="right" w:leader="dot" w:pos="9010"/>
+            </w:tabs>
+            <w:rPr>
+              <w:noProof/>
+            </w:rPr>
+          </w:pPr>
+          <w:hyperlink w:anchor="_Toc160062528" w:history="1">
+            <w:r>
+              <w:rPr>
+                <w:rStyle w:val="Hyperlink"/>
+                <w:rFonts w:ascii="Times New Roman" w:hAnsi="Times New Roman" w:cs="Times New Roman"/>
+                <w:noProof/>
+              </w:rPr>
+              <w:t>2.1 Facts Gathering Techniques</w:t>
+            </w:r>
+            <w:r>
+              <w:rPr>
+                <w:noProof/>
+                <w:webHidden/>
+              </w:rPr>
+              <w:tab/>
+            </w:r>
+            <w:r>
+              <w:rPr>
+                <w:noProof/>
+                <w:webHidden/>
+              </w:rPr>
+              <w:fldChar w:fldCharType="begin"/>
+            </w:r>
+            <w:r>
+              <w:rPr>
+                <w:noProof/>
+                <w:webHidden/>
+              </w:rPr>
+              <w:instrText xml:space="preserve"> PAGEREF _Toc160062528 \h </w:instrText>
+            </w:r>
+            <w:r>
+              <w:rPr>
+                <w:noProof/>
+                <w:webHidden/>
+              </w:rPr>
+            </w:r>
+            <w:r>
+              <w:rPr>
+                <w:noProof/>
+                <w:webHidden/>
+              </w:rPr>
+              <w:fldChar w:fldCharType="separate"/>
+            </w:r>
+            <w:r>
+              <w:rPr>
+                <w:noProof/>
+                <w:webHidden/>
+              </w:rPr>
+              <w:t>4</w:t>
+            </w:r>
+            <w:r>
+              <w:rPr>
+                <w:noProof/>
+                <w:webHidden/>
+              </w:rPr>
+              <w:fldChar w:fldCharType="end"/>
+            </w:r>
+          </w:hyperlink>
+        </w:p>
+        <w:p>
+          <w:pPr>
+            <w:pStyle w:val="TOC2"/>
+            <w:tabs>
+              <w:tab w:val="right" w:leader="dot" w:pos="9010"/>
+            </w:tabs>
+            <w:rPr>
+              <w:noProof/>
+            </w:rPr>
+          </w:pPr>
+          <w:hyperlink w:anchor="_Toc160062529" w:history="1">
+            <w:r>
+              <w:rPr>
+                <w:rStyle w:val="Hyperlink"/>
+                <w:rFonts w:ascii="Times New Roman" w:hAnsi="Times New Roman" w:cs="Times New Roman"/>
+                <w:noProof/>
+              </w:rPr>
+              <w:t>2.2 Existing System</w:t>
+            </w:r>
+            <w:r>
+              <w:rPr>
+                <w:noProof/>
+                <w:webHidden/>
+              </w:rPr>
+              <w:tab/>
+            </w:r>
+            <w:r>
+              <w:rPr>
+                <w:noProof/>
+                <w:webHidden/>
+              </w:rPr>
+              <w:fldChar w:fldCharType="begin"/>
+            </w:r>
+            <w:r>
+              <w:rPr>
+                <w:noProof/>
+                <w:webHidden/>
+              </w:rPr>
+              <w:instrText xml:space="preserve"> PAGEREF _Toc160062529 \h </w:instrText>
+            </w:r>
+            <w:r>
+              <w:rPr>
+                <w:noProof/>
+                <w:webHidden/>
+              </w:rPr>
+            </w:r>
+            <w:r>
+              <w:rPr>
+                <w:noProof/>
+                <w:webHidden/>
+              </w:rPr>
+              <w:fldChar w:fldCharType="separate"/>
+            </w:r>
+            <w:r>
+              <w:rPr>
+                <w:noProof/>
+                <w:webHidden/>
+              </w:rPr>
+              <w:t>4</w:t>
+            </w:r>
+            <w:r>
+              <w:rPr>
+                <w:noProof/>
+                <w:webHidden/>
+              </w:rPr>
+              <w:fldChar w:fldCharType="end"/>
+            </w:r>
+          </w:hyperlink>
+        </w:p>
+        <w:p>
+          <w:pPr>
+            <w:pStyle w:val="TOC2"/>
+            <w:tabs>
+              <w:tab w:val="right" w:leader="dot" w:pos="9010"/>
+            </w:tabs>
+            <w:rPr>
+              <w:noProof/>
+            </w:rPr>
+          </w:pPr>
+          <w:hyperlink w:anchor="_Toc160062530" w:history="1">
+            <w:r>
+              <w:rPr>
+                <w:rStyle w:val="Hyperlink"/>
+                <w:rFonts w:ascii="Times New Roman" w:hAnsi="Times New Roman" w:cs="Times New Roman"/>
+                <w:noProof/>
+              </w:rPr>
+              <w:t>2.3 Use case diagram</w:t>
+            </w:r>
+            <w:r>
+              <w:rPr>
+                <w:noProof/>
+                <w:webHidden/>
+              </w:rPr>
+              <w:tab/>
+            </w:r>
+            <w:r>
+              <w:rPr>
+                <w:noProof/>
+                <w:webHidden/>
+              </w:rPr>
+              <w:fldChar w:fldCharType="begin"/>
+            </w:r>
+            <w:r>
+              <w:rPr>
+                <w:noProof/>
+                <w:webHidden/>
+              </w:rPr>
+              <w:instrText xml:space="preserve"> PAGEREF _Toc160062530 \h </w:instrText>
+            </w:r>
+            <w:r>
+              <w:rPr>
+                <w:noProof/>
+                <w:webHidden/>
+              </w:rPr>
+            </w:r>
+            <w:r>
+              <w:rPr>
+                <w:noProof/>
+                <w:webHidden/>
+              </w:rPr>
+              <w:fldChar w:fldCharType="separate"/>
+            </w:r>
+            <w:r>
+              <w:rPr>
+                <w:noProof/>
+                <w:webHidden/>
+              </w:rPr>
+              <w:t>4</w:t>
+            </w:r>
+            <w:r>
+              <w:rPr>
+                <w:noProof/>
+                <w:webHidden/>
+              </w:rPr>
+              <w:fldChar w:fldCharType="end"/>
+            </w:r>
+          </w:hyperlink>
+        </w:p>
+        <w:p>
+          <w:pPr>
+            <w:pStyle w:val="TOC2"/>
+            <w:tabs>
+              <w:tab w:val="right" w:leader="dot" w:pos="9010"/>
+            </w:tabs>
+            <w:rPr>
+              <w:noProof/>
+            </w:rPr>
+          </w:pPr>
+          <w:hyperlink w:anchor="_Toc160062531" w:history="1">
+            <w:r>
+              <w:rPr>
+                <w:rStyle w:val="Hyperlink"/>
+                <w:rFonts w:ascii="Times New Roman" w:hAnsi="Times New Roman" w:cs="Times New Roman"/>
+                <w:noProof/>
+              </w:rPr>
+              <w:t>2.4 Drawbacks of the existing system</w:t>
+            </w:r>
+            <w:r>
+              <w:rPr>
+                <w:noProof/>
+                <w:webHidden/>
+              </w:rPr>
+              <w:tab/>
+            </w:r>
+            <w:r>
+              <w:rPr>
+                <w:noProof/>
+                <w:webHidden/>
+              </w:rPr>
+              <w:fldChar w:fldCharType="begin"/>
+            </w:r>
+            <w:r>
+              <w:rPr>
+                <w:noProof/>
+                <w:webHidden/>
+              </w:rPr>
+              <w:instrText xml:space="preserve"> PAGEREF _Toc160062531 \h </w:instrText>
+            </w:r>
+            <w:r>
+              <w:rPr>
+                <w:noProof/>
+                <w:webHidden/>
+              </w:rPr>
+            </w:r>
+            <w:r>
+              <w:rPr>
+                <w:noProof/>
+                <w:webHidden/>
+              </w:rPr>
+              <w:fldChar w:fldCharType="separate"/>
+            </w:r>
+            <w:r>
+              <w:rPr>
+                <w:noProof/>
+                <w:webHidden/>
+              </w:rPr>
+              <w:t>4</w:t>
+            </w:r>
+            <w:r>
+              <w:rPr>
+                <w:noProof/>
+                <w:webHidden/>
+              </w:rPr>
+              <w:fldChar w:fldCharType="end"/>
+            </w:r>
+          </w:hyperlink>
+        </w:p>
+        <w:p>
+          <w:pPr>
+            <w:pStyle w:val="TOC1"/>
+            <w:tabs>
+              <w:tab w:val="right" w:leader="dot" w:pos="9010"/>
+            </w:tabs>
+            <w:rPr>
+              <w:noProof/>
+            </w:rPr>
+          </w:pPr>
+          <w:hyperlink w:anchor="_Toc160062532" w:history="1">
+            <w:r>
+              <w:rPr>
+                <w:rStyle w:val="Hyperlink"/>
+                <w:rFonts w:ascii="Times New Roman" w:hAnsi="Times New Roman" w:cs="Times New Roman"/>
+                <w:b/>
+                <w:bCs/>
+                <w:noProof/>
+              </w:rPr>
+              <w:t>Chapter 03 Requirements Specification</w:t>
+            </w:r>
+            <w:r>
+              <w:rPr>
+                <w:noProof/>
+                <w:webHidden/>
+              </w:rPr>
+              <w:tab/>
+            </w:r>
+            <w:r>
+              <w:rPr>
+                <w:noProof/>
+                <w:webHidden/>
+              </w:rPr>
+              <w:fldChar w:fldCharType="begin"/>
+            </w:r>
+            <w:r>
+              <w:rPr>
+                <w:noProof/>
+                <w:webHidden/>
+              </w:rPr>
+              <w:instrText xml:space="preserve"> PAGEREF _Toc160062532 \h </w:instrText>
+            </w:r>
+            <w:r>
+              <w:rPr>
+                <w:noProof/>
+                <w:webHidden/>
+              </w:rPr>
+            </w:r>
+            <w:r>
+              <w:rPr>
+                <w:noProof/>
+                <w:webHidden/>
+              </w:rPr>
+              <w:fldChar w:fldCharType="separate"/>
+            </w:r>
+            <w:r>
+              <w:rPr>
+                <w:noProof/>
+                <w:webHidden/>
+              </w:rPr>
+              <w:t>5</w:t>
+            </w:r>
+            <w:r>
+              <w:rPr>
+                <w:noProof/>
+                <w:webHidden/>
+              </w:rPr>
+              <w:fldChar w:fldCharType="end"/>
+            </w:r>
+          </w:hyperlink>
+        </w:p>
+        <w:p>
+          <w:pPr>
+            <w:pStyle w:val="TOC2"/>
+            <w:tabs>
+              <w:tab w:val="right" w:leader="dot" w:pos="9010"/>
+            </w:tabs>
+            <w:rPr>
+              <w:noProof/>
+            </w:rPr>
+          </w:pPr>
+          <w:hyperlink w:anchor="_Toc160062533" w:history="1">
+            <w:r>
+              <w:rPr>
+                <w:rStyle w:val="Hyperlink"/>
+                <w:rFonts w:ascii="Times New Roman" w:hAnsi="Times New Roman" w:cs="Times New Roman"/>
+                <w:noProof/>
+              </w:rPr>
+              <w:t>3.1 Functional Requirements</w:t>
+            </w:r>
+            <w:r>
+              <w:rPr>
+                <w:noProof/>
+                <w:webHidden/>
+              </w:rPr>
+              <w:tab/>
+            </w:r>
+            <w:r>
+              <w:rPr>
+                <w:noProof/>
+                <w:webHidden/>
+              </w:rPr>
+              <w:fldChar w:fldCharType="begin"/>
+            </w:r>
+            <w:r>
+              <w:rPr>
+                <w:noProof/>
+                <w:webHidden/>
+              </w:rPr>
+              <w:instrText xml:space="preserve"> PAGEREF _Toc160062533 \h </w:instrText>
+            </w:r>
+            <w:r>
+              <w:rPr>
+                <w:noProof/>
+                <w:webHidden/>
+              </w:rPr>
+            </w:r>
+            <w:r>
+              <w:rPr>
+                <w:noProof/>
+                <w:webHidden/>
+              </w:rPr>
+              <w:fldChar w:fldCharType="separate"/>
+            </w:r>
+            <w:r>
+              <w:rPr>
+                <w:noProof/>
+                <w:webHidden/>
+              </w:rPr>
+              <w:t>5</w:t>
+            </w:r>
+            <w:r>
+              <w:rPr>
+                <w:noProof/>
+                <w:webHidden/>
+              </w:rPr>
+              <w:fldChar w:fldCharType="end"/>
+            </w:r>
+          </w:hyperlink>
+        </w:p>
+        <w:p>
+          <w:pPr>
+            <w:pStyle w:val="TOC2"/>
+            <w:tabs>
+              <w:tab w:val="right" w:leader="dot" w:pos="9010"/>
+            </w:tabs>
+            <w:rPr>
+              <w:noProof/>
+            </w:rPr>
+          </w:pPr>
+          <w:hyperlink w:anchor="_Toc160062534" w:history="1">
+            <w:r>
+              <w:rPr>
+                <w:rStyle w:val="Hyperlink"/>
+                <w:rFonts w:ascii="Times New Roman" w:hAnsi="Times New Roman" w:cs="Times New Roman"/>
+                <w:noProof/>
+              </w:rPr>
+              <w:t>3.2 Non-Functional Requirements</w:t>
+            </w:r>
+            <w:r>
+              <w:rPr>
+                <w:noProof/>
+                <w:webHidden/>
+              </w:rPr>
+              <w:tab/>
+            </w:r>
+            <w:r>
+              <w:rPr>
+                <w:noProof/>
+                <w:webHidden/>
+              </w:rPr>
+              <w:fldChar w:fldCharType="begin"/>
+            </w:r>
+            <w:r>
+              <w:rPr>
+                <w:noProof/>
+                <w:webHidden/>
+              </w:rPr>
+              <w:instrText xml:space="preserve"> PAGEREF _Toc160062534 \h </w:instrText>
+            </w:r>
+            <w:r>
+              <w:rPr>
+                <w:noProof/>
+                <w:webHidden/>
+              </w:rPr>
+            </w:r>
+            <w:r>
+              <w:rPr>
+                <w:noProof/>
+                <w:webHidden/>
+              </w:rPr>
+              <w:fldChar w:fldCharType="separate"/>
+            </w:r>
+            <w:r>
+              <w:rPr>
+                <w:noProof/>
+                <w:webHidden/>
+              </w:rPr>
+              <w:t>5</w:t>
+            </w:r>
+            <w:r>
+              <w:rPr>
+                <w:noProof/>
+                <w:webHidden/>
+              </w:rPr>
+              <w:fldChar w:fldCharType="end"/>
+            </w:r>
+          </w:hyperlink>
+        </w:p>
+        <w:p>
+          <w:pPr>
+            <w:pStyle w:val="TOC2"/>
+            <w:tabs>
+              <w:tab w:val="right" w:leader="dot" w:pos="9010"/>
+            </w:tabs>
+            <w:rPr>
+              <w:noProof/>
+            </w:rPr>
+          </w:pPr>
+          <w:hyperlink w:anchor="_Toc160062535" w:history="1">
+            <w:r>
+              <w:rPr>
+                <w:rStyle w:val="Hyperlink"/>
+                <w:rFonts w:ascii="Times New Roman" w:hAnsi="Times New Roman" w:cs="Times New Roman"/>
+                <w:noProof/>
+              </w:rPr>
+              <w:t>3.3 Hardware / Software Requirements</w:t>
+            </w:r>
+            <w:r>
+              <w:rPr>
+                <w:noProof/>
+                <w:webHidden/>
+              </w:rPr>
+              <w:tab/>
+            </w:r>
+            <w:r>
+              <w:rPr>
+                <w:noProof/>
+                <w:webHidden/>
+              </w:rPr>
+              <w:fldChar w:fldCharType="begin"/>
+            </w:r>
+            <w:r>
+              <w:rPr>
+                <w:noProof/>
+                <w:webHidden/>
+              </w:rPr>
+              <w:instrText xml:space="preserve"> PAGEREF _Toc160062535 \h </w:instrText>
+            </w:r>
+            <w:r>
+              <w:rPr>
+                <w:noProof/>
+                <w:webHidden/>
+              </w:rPr>
+            </w:r>
+            <w:r>
+              <w:rPr>
+                <w:noProof/>
+                <w:webHidden/>
+              </w:rPr>
+              <w:fldChar w:fldCharType="separate"/>
+            </w:r>
+            <w:r>
+              <w:rPr>
+                <w:noProof/>
+                <w:webHidden/>
+              </w:rPr>
+              <w:t>5</w:t>
+            </w:r>
+            <w:r>
+              <w:rPr>
+                <w:noProof/>
+                <w:webHidden/>
+              </w:rPr>
+              <w:fldChar w:fldCharType="end"/>
+            </w:r>
+          </w:hyperlink>
+        </w:p>
+        <w:p>
+          <w:pPr>
+            <w:pStyle w:val="TOC2"/>
+            <w:tabs>
+              <w:tab w:val="right" w:leader="dot" w:pos="9010"/>
+            </w:tabs>
+            <w:rPr>
+              <w:noProof/>
+            </w:rPr>
+          </w:pPr>
+          <w:hyperlink w:anchor="_Toc160062536" w:history="1">
+            <w:r>
+              <w:rPr>
+                <w:rStyle w:val="Hyperlink"/>
+                <w:rFonts w:ascii="Times New Roman" w:hAnsi="Times New Roman" w:cs="Times New Roman"/>
+                <w:noProof/>
+              </w:rPr>
+              <w:t>3.4 Networking Requirements (Optional)</w:t>
+            </w:r>
+            <w:r>
+              <w:rPr>
+                <w:noProof/>
+                <w:webHidden/>
+              </w:rPr>
+              <w:tab/>
+            </w:r>
+            <w:r>
+              <w:rPr>
+                <w:noProof/>
+                <w:webHidden/>
+              </w:rPr>
+              <w:fldChar w:fldCharType="begin"/>
+            </w:r>
+            <w:r>
+              <w:rPr>
+                <w:noProof/>
+                <w:webHidden/>
+              </w:rPr>
+              <w:instrText xml:space="preserve"> PAGEREF _Toc160062536 \h </w:instrText>
+            </w:r>
+            <w:r>
+              <w:rPr>
+                <w:noProof/>
+                <w:webHidden/>
+              </w:rPr>
+            </w:r>
+            <w:r>
+              <w:rPr>
+                <w:noProof/>
+                <w:webHidden/>
+              </w:rPr>
+              <w:fldChar w:fldCharType="separate"/>
+            </w:r>
+            <w:r>
+              <w:rPr>
+                <w:noProof/>
+                <w:webHidden/>
+              </w:rPr>
+              <w:t>5</w:t>
+            </w:r>
+            <w:r>
+              <w:rPr>
+                <w:noProof/>
+                <w:webHidden/>
+              </w:rPr>
+              <w:fldChar w:fldCharType="end"/>
+            </w:r>
+          </w:hyperlink>
+        </w:p>
+        <w:p>
+          <w:pPr>
+            <w:pStyle w:val="TOC1"/>
+            <w:tabs>
+              <w:tab w:val="right" w:leader="dot" w:pos="9010"/>
+            </w:tabs>
+            <w:rPr>
+              <w:noProof/>
+            </w:rPr>
+          </w:pPr>
+          <w:hyperlink w:anchor="_Toc160062537" w:history="1">
+            <w:r>
+              <w:rPr>
+                <w:rStyle w:val="Hyperlink"/>
+                <w:rFonts w:ascii="Times New Roman" w:hAnsi="Times New Roman" w:cs="Times New Roman"/>
+                <w:b/>
+                <w:bCs/>
+                <w:noProof/>
+              </w:rPr>
+              <w:t>Chapter 04 Feasibility Study</w:t>
+            </w:r>
+            <w:r>
+              <w:rPr>
+                <w:noProof/>
+                <w:webHidden/>
+              </w:rPr>
+              <w:tab/>
+            </w:r>
+            <w:r>
+              <w:rPr>
+                <w:noProof/>
+                <w:webHidden/>
+              </w:rPr>
+              <w:fldChar w:fldCharType="begin"/>
+            </w:r>
+            <w:r>
+              <w:rPr>
+                <w:noProof/>
+                <w:webHidden/>
+              </w:rPr>
+              <w:instrText xml:space="preserve"> PAGEREF _Toc160062537 \h </w:instrText>
+            </w:r>
+            <w:r>
+              <w:rPr>
+                <w:noProof/>
+                <w:webHidden/>
+              </w:rPr>
+            </w:r>
+            <w:r>
+              <w:rPr>
+                <w:noProof/>
+                <w:webHidden/>
+              </w:rPr>
+              <w:fldChar w:fldCharType="separate"/>
+            </w:r>
+            <w:r>
+              <w:rPr>
+                <w:noProof/>
+                <w:webHidden/>
+              </w:rPr>
+              <w:t>6</w:t>
+            </w:r>
+            <w:r>
+              <w:rPr>
+                <w:noProof/>
+                <w:webHidden/>
+              </w:rPr>
+              <w:fldChar w:fldCharType="end"/>
+            </w:r>
+          </w:hyperlink>
+        </w:p>
+        <w:p>
+          <w:pPr>
+            <w:pStyle w:val="TOC2"/>
+            <w:tabs>
+              <w:tab w:val="right" w:leader="dot" w:pos="9010"/>
+            </w:tabs>
+            <w:rPr>
+              <w:noProof/>
+            </w:rPr>
+          </w:pPr>
+          <w:hyperlink w:anchor="_Toc160062538" w:history="1">
+            <w:r>
+              <w:rPr>
+                <w:rStyle w:val="Hyperlink"/>
+                <w:rFonts w:ascii="Times New Roman" w:hAnsi="Times New Roman" w:cs="Times New Roman"/>
+                <w:noProof/>
+              </w:rPr>
+              <w:t>4.1 Operational Feasibility</w:t>
+            </w:r>
+            <w:r>
+              <w:rPr>
+                <w:noProof/>
+                <w:webHidden/>
+              </w:rPr>
+              <w:tab/>
+            </w:r>
+            <w:r>
+              <w:rPr>
+                <w:noProof/>
+                <w:webHidden/>
+              </w:rPr>
+              <w:fldChar w:fldCharType="begin"/>
+            </w:r>
+            <w:r>
+              <w:rPr>
+                <w:noProof/>
+                <w:webHidden/>
+              </w:rPr>
+              <w:instrText xml:space="preserve"> PAGEREF _Toc160062538 \h </w:instrText>
+            </w:r>
+            <w:r>
+              <w:rPr>
+                <w:noProof/>
+                <w:webHidden/>
+              </w:rPr>
+            </w:r>
+            <w:r>
+              <w:rPr>
+                <w:noProof/>
+                <w:webHidden/>
+              </w:rPr>
+              <w:fldChar w:fldCharType="separate"/>
+            </w:r>
+            <w:r>
+              <w:rPr>
+                <w:noProof/>
+                <w:webHidden/>
+              </w:rPr>
+              <w:t>6</w:t>
+            </w:r>
+            <w:r>
+              <w:rPr>
+                <w:noProof/>
+                <w:webHidden/>
+              </w:rPr>
+              <w:fldChar w:fldCharType="end"/>
+            </w:r>
+          </w:hyperlink>
+        </w:p>
+        <w:p>
+          <w:pPr>
+            <w:pStyle w:val="TOC2"/>
+            <w:tabs>
+              <w:tab w:val="right" w:leader="dot" w:pos="9010"/>
+            </w:tabs>
+            <w:rPr>
+              <w:noProof/>
+            </w:rPr>
+          </w:pPr>
+          <w:hyperlink w:anchor="_Toc160062539" w:history="1">
+            <w:r>
+              <w:rPr>
+                <w:rStyle w:val="Hyperlink"/>
+                <w:rFonts w:ascii="Times New Roman" w:hAnsi="Times New Roman" w:cs="Times New Roman"/>
+                <w:noProof/>
+              </w:rPr>
+              <w:t>4.2 Technical Feasibility</w:t>
+            </w:r>
+            <w:r>
+              <w:rPr>
+                <w:noProof/>
+                <w:webHidden/>
+              </w:rPr>
+              <w:tab/>
+            </w:r>
+            <w:r>
+              <w:rPr>
+                <w:noProof/>
+                <w:webHidden/>
+              </w:rPr>
+              <w:fldChar w:fldCharType="begin"/>
+            </w:r>
+            <w:r>
+              <w:rPr>
+                <w:noProof/>
+                <w:webHidden/>
+              </w:rPr>
+              <w:instrText xml:space="preserve"> PAGEREF _Toc160062539 \h </w:instrText>
+            </w:r>
+            <w:r>
+              <w:rPr>
+                <w:noProof/>
+                <w:webHidden/>
+              </w:rPr>
+            </w:r>
+            <w:r>
+              <w:rPr>
+                <w:noProof/>
+                <w:webHidden/>
+              </w:rPr>
+              <w:fldChar w:fldCharType="separate"/>
+            </w:r>
+            <w:r>
+              <w:rPr>
+                <w:noProof/>
+                <w:webHidden/>
+              </w:rPr>
+              <w:t>6</w:t>
+            </w:r>
+            <w:r>
+              <w:rPr>
+                <w:noProof/>
+                <w:webHidden/>
+              </w:rPr>
+              <w:fldChar w:fldCharType="end"/>
+            </w:r>
+          </w:hyperlink>
+        </w:p>
+        <w:p>
+          <w:pPr>
+            <w:pStyle w:val="TOC2"/>
+            <w:tabs>
+              <w:tab w:val="right" w:leader="dot" w:pos="9010"/>
+            </w:tabs>
+            <w:rPr>
+              <w:noProof/>
+            </w:rPr>
+          </w:pPr>
+          <w:hyperlink w:anchor="_Toc160062540" w:history="1">
+            <w:r>
+              <w:rPr>
+                <w:rStyle w:val="Hyperlink"/>
+                <w:rFonts w:ascii="Times New Roman" w:hAnsi="Times New Roman" w:cs="Times New Roman"/>
+                <w:noProof/>
+              </w:rPr>
+              <w:t>4.3 Outline Budget</w:t>
+            </w:r>
+            <w:r>
+              <w:rPr>
+                <w:noProof/>
+                <w:webHidden/>
+              </w:rPr>
+              <w:tab/>
+            </w:r>
+            <w:r>
+              <w:rPr>
+                <w:noProof/>
+                <w:webHidden/>
+              </w:rPr>
+              <w:fldChar w:fldCharType="begin"/>
+            </w:r>
+            <w:r>
+              <w:rPr>
+                <w:noProof/>
+                <w:webHidden/>
+              </w:rPr>
+              <w:instrText xml:space="preserve"> PAGEREF _Toc160062540 \h </w:instrText>
+            </w:r>
+            <w:r>
+              <w:rPr>
+                <w:noProof/>
+                <w:webHidden/>
+              </w:rPr>
+            </w:r>
+            <w:r>
+              <w:rPr>
+                <w:noProof/>
+                <w:webHidden/>
+              </w:rPr>
+              <w:fldChar w:fldCharType="separate"/>
+            </w:r>
+            <w:r>
+              <w:rPr>
+                <w:noProof/>
+                <w:webHidden/>
+              </w:rPr>
+              <w:t>6</w:t>
+            </w:r>
+            <w:r>
+              <w:rPr>
+                <w:noProof/>
+                <w:webHidden/>
+              </w:rPr>
+              <w:fldChar w:fldCharType="end"/>
+            </w:r>
+          </w:hyperlink>
+        </w:p>
+        <w:p>
+          <w:pPr>
+            <w:pStyle w:val="TOC1"/>
+            <w:tabs>
+              <w:tab w:val="right" w:leader="dot" w:pos="9010"/>
+            </w:tabs>
+            <w:rPr>
+              <w:noProof/>
+            </w:rPr>
+          </w:pPr>
+          <w:hyperlink w:anchor="_Toc160062541" w:history="1">
+            <w:r>
+              <w:rPr>
+                <w:rStyle w:val="Hyperlink"/>
+                <w:rFonts w:ascii="Times New Roman" w:hAnsi="Times New Roman" w:cs="Times New Roman"/>
+                <w:b/>
+                <w:bCs/>
+                <w:noProof/>
+              </w:rPr>
+              <w:t>Chapter 06 Development Tools and Technologies</w:t>
+            </w:r>
+            <w:r>
+              <w:rPr>
+                <w:noProof/>
+                <w:webHidden/>
+              </w:rPr>
+              <w:tab/>
+            </w:r>
+            <w:r>
+              <w:rPr>
+                <w:noProof/>
+                <w:webHidden/>
+              </w:rPr>
+              <w:fldChar w:fldCharType="begin"/>
+            </w:r>
+            <w:r>
+              <w:rPr>
+                <w:noProof/>
+                <w:webHidden/>
+              </w:rPr>
+              <w:instrText xml:space="preserve"> PAGEREF _Toc160062541 \h </w:instrText>
+            </w:r>
+            <w:r>
+              <w:rPr>
+                <w:noProof/>
+                <w:webHidden/>
+              </w:rPr>
+            </w:r>
+            <w:r>
+              <w:rPr>
+                <w:noProof/>
+                <w:webHidden/>
+              </w:rPr>
+              <w:fldChar w:fldCharType="separate"/>
+            </w:r>
+            <w:r>
+              <w:rPr>
+                <w:noProof/>
+                <w:webHidden/>
+              </w:rPr>
+              <w:t>8</w:t>
+            </w:r>
+            <w:r>
+              <w:rPr>
+                <w:noProof/>
+                <w:webHidden/>
+              </w:rPr>
+              <w:fldChar w:fldCharType="end"/>
+            </w:r>
+          </w:hyperlink>
+        </w:p>
+        <w:p>
+          <w:pPr>
+            <w:pStyle w:val="TOC2"/>
+            <w:tabs>
+              <w:tab w:val="right" w:leader="dot" w:pos="9010"/>
+            </w:tabs>
+            <w:rPr>
+              <w:noProof/>
+            </w:rPr>
+          </w:pPr>
+          <w:hyperlink w:anchor="_Toc160062542" w:history="1">
+            <w:r>
+              <w:rPr>
+                <w:rStyle w:val="Hyperlink"/>
+                <w:rFonts w:ascii="Times New Roman" w:hAnsi="Times New Roman" w:cs="Times New Roman"/>
+                <w:noProof/>
+              </w:rPr>
+              <w:t>6.1 Development Methodology</w:t>
+            </w:r>
+            <w:r>
+              <w:rPr>
+                <w:noProof/>
+                <w:webHidden/>
+              </w:rPr>
+              <w:tab/>
+            </w:r>
+            <w:r>
+              <w:rPr>
+                <w:noProof/>
+                <w:webHidden/>
+              </w:rPr>
+              <w:fldChar w:fldCharType="begin"/>
+            </w:r>
+            <w:r>
+              <w:rPr>
+                <w:noProof/>
+                <w:webHidden/>
+              </w:rPr>
+              <w:instrText xml:space="preserve"> PAGEREF _Toc160062542 \h </w:instrText>
+            </w:r>
+            <w:r>
+              <w:rPr>
+                <w:noProof/>
+                <w:webHidden/>
+              </w:rPr>
+            </w:r>
+            <w:r>
+              <w:rPr>
+                <w:noProof/>
+                <w:webHidden/>
+              </w:rPr>
+              <w:fldChar w:fldCharType="separate"/>
+            </w:r>
+            <w:r>
+              <w:rPr>
+                <w:noProof/>
+                <w:webHidden/>
+              </w:rPr>
+              <w:t>8</w:t>
+            </w:r>
+            <w:r>
+              <w:rPr>
+                <w:noProof/>
+                <w:webHidden/>
+              </w:rPr>
+              <w:fldChar w:fldCharType="end"/>
+            </w:r>
+          </w:hyperlink>
+        </w:p>
+        <w:p>
+          <w:pPr>
+            <w:pStyle w:val="TOC2"/>
+            <w:tabs>
+              <w:tab w:val="right" w:leader="dot" w:pos="9010"/>
+            </w:tabs>
+            <w:rPr>
+              <w:noProof/>
+            </w:rPr>
+          </w:pPr>
+          <w:hyperlink w:anchor="_Toc160062543" w:history="1">
+            <w:r>
+              <w:rPr>
+                <w:rStyle w:val="Hyperlink"/>
+                <w:rFonts w:ascii="Times New Roman" w:hAnsi="Times New Roman" w:cs="Times New Roman"/>
+                <w:noProof/>
+              </w:rPr>
+              <w:t>6.2 Programming Languages and Tools</w:t>
+            </w:r>
+            <w:r>
+              <w:rPr>
+                <w:noProof/>
+                <w:webHidden/>
+              </w:rPr>
+              <w:tab/>
+            </w:r>
+            <w:r>
+              <w:rPr>
+                <w:noProof/>
+                <w:webHidden/>
+              </w:rPr>
+              <w:fldChar w:fldCharType="begin"/>
+            </w:r>
+            <w:r>
+              <w:rPr>
+                <w:noProof/>
+                <w:webHidden/>
+              </w:rPr>
+              <w:instrText xml:space="preserve"> PAGEREF _Toc160062543 \h </w:instrText>
+            </w:r>
+            <w:r>
+              <w:rPr>
+                <w:noProof/>
+                <w:webHidden/>
+              </w:rPr>
+            </w:r>
+            <w:r>
+              <w:rPr>
+                <w:noProof/>
+                <w:webHidden/>
+              </w:rPr>
+              <w:fldChar w:fldCharType="separate"/>
+            </w:r>
+            <w:r>
+              <w:rPr>
+                <w:noProof/>
+                <w:webHidden/>
+              </w:rPr>
+              <w:t>8</w:t>
+            </w:r>
+            <w:r>
+              <w:rPr>
+                <w:noProof/>
+                <w:webHidden/>
+              </w:rPr>
+              <w:fldChar w:fldCharType="end"/>
+            </w:r>
+          </w:hyperlink>
+        </w:p>
+        <w:p>
+          <w:pPr>
+            <w:pStyle w:val="TOC2"/>
+            <w:tabs>
+              <w:tab w:val="right" w:leader="dot" w:pos="9010"/>
+            </w:tabs>
+            <w:rPr>
+              <w:noProof/>
+            </w:rPr>
+          </w:pPr>
+          <w:hyperlink w:anchor="_Toc160062544" w:history="1">
+            <w:r>
+              <w:rPr>
+                <w:rStyle w:val="Hyperlink"/>
+                <w:rFonts w:ascii="Times New Roman" w:hAnsi="Times New Roman" w:cs="Times New Roman"/>
+                <w:noProof/>
+              </w:rPr>
+              <w:t>6.3 Third Party Components and Libraries</w:t>
+            </w:r>
+            <w:r>
+              <w:rPr>
+                <w:noProof/>
+                <w:webHidden/>
+              </w:rPr>
+              <w:tab/>
+            </w:r>
+            <w:r>
+              <w:rPr>
+                <w:noProof/>
+                <w:webHidden/>
+              </w:rPr>
+              <w:fldChar w:fldCharType="begin"/>
+            </w:r>
+            <w:r>
+              <w:rPr>
+                <w:noProof/>
+                <w:webHidden/>
+              </w:rPr>
+              <w:instrText xml:space="preserve"> PAGEREF _Toc160062544 \h </w:instrText>
+            </w:r>
+            <w:r>
+              <w:rPr>
+                <w:noProof/>
+                <w:webHidden/>
+              </w:rPr>
+            </w:r>
+            <w:r>
+              <w:rPr>
+                <w:noProof/>
+                <w:webHidden/>
+              </w:rPr>
+              <w:fldChar w:fldCharType="separate"/>
+            </w:r>
+            <w:r>
+              <w:rPr>
+                <w:noProof/>
+                <w:webHidden/>
+              </w:rPr>
+              <w:t>10</w:t>
+            </w:r>
+            <w:r>
+              <w:rPr>
+                <w:noProof/>
+                <w:webHidden/>
+              </w:rPr>
+              <w:fldChar w:fldCharType="end"/>
+            </w:r>
+          </w:hyperlink>
+        </w:p>
+        <w:p>
+          <w:pPr>
+            <w:pStyle w:val="TOC2"/>
+            <w:tabs>
+              <w:tab w:val="right" w:leader="dot" w:pos="9010"/>
+            </w:tabs>
+            <w:rPr>
+              <w:noProof/>
+            </w:rPr>
+          </w:pPr>
+          <w:hyperlink w:anchor="_Toc160062545" w:history="1">
+            <w:r>
+              <w:rPr>
+                <w:rStyle w:val="Hyperlink"/>
+                <w:rFonts w:ascii="Times New Roman" w:hAnsi="Times New Roman" w:cs="Times New Roman"/>
+                <w:noProof/>
+              </w:rPr>
+              <w:t>6.4 Algorithms</w:t>
+            </w:r>
+            <w:r>
+              <w:rPr>
+                <w:noProof/>
+                <w:webHidden/>
+              </w:rPr>
+              <w:tab/>
+            </w:r>
+            <w:r>
+              <w:rPr>
+                <w:noProof/>
+                <w:webHidden/>
+              </w:rPr>
+              <w:fldChar w:fldCharType="begin"/>
+            </w:r>
+            <w:r>
+              <w:rPr>
+                <w:noProof/>
+                <w:webHidden/>
+              </w:rPr>
+              <w:instrText xml:space="preserve"> PAGEREF _Toc160062545 \h </w:instrText>
+            </w:r>
+            <w:r>
+              <w:rPr>
+                <w:noProof/>
+                <w:webHidden/>
+              </w:rPr>
+            </w:r>
+            <w:r>
+              <w:rPr>
+                <w:noProof/>
+                <w:webHidden/>
+              </w:rPr>
+              <w:fldChar w:fldCharType="separate"/>
+            </w:r>
+            <w:r>
+              <w:rPr>
+                <w:noProof/>
+                <w:webHidden/>
+              </w:rPr>
+              <w:t>11</w:t>
+            </w:r>
+            <w:r>
+              <w:rPr>
+                <w:noProof/>
+                <w:webHidden/>
+              </w:rPr>
+              <w:fldChar w:fldCharType="end"/>
+            </w:r>
+          </w:hyperlink>
+        </w:p>
+        <w:p>
+          <w:pPr>
+            <w:pStyle w:val="TOC1"/>
+            <w:tabs>
+              <w:tab w:val="right" w:leader="dot" w:pos="9010"/>
+            </w:tabs>
+            <w:rPr>
+              <w:noProof/>
+            </w:rPr>
+          </w:pPr>
+          <w:hyperlink w:anchor="_Toc160062546" w:history="1">
+            <w:r>
+              <w:rPr>
+                <w:rStyle w:val="Hyperlink"/>
+                <w:noProof/>
+              </w:rPr>
+              <w:t>References</w:t>
+            </w:r>
+            <w:r>
+              <w:rPr>
+                <w:noProof/>
+                <w:webHidden/>
+              </w:rPr>
+              <w:tab/>
+            </w:r>
+            <w:r>
+              <w:rPr>
+                <w:noProof/>
+                <w:webHidden/>
+              </w:rPr>
+              <w:fldChar w:fldCharType="begin"/>
+            </w:r>
+            <w:r>
+              <w:rPr>
+                <w:noProof/>
+                <w:webHidden/>
+              </w:rPr>
+              <w:instrText xml:space="preserve"> PAGEREF _Toc160062546 \h </w:instrText>
+            </w:r>
+            <w:r>
+              <w:rPr>
+                <w:noProof/>
+                <w:webHidden/>
+              </w:rPr>
+            </w:r>
+            <w:r>
+              <w:rPr>
+                <w:noProof/>
+                <w:webHidden/>
+              </w:rPr>
+              <w:fldChar w:fldCharType="separate"/>
+            </w:r>
+            <w:r>
+              <w:rPr>
+                <w:noProof/>
+                <w:webHidden/>
+              </w:rPr>
+              <w:t>13</w:t>
+            </w:r>
+            <w:r>
+              <w:rPr>
+                <w:noProof/>
+                <w:webHidden/>
+              </w:rPr>
+              <w:fldChar w:fldCharType="end"/>
+            </w:r>
+          </w:hyperlink>
+        </w:p>
+        <w:p>
           <w:r>
             <w:rPr>
               <w:b/>
@@ -452,6 +2111,7 @@
           <w:szCs w:val="28"/>
         </w:rPr>
       </w:pPr>
+      <w:bookmarkStart w:id="0" w:name="_Toc160062523"/>
       <w:r>
         <w:rPr>
           <w:rFonts w:ascii="Times New Roman" w:hAnsi="Times New Roman" w:cs="Times New Roman"/>
@@ -462,7 +2122,19 @@
           <w:szCs w:val="28"/>
         </w:rPr>
         <w:lastRenderedPageBreak/>
-        <w:t xml:space="preserve">Chapter 01 Introduction </w:t>
+        <w:t>Chapter 01 Introduction</w:t>
+      </w:r>
+      <w:bookmarkEnd w:id="0"/>
+      <w:r>
+        <w:rPr>
+          <w:rFonts w:ascii="Times New Roman" w:hAnsi="Times New Roman" w:cs="Times New Roman"/>
+          <w:b/>
+          <w:bCs/>
+          <w:color w:val="auto"/>
+          <w:sz w:val="28"/>
+          <w:szCs w:val="28"/>
+        </w:rPr>
+        <w:t xml:space="preserve"> </w:t>
       </w:r>
     </w:p>
     <w:p>
@@ -478,6 +2150,7 @@
           <w:u w:val="single"/>
         </w:rPr>
       </w:pPr>
+      <w:bookmarkStart w:id="1" w:name="_Toc160062524"/>
       <w:r>
         <w:rPr>
           <w:rFonts w:ascii="Times New Roman" w:hAnsi="Times New Roman" w:cs="Times New Roman"/>
@@ -486,7 +2159,18 @@
           <w:szCs w:val="24"/>
           <w:u w:val="single"/>
         </w:rPr>
-        <w:t xml:space="preserve">1.1 Introduction </w:t>
+        <w:t>1.1 Introduction</w:t>
+      </w:r>
+      <w:bookmarkEnd w:id="1"/>
+      <w:r>
+        <w:rPr>
+          <w:rFonts w:ascii="Times New Roman" w:hAnsi="Times New Roman" w:cs="Times New Roman"/>
+          <w:color w:val="auto"/>
+          <w:sz w:val="24"/>
+          <w:szCs w:val="24"/>
+          <w:u w:val="single"/>
+        </w:rPr>
+        <w:t xml:space="preserve"> </w:t>
       </w:r>
     </w:p>
     <w:p>
@@ -502,6 +2186,7 @@
           <w:u w:val="single"/>
         </w:rPr>
       </w:pPr>
+      <w:bookmarkStart w:id="2" w:name="_Toc160062525"/>
       <w:r>
         <w:rPr>
           <w:rFonts w:ascii="Times New Roman" w:hAnsi="Times New Roman" w:cs="Times New Roman"/>
@@ -510,7 +2195,18 @@
           <w:szCs w:val="24"/>
           <w:u w:val="single"/>
         </w:rPr>
-        <w:t xml:space="preserve">1.2 Problem Definition </w:t>
+        <w:t>1.2 Problem Definition</w:t>
+      </w:r>
+      <w:bookmarkEnd w:id="2"/>
+      <w:r>
+        <w:rPr>
+          <w:rFonts w:ascii="Times New Roman" w:hAnsi="Times New Roman" w:cs="Times New Roman"/>
+          <w:color w:val="auto"/>
+          <w:sz w:val="24"/>
+          <w:szCs w:val="24"/>
+          <w:u w:val="single"/>
+        </w:rPr>
+        <w:t xml:space="preserve"> </w:t>
       </w:r>
     </w:p>
     <w:p>
@@ -523,6 +2219,7 @@
           <w:u w:val="single"/>
         </w:rPr>
       </w:pPr>
+      <w:bookmarkStart w:id="3" w:name="_Toc160062526"/>
       <w:r>
         <w:rPr>
           <w:rFonts w:ascii="Times New Roman" w:hAnsi="Times New Roman" w:cs="Times New Roman"/>
@@ -533,6 +2230,7 @@
         </w:rPr>
         <w:t>1.3 Project Objectives</w:t>
       </w:r>
+      <w:bookmarkEnd w:id="3"/>
     </w:p>
     <w:p>
       <w:pPr>
@@ -562,6 +2260,7 @@
           <w:szCs w:val="28"/>
         </w:rPr>
       </w:pPr>
+      <w:bookmarkStart w:id="4" w:name="_Toc160062527"/>
       <w:r>
         <w:rPr>
           <w:rFonts w:ascii="Times New Roman" w:hAnsi="Times New Roman" w:cs="Times New Roman"/>
@@ -572,7 +2271,19 @@
           <w:szCs w:val="28"/>
         </w:rPr>
         <w:lastRenderedPageBreak/>
-        <w:t xml:space="preserve">Chapter 02 System Analysis </w:t>
+        <w:t>Chapter 02 System Analysis</w:t>
+      </w:r>
+      <w:bookmarkEnd w:id="4"/>
+      <w:r>
+        <w:rPr>
+          <w:rFonts w:ascii="Times New Roman" w:hAnsi="Times New Roman" w:cs="Times New Roman"/>
+          <w:b/>
+          <w:bCs/>
+          <w:color w:val="auto"/>
+          <w:sz w:val="28"/>
+          <w:szCs w:val="28"/>
+        </w:rPr>
+        <w:t xml:space="preserve"> </w:t>
       </w:r>
     </w:p>
     <w:p>
@@ -588,6 +2299,7 @@
           <w:u w:val="single"/>
         </w:rPr>
       </w:pPr>
+      <w:bookmarkStart w:id="5" w:name="_Toc160062528"/>
       <w:r>
         <w:rPr>
           <w:rFonts w:ascii="Times New Roman" w:hAnsi="Times New Roman" w:cs="Times New Roman"/>
@@ -596,7 +2308,18 @@
           <w:szCs w:val="24"/>
           <w:u w:val="single"/>
         </w:rPr>
-        <w:t xml:space="preserve">2.1 Facts Gathering Techniques </w:t>
+        <w:t>2.1 Facts Gathering Techniques</w:t>
+      </w:r>
+      <w:bookmarkEnd w:id="5"/>
+      <w:r>
+        <w:rPr>
+          <w:rFonts w:ascii="Times New Roman" w:hAnsi="Times New Roman" w:cs="Times New Roman"/>
+          <w:color w:val="auto"/>
+          <w:sz w:val="24"/>
+          <w:szCs w:val="24"/>
+          <w:u w:val="single"/>
+        </w:rPr>
+        <w:t xml:space="preserve"> </w:t>
       </w:r>
     </w:p>
     <w:p>
@@ -612,6 +2335,7 @@
           <w:u w:val="single"/>
         </w:rPr>
       </w:pPr>
+      <w:bookmarkStart w:id="6" w:name="_Toc160062529"/>
       <w:r>
         <w:rPr>
           <w:rFonts w:ascii="Times New Roman" w:hAnsi="Times New Roman" w:cs="Times New Roman"/>
@@ -620,7 +2344,18 @@
           <w:szCs w:val="24"/>
           <w:u w:val="single"/>
         </w:rPr>
-        <w:t xml:space="preserve">2.2 Existing System </w:t>
+        <w:t>2.2 Existing System</w:t>
+      </w:r>
+      <w:bookmarkEnd w:id="6"/>
+      <w:r>
+        <w:rPr>
+          <w:rFonts w:ascii="Times New Roman" w:hAnsi="Times New Roman" w:cs="Times New Roman"/>
+          <w:color w:val="auto"/>
+          <w:sz w:val="24"/>
+          <w:szCs w:val="24"/>
+          <w:u w:val="single"/>
+        </w:rPr>
+        <w:t xml:space="preserve"> </w:t>
       </w:r>
     </w:p>
     <w:p>
@@ -636,6 +2371,7 @@
           <w:u w:val="single"/>
         </w:rPr>
       </w:pPr>
+      <w:bookmarkStart w:id="7" w:name="_Toc160062530"/>
       <w:r>
         <w:rPr>
           <w:rFonts w:ascii="Times New Roman" w:hAnsi="Times New Roman" w:cs="Times New Roman"/>
@@ -644,7 +2380,18 @@
           <w:szCs w:val="24"/>
           <w:u w:val="single"/>
         </w:rPr>
-        <w:t xml:space="preserve">2.3 Use case diagram </w:t>
+        <w:t>2.3 Use case diagram</w:t>
+      </w:r>
+      <w:bookmarkEnd w:id="7"/>
+      <w:r>
+        <w:rPr>
+          <w:rFonts w:ascii="Times New Roman" w:hAnsi="Times New Roman" w:cs="Times New Roman"/>
+          <w:color w:val="auto"/>
+          <w:sz w:val="24"/>
+          <w:szCs w:val="24"/>
+          <w:u w:val="single"/>
+        </w:rPr>
+        <w:t xml:space="preserve"> </w:t>
       </w:r>
     </w:p>
     <w:p>
@@ -660,6 +2407,7 @@
           <w:u w:val="single"/>
         </w:rPr>
       </w:pPr>
+      <w:bookmarkStart w:id="8" w:name="_Toc160062531"/>
       <w:r>
         <w:rPr>
           <w:rFonts w:ascii="Times New Roman" w:hAnsi="Times New Roman" w:cs="Times New Roman"/>
@@ -670,6 +2418,7 @@
         </w:rPr>
         <w:t>2.4 Drawbacks of the existing system</w:t>
       </w:r>
+      <w:bookmarkEnd w:id="8"/>
     </w:p>
     <w:p>
       <w:pPr>
@@ -696,6 +2445,7 @@
           <w:color w:val="auto"/>
         </w:rPr>
       </w:pPr>
+      <w:bookmarkStart w:id="9" w:name="_Toc160062532"/>
       <w:r>
         <w:rPr>
           <w:rFonts w:ascii="Times New Roman" w:hAnsi="Times New Roman" w:cs="Times New Roman"/>
@@ -706,7 +2456,19 @@
           <w:szCs w:val="28"/>
         </w:rPr>
         <w:lastRenderedPageBreak/>
-        <w:t xml:space="preserve">Chapter 03 Requirements Specification </w:t>
+        <w:t>Chapter 03 Requirements Specification</w:t>
+      </w:r>
+      <w:bookmarkEnd w:id="9"/>
+      <w:r>
+        <w:rPr>
+          <w:rFonts w:ascii="Times New Roman" w:hAnsi="Times New Roman" w:cs="Times New Roman"/>
+          <w:b/>
+          <w:bCs/>
+          <w:color w:val="auto"/>
+          <w:sz w:val="28"/>
+          <w:szCs w:val="28"/>
+        </w:rPr>
+        <w:t xml:space="preserve"> </w:t>
       </w:r>
     </w:p>
     <w:p>
@@ -722,6 +2484,7 @@
           <w:u w:val="single"/>
         </w:rPr>
       </w:pPr>
+      <w:bookmarkStart w:id="10" w:name="_Toc160062533"/>
       <w:r>
         <w:rPr>
           <w:rFonts w:ascii="Times New Roman" w:hAnsi="Times New Roman" w:cs="Times New Roman"/>
@@ -730,7 +2493,18 @@
           <w:szCs w:val="24"/>
           <w:u w:val="single"/>
         </w:rPr>
-        <w:t xml:space="preserve">3.1 Functional Requirements </w:t>
+        <w:t>3.1 Functional Requirements</w:t>
+      </w:r>
+      <w:bookmarkEnd w:id="10"/>
+      <w:r>
+        <w:rPr>
+          <w:rFonts w:ascii="Times New Roman" w:hAnsi="Times New Roman" w:cs="Times New Roman"/>
+          <w:color w:val="auto"/>
+          <w:sz w:val="24"/>
+          <w:szCs w:val="24"/>
+          <w:u w:val="single"/>
+        </w:rPr>
+        <w:t xml:space="preserve"> </w:t>
       </w:r>
     </w:p>
     <w:p>
@@ -746,6 +2520,7 @@
           <w:u w:val="single"/>
         </w:rPr>
       </w:pPr>
+      <w:bookmarkStart w:id="11" w:name="_Toc160062534"/>
       <w:r>
         <w:rPr>
           <w:rFonts w:ascii="Times New Roman" w:hAnsi="Times New Roman" w:cs="Times New Roman"/>
@@ -754,7 +2529,29 @@
           <w:szCs w:val="24"/>
           <w:u w:val="single"/>
         </w:rPr>
-        <w:t xml:space="preserve">3.2 Non-Functional Requirements </w:t>
+        <w:t>3.2 Non-Functional Requirements</w:t>
+      </w:r>
+      <w:bookmarkEnd w:id="11"/>
+      <w:r>
+        <w:rPr>
+          <w:rFonts w:ascii="Times New Roman" w:hAnsi="Times New Roman" w:cs="Times New Roman"/>
+          <w:color w:val="auto"/>
+          <w:sz w:val="24"/>
+          <w:szCs w:val="24"/>
+          <w:u w:val="single"/>
+        </w:rPr>
+        <w:t xml:space="preserve"> </w:t>
+      </w:r>
+    </w:p>
+    <w:p>
+      <w:r>
+        <w:t xml:space="preserve">As a security </w:t>
+      </w:r>
+      <w:r>
+        <w:t>measurem</w:t>
+      </w:r>
+      <w:r>
+        <w:t>ent, have used getters and setters in java encapsulation. Which helps to improve maintainability of the code structure and the security.</w:t>
       </w:r>
     </w:p>
     <w:p>
@@ -770,6 +2567,7 @@
           <w:u w:val="single"/>
         </w:rPr>
       </w:pPr>
+      <w:bookmarkStart w:id="12" w:name="_Toc160062535"/>
       <w:r>
         <w:rPr>
           <w:rFonts w:ascii="Times New Roman" w:hAnsi="Times New Roman" w:cs="Times New Roman"/>
@@ -778,7 +2576,18 @@
           <w:szCs w:val="24"/>
           <w:u w:val="single"/>
         </w:rPr>
-        <w:t xml:space="preserve">3.3 Hardware / Software Requirements </w:t>
+        <w:t>3.3 Hardware / Software Requirements</w:t>
+      </w:r>
+      <w:bookmarkEnd w:id="12"/>
+      <w:r>
+        <w:rPr>
+          <w:rFonts w:ascii="Times New Roman" w:hAnsi="Times New Roman" w:cs="Times New Roman"/>
+          <w:color w:val="auto"/>
+          <w:sz w:val="24"/>
+          <w:szCs w:val="24"/>
+          <w:u w:val="single"/>
+        </w:rPr>
+        <w:t xml:space="preserve"> </w:t>
       </w:r>
     </w:p>
     <w:p>
@@ -794,6 +2603,7 @@
           <w:u w:val="single"/>
         </w:rPr>
       </w:pPr>
+      <w:bookmarkStart w:id="13" w:name="_Toc160062536"/>
       <w:r>
         <w:rPr>
           <w:rFonts w:ascii="Times New Roman" w:hAnsi="Times New Roman" w:cs="Times New Roman"/>
@@ -804,6 +2614,7 @@
         </w:rPr>
         <w:t>3.4 Networking Requirements (Optional)</w:t>
       </w:r>
+      <w:bookmarkEnd w:id="13"/>
     </w:p>
     <w:p>
       <w:pPr>
@@ -819,92 +2630,10 @@
       </w:r>
     </w:p>
     <w:p>
-      <w:r>
-        <w:lastRenderedPageBreak/>
-        <w:t xml:space="preserve">Chapter 04 Feasibility Study </w:t>
-      </w:r>
-    </w:p>
-    <w:p>
-      <w:r>
-        <w:t xml:space="preserve">4.1 Operational Feasibility </w:t>
-      </w:r>
-    </w:p>
-    <w:p>
-      <w:r>
-        <w:t xml:space="preserve">4.2 Technical Feasibility </w:t>
-      </w:r>
-    </w:p>
-    <w:p>
-      <w:pPr>
-        <w:rPr>
-          <w:rFonts w:ascii="Times New Roman" w:hAnsi="Times New Roman" w:cs="Times New Roman"/>
-        </w:rPr>
-      </w:pPr>
-      <w:r>
-        <w:t xml:space="preserve">4.3 Outline Budget </w:t>
-      </w:r>
-      <w:r>
-        <w:rPr>
-          <w:rFonts w:ascii="Times New Roman" w:hAnsi="Times New Roman" w:cs="Times New Roman"/>
-        </w:rPr>
-        <w:br w:type="page"/>
-      </w:r>
-    </w:p>
-    <w:p>
-      <w:pPr>
+      <w:pPr>
+        <w:pStyle w:val="Heading1"/>
         <w:spacing w:line="360" w:lineRule="auto"/>
         <w:jc w:val="both"/>
-      </w:pPr>
-      <w:r>
-        <w:lastRenderedPageBreak/>
-        <w:t xml:space="preserve">Chapter 05 System Architecture </w:t>
-      </w:r>
-    </w:p>
-    <w:p>
-      <w:pPr>
-        <w:spacing w:line="360" w:lineRule="auto"/>
-        <w:jc w:val="both"/>
-      </w:pPr>
-      <w:r>
-        <w:t xml:space="preserve">5.1 Class Diagram of Proposed System </w:t>
-      </w:r>
-    </w:p>
-    <w:p>
-      <w:pPr>
-        <w:spacing w:line="360" w:lineRule="auto"/>
-        <w:jc w:val="both"/>
-      </w:pPr>
-      <w:r>
-        <w:t xml:space="preserve">5.2 ER Diagram </w:t>
-      </w:r>
-    </w:p>
-    <w:p>
-      <w:pPr>
-        <w:spacing w:line="360" w:lineRule="auto"/>
-        <w:jc w:val="both"/>
-      </w:pPr>
-      <w:r>
-        <w:t xml:space="preserve">5.3 High-level Architectural Diagram </w:t>
-      </w:r>
-    </w:p>
-    <w:p>
-      <w:pPr>
-        <w:spacing w:line="360" w:lineRule="auto"/>
-        <w:jc w:val="both"/>
-      </w:pPr>
-      <w:r>
-        <w:t>5.4 Networking Diagram (Optional)</w:t>
-      </w:r>
-    </w:p>
-    <w:p>
-      <w:r>
-        <w:br w:type="page"/>
-      </w:r>
-    </w:p>
-    <w:p>
-      <w:pPr>
-        <w:pStyle w:val="Heading1"/>
-        <w:jc w:val="both"/>
         <w:rPr>
           <w:rFonts w:ascii="Times New Roman" w:hAnsi="Times New Roman" w:cs="Times New Roman"/>
           <w:b/>
@@ -914,6 +2643,7 @@
           <w:szCs w:val="28"/>
         </w:rPr>
       </w:pPr>
+      <w:bookmarkStart w:id="14" w:name="_Toc160062537"/>
       <w:r>
         <w:rPr>
           <w:rFonts w:ascii="Times New Roman" w:hAnsi="Times New Roman" w:cs="Times New Roman"/>
@@ -924,7 +2654,19 @@
           <w:szCs w:val="28"/>
         </w:rPr>
         <w:lastRenderedPageBreak/>
-        <w:t xml:space="preserve">Chapter 06 Development Tools and Technologies </w:t>
+        <w:t>Chapter 04 Feasibility Study</w:t>
+      </w:r>
+      <w:bookmarkEnd w:id="14"/>
+      <w:r>
+        <w:rPr>
+          <w:rFonts w:ascii="Times New Roman" w:hAnsi="Times New Roman" w:cs="Times New Roman"/>
+          <w:b/>
+          <w:bCs/>
+          <w:color w:val="auto"/>
+          <w:sz w:val="28"/>
+          <w:szCs w:val="28"/>
+        </w:rPr>
+        <w:t xml:space="preserve"> </w:t>
       </w:r>
     </w:p>
     <w:p>
@@ -940,6 +2682,7 @@
           <w:u w:val="single"/>
         </w:rPr>
       </w:pPr>
+      <w:bookmarkStart w:id="15" w:name="_Toc160062538"/>
       <w:r>
         <w:rPr>
           <w:rFonts w:ascii="Times New Roman" w:hAnsi="Times New Roman" w:cs="Times New Roman"/>
@@ -948,9 +2691,21 @@
           <w:szCs w:val="24"/>
           <w:u w:val="single"/>
         </w:rPr>
-        <w:t xml:space="preserve">6.1 Development Methodology </w:t>
-      </w:r>
-    </w:p>
+        <w:t>4.1 Operational Feasibility</w:t>
+      </w:r>
+      <w:bookmarkEnd w:id="15"/>
+      <w:r>
+        <w:rPr>
+          <w:rFonts w:ascii="Times New Roman" w:hAnsi="Times New Roman" w:cs="Times New Roman"/>
+          <w:color w:val="auto"/>
+          <w:sz w:val="24"/>
+          <w:szCs w:val="24"/>
+          <w:u w:val="single"/>
+        </w:rPr>
+        <w:t xml:space="preserve"> </w:t>
+      </w:r>
+    </w:p>
+    <w:p/>
     <w:p>
       <w:pPr>
         <w:pStyle w:val="Heading2"/>
@@ -964,6 +2719,7 @@
           <w:u w:val="single"/>
         </w:rPr>
       </w:pPr>
+      <w:bookmarkStart w:id="16" w:name="_Toc160062539"/>
       <w:r>
         <w:rPr>
           <w:rFonts w:ascii="Times New Roman" w:hAnsi="Times New Roman" w:cs="Times New Roman"/>
@@ -972,16 +2728,460 @@
           <w:szCs w:val="24"/>
           <w:u w:val="single"/>
         </w:rPr>
-        <w:t xml:space="preserve">6.2 Programming Languages and Tools </w:t>
-      </w:r>
-    </w:p>
-    <w:p/>
+        <w:t>4.2 Technical Feasibility</w:t>
+      </w:r>
+      <w:bookmarkEnd w:id="16"/>
+      <w:r>
+        <w:rPr>
+          <w:rFonts w:ascii="Times New Roman" w:hAnsi="Times New Roman" w:cs="Times New Roman"/>
+          <w:color w:val="auto"/>
+          <w:sz w:val="24"/>
+          <w:szCs w:val="24"/>
+          <w:u w:val="single"/>
+        </w:rPr>
+        <w:t xml:space="preserve"> </w:t>
+      </w:r>
+    </w:p>
     <w:p>
       <w:pPr>
         <w:spacing w:line="360" w:lineRule="auto"/>
         <w:jc w:val="both"/>
         <w:rPr>
           <w:rFonts w:ascii="Times New Roman" w:hAnsi="Times New Roman" w:cs="Times New Roman"/>
+          <w:color w:val="000000"/>
+        </w:rPr>
+      </w:pPr>
+      <w:r>
+        <w:rPr>
+          <w:rFonts w:ascii="Times New Roman" w:hAnsi="Times New Roman" w:cs="Times New Roman"/>
+        </w:rPr>
+        <w:t>This application is running on react-native. And react-native is a cross</w:t>
+      </w:r>
+      <w:r>
+        <w:rPr>
+          <w:rFonts w:ascii="Times New Roman" w:hAnsi="Times New Roman" w:cs="Times New Roman"/>
+        </w:rPr>
+        <w:t>-</w:t>
+      </w:r>
+      <w:r>
+        <w:rPr>
+          <w:rFonts w:ascii="Times New Roman" w:hAnsi="Times New Roman" w:cs="Times New Roman"/>
+        </w:rPr>
+        <w:t xml:space="preserve">platform. By running ‘npm start’ on the command prompt or the terminal, can select the platform that should be running this application. Can run this system on Android, IOS or </w:t>
+      </w:r>
+      <w:r>
+        <w:rPr>
+          <w:rFonts w:ascii="Times New Roman" w:hAnsi="Times New Roman" w:cs="Times New Roman"/>
+        </w:rPr>
+        <w:t>Web</w:t>
+      </w:r>
+      <w:r>
+        <w:rPr>
+          <w:rFonts w:ascii="Times New Roman" w:hAnsi="Times New Roman" w:cs="Times New Roman"/>
+        </w:rPr>
+        <w:t xml:space="preserve"> </w:t>
+      </w:r>
+      <w:r>
+        <w:rPr>
+          <w:rFonts w:ascii="Times New Roman" w:hAnsi="Times New Roman" w:cs="Times New Roman"/>
+          <w:color w:val="000000"/>
+        </w:rPr>
+        <w:t>(</w:t>
+      </w:r>
+      <w:r>
+        <w:rPr>
+          <w:rFonts w:ascii="Times New Roman" w:hAnsi="Times New Roman" w:cs="Times New Roman"/>
+          <w:color w:val="000000"/>
+        </w:rPr>
+        <w:t>reactnative.dev,</w:t>
+      </w:r>
+      <w:r>
+        <w:rPr>
+          <w:rFonts w:ascii="Times New Roman" w:hAnsi="Times New Roman" w:cs="Times New Roman"/>
+          <w:color w:val="000000"/>
+        </w:rPr>
+        <w:t xml:space="preserve"> </w:t>
+      </w:r>
+      <w:r>
+        <w:rPr>
+          <w:rFonts w:ascii="Times New Roman" w:hAnsi="Times New Roman" w:cs="Times New Roman"/>
+          <w:color w:val="000000"/>
+        </w:rPr>
+        <w:t>n.d.)</w:t>
+      </w:r>
+      <w:r>
+        <w:rPr>
+          <w:rFonts w:ascii="Times New Roman" w:hAnsi="Times New Roman" w:cs="Times New Roman"/>
+          <w:color w:val="000000"/>
+        </w:rPr>
+        <w:t>.</w:t>
+      </w:r>
+      <w:r>
+        <w:rPr>
+          <w:rFonts w:ascii="Times New Roman" w:hAnsi="Times New Roman" w:cs="Times New Roman"/>
+          <w:color w:val="000000"/>
+        </w:rPr>
+        <w:t xml:space="preserve"> </w:t>
+      </w:r>
+    </w:p>
+    <w:p>
+      <w:pPr>
+        <w:spacing w:line="360" w:lineRule="auto"/>
+        <w:jc w:val="both"/>
+        <w:rPr>
+          <w:rFonts w:ascii="Times New Roman" w:hAnsi="Times New Roman" w:cs="Times New Roman"/>
+          <w:color w:val="000000"/>
+        </w:rPr>
+      </w:pPr>
+    </w:p>
+    <w:p>
+      <w:pPr>
+        <w:spacing w:line="360" w:lineRule="auto"/>
+        <w:jc w:val="both"/>
+        <w:rPr>
+          <w:rFonts w:ascii="Times New Roman" w:hAnsi="Times New Roman" w:cs="Times New Roman"/>
+          <w:color w:val="000000"/>
+        </w:rPr>
+      </w:pPr>
+      <w:r>
+        <w:rPr>
+          <w:rFonts w:ascii="Times New Roman" w:hAnsi="Times New Roman" w:cs="Times New Roman"/>
+          <w:color w:val="000000"/>
+        </w:rPr>
+        <w:t>When it comes to</w:t>
+      </w:r>
+      <w:r>
+        <w:rPr>
+          <w:rFonts w:ascii="Times New Roman" w:hAnsi="Times New Roman" w:cs="Times New Roman"/>
+          <w:color w:val="000000"/>
+        </w:rPr>
+        <w:t xml:space="preserve"> running and connecting to the server</w:t>
+      </w:r>
+      <w:r>
+        <w:rPr>
+          <w:rFonts w:ascii="Times New Roman" w:hAnsi="Times New Roman" w:cs="Times New Roman"/>
+          <w:color w:val="000000"/>
+        </w:rPr>
+        <w:t>,</w:t>
+      </w:r>
+      <w:r>
+        <w:rPr>
+          <w:rFonts w:ascii="Times New Roman" w:hAnsi="Times New Roman" w:cs="Times New Roman"/>
+          <w:color w:val="000000"/>
+        </w:rPr>
+        <w:t xml:space="preserve"> </w:t>
+      </w:r>
+      <w:r>
+        <w:rPr>
+          <w:rFonts w:ascii="Times New Roman" w:hAnsi="Times New Roman" w:cs="Times New Roman"/>
+          <w:color w:val="000000"/>
+        </w:rPr>
+        <w:t>cannot use</w:t>
+      </w:r>
+      <w:r>
+        <w:rPr>
+          <w:rFonts w:ascii="Times New Roman" w:hAnsi="Times New Roman" w:cs="Times New Roman"/>
+          <w:color w:val="000000"/>
+        </w:rPr>
+        <w:t xml:space="preserve"> localhost </w:t>
+      </w:r>
+      <w:r>
+        <w:rPr>
+          <w:rFonts w:ascii="Times New Roman" w:hAnsi="Times New Roman" w:cs="Times New Roman"/>
+          <w:color w:val="000000"/>
+        </w:rPr>
+        <w:t xml:space="preserve">to make requests to the server through </w:t>
+      </w:r>
+      <w:r>
+        <w:rPr>
+          <w:rFonts w:ascii="Times New Roman" w:hAnsi="Times New Roman" w:cs="Times New Roman"/>
+          <w:color w:val="000000"/>
+        </w:rPr>
+        <w:t>development machine</w:t>
+      </w:r>
+      <w:r>
+        <w:rPr>
+          <w:rFonts w:ascii="Times New Roman" w:hAnsi="Times New Roman" w:cs="Times New Roman"/>
+          <w:color w:val="000000"/>
+        </w:rPr>
+        <w:t>. Only using</w:t>
+      </w:r>
+      <w:r>
+        <w:rPr>
+          <w:rFonts w:ascii="Times New Roman" w:hAnsi="Times New Roman" w:cs="Times New Roman"/>
+          <w:color w:val="000000"/>
+        </w:rPr>
+        <w:t xml:space="preserve"> the</w:t>
+      </w:r>
+      <w:r>
+        <w:rPr>
+          <w:rFonts w:ascii="Times New Roman" w:hAnsi="Times New Roman" w:cs="Times New Roman"/>
+          <w:color w:val="000000"/>
+        </w:rPr>
+        <w:t xml:space="preserve"> development machine’s local IP address</w:t>
+      </w:r>
+      <w:r>
+        <w:rPr>
+          <w:rFonts w:ascii="Times New Roman" w:hAnsi="Times New Roman" w:cs="Times New Roman"/>
+          <w:color w:val="000000"/>
+        </w:rPr>
+        <w:t xml:space="preserve"> </w:t>
+      </w:r>
+      <w:r>
+        <w:rPr>
+          <w:rFonts w:ascii="Times New Roman" w:hAnsi="Times New Roman" w:cs="Times New Roman"/>
+          <w:color w:val="000000"/>
+        </w:rPr>
+        <w:t xml:space="preserve">(ex: IPv4 - Internet Protocol version 4) we can access the server.  Mobile application can also access this </w:t>
+      </w:r>
+      <w:r>
+        <w:rPr>
+          <w:rFonts w:ascii="Times New Roman" w:hAnsi="Times New Roman" w:cs="Times New Roman"/>
+          <w:color w:val="000000"/>
+        </w:rPr>
+        <w:t xml:space="preserve">IP </w:t>
+      </w:r>
+      <w:r>
+        <w:rPr>
+          <w:rFonts w:ascii="Times New Roman" w:hAnsi="Times New Roman" w:cs="Times New Roman"/>
+          <w:color w:val="000000"/>
+        </w:rPr>
+        <w:t xml:space="preserve">address </w:t>
+      </w:r>
+      <w:r>
+        <w:rPr>
+          <w:rFonts w:ascii="Times New Roman" w:hAnsi="Times New Roman" w:cs="Times New Roman"/>
+          <w:color w:val="000000"/>
+        </w:rPr>
+        <w:t xml:space="preserve">since </w:t>
+      </w:r>
+      <w:r>
+        <w:rPr>
+          <w:rFonts w:ascii="Times New Roman" w:hAnsi="Times New Roman" w:cs="Times New Roman"/>
+          <w:color w:val="000000"/>
+        </w:rPr>
+        <w:t xml:space="preserve">it is </w:t>
+      </w:r>
+      <w:r>
+        <w:rPr>
+          <w:rFonts w:ascii="Times New Roman" w:hAnsi="Times New Roman" w:cs="Times New Roman"/>
+          <w:color w:val="000000"/>
+        </w:rPr>
+        <w:t xml:space="preserve">also </w:t>
+      </w:r>
+      <w:r>
+        <w:rPr>
+          <w:rFonts w:ascii="Times New Roman" w:hAnsi="Times New Roman" w:cs="Times New Roman"/>
+          <w:color w:val="000000"/>
+        </w:rPr>
+        <w:t>connected to the same network as the development machine.</w:t>
+      </w:r>
+    </w:p>
+    <w:p>
+      <w:pPr>
+        <w:pStyle w:val="Heading2"/>
+        <w:spacing w:line="360" w:lineRule="auto"/>
+        <w:jc w:val="both"/>
+        <w:rPr>
+          <w:rFonts w:ascii="Times New Roman" w:hAnsi="Times New Roman" w:cs="Times New Roman"/>
+        </w:rPr>
+      </w:pPr>
+      <w:bookmarkStart w:id="17" w:name="_Toc160062540"/>
+      <w:r>
+        <w:rPr>
+          <w:rFonts w:ascii="Times New Roman" w:hAnsi="Times New Roman" w:cs="Times New Roman"/>
+          <w:color w:val="auto"/>
+          <w:sz w:val="24"/>
+          <w:szCs w:val="24"/>
+          <w:u w:val="single"/>
+        </w:rPr>
+        <w:t>4.3 Outline Budget</w:t>
+      </w:r>
+      <w:bookmarkEnd w:id="17"/>
+      <w:r>
+        <w:rPr>
+          <w:color w:val="auto"/>
+          <w:sz w:val="28"/>
+          <w:szCs w:val="28"/>
+        </w:rPr>
+        <w:t xml:space="preserve"> </w:t>
+      </w:r>
+      <w:r>
+        <w:rPr>
+          <w:rFonts w:ascii="Times New Roman" w:hAnsi="Times New Roman" w:cs="Times New Roman"/>
+        </w:rPr>
+        <w:br w:type="page"/>
+      </w:r>
+    </w:p>
+    <w:p>
+      <w:pPr>
+        <w:spacing w:line="360" w:lineRule="auto"/>
+        <w:jc w:val="both"/>
+      </w:pPr>
+      <w:r>
+        <w:lastRenderedPageBreak/>
+        <w:t xml:space="preserve">Chapter 05 System Architecture </w:t>
+      </w:r>
+    </w:p>
+    <w:p>
+      <w:pPr>
+        <w:spacing w:line="360" w:lineRule="auto"/>
+        <w:jc w:val="both"/>
+      </w:pPr>
+      <w:r>
+        <w:t xml:space="preserve">5.1 Class Diagram of Proposed System </w:t>
+      </w:r>
+    </w:p>
+    <w:p>
+      <w:pPr>
+        <w:spacing w:line="360" w:lineRule="auto"/>
+        <w:jc w:val="both"/>
+      </w:pPr>
+      <w:r>
+        <w:t xml:space="preserve">5.2 ER Diagram </w:t>
+      </w:r>
+    </w:p>
+    <w:p>
+      <w:pPr>
+        <w:spacing w:line="360" w:lineRule="auto"/>
+        <w:jc w:val="both"/>
+      </w:pPr>
+      <w:r>
+        <w:t xml:space="preserve">5.3 High-level Architectural Diagram </w:t>
+      </w:r>
+    </w:p>
+    <w:p>
+      <w:pPr>
+        <w:spacing w:line="360" w:lineRule="auto"/>
+        <w:jc w:val="both"/>
+      </w:pPr>
+      <w:r>
+        <w:t>5.4 Networking Diagram (Optional)</w:t>
+      </w:r>
+    </w:p>
+    <w:p>
+      <w:r>
+        <w:br w:type="page"/>
+      </w:r>
+    </w:p>
+    <w:p>
+      <w:pPr>
+        <w:pStyle w:val="Heading1"/>
+        <w:jc w:val="both"/>
+        <w:rPr>
+          <w:rFonts w:ascii="Times New Roman" w:hAnsi="Times New Roman" w:cs="Times New Roman"/>
+          <w:b/>
+          <w:bCs/>
+          <w:color w:val="auto"/>
+          <w:sz w:val="28"/>
+          <w:szCs w:val="28"/>
+        </w:rPr>
+      </w:pPr>
+      <w:bookmarkStart w:id="18" w:name="_Toc160062541"/>
+      <w:r>
+        <w:rPr>
+          <w:rFonts w:ascii="Times New Roman" w:hAnsi="Times New Roman" w:cs="Times New Roman"/>
+          <w:b/>
+          <w:bCs/>
+          <w:color w:val="auto"/>
+          <w:sz w:val="28"/>
+          <w:szCs w:val="28"/>
+        </w:rPr>
+        <w:lastRenderedPageBreak/>
+        <w:t>Chapter 06 Development Tools and Technologies</w:t>
+      </w:r>
+      <w:bookmarkEnd w:id="18"/>
+      <w:r>
+        <w:rPr>
+          <w:rFonts w:ascii="Times New Roman" w:hAnsi="Times New Roman" w:cs="Times New Roman"/>
+          <w:b/>
+          <w:bCs/>
+          <w:color w:val="auto"/>
+          <w:sz w:val="28"/>
+          <w:szCs w:val="28"/>
+        </w:rPr>
+        <w:t xml:space="preserve"> </w:t>
+      </w:r>
+    </w:p>
+    <w:p>
+      <w:pPr>
+        <w:pStyle w:val="Heading2"/>
+        <w:spacing w:line="360" w:lineRule="auto"/>
+        <w:jc w:val="both"/>
+        <w:rPr>
+          <w:rFonts w:ascii="Times New Roman" w:hAnsi="Times New Roman" w:cs="Times New Roman"/>
+          <w:color w:val="auto"/>
+          <w:sz w:val="24"/>
+          <w:szCs w:val="24"/>
+          <w:u w:val="single"/>
+        </w:rPr>
+      </w:pPr>
+      <w:bookmarkStart w:id="19" w:name="_Toc160062542"/>
+      <w:r>
+        <w:rPr>
+          <w:rFonts w:ascii="Times New Roman" w:hAnsi="Times New Roman" w:cs="Times New Roman"/>
+          <w:color w:val="auto"/>
+          <w:sz w:val="24"/>
+          <w:szCs w:val="24"/>
+          <w:u w:val="single"/>
+        </w:rPr>
+        <w:t>6.1 Development Methodology</w:t>
+      </w:r>
+      <w:bookmarkEnd w:id="19"/>
+      <w:r>
+        <w:rPr>
+          <w:rFonts w:ascii="Times New Roman" w:hAnsi="Times New Roman" w:cs="Times New Roman"/>
+          <w:color w:val="auto"/>
+          <w:sz w:val="24"/>
+          <w:szCs w:val="24"/>
+          <w:u w:val="single"/>
+        </w:rPr>
+        <w:t xml:space="preserve"> </w:t>
+      </w:r>
+    </w:p>
+    <w:p>
+      <w:pPr>
+        <w:pStyle w:val="Heading2"/>
+        <w:spacing w:line="360" w:lineRule="auto"/>
+        <w:jc w:val="both"/>
+        <w:rPr>
+          <w:rFonts w:ascii="Times New Roman" w:hAnsi="Times New Roman" w:cs="Times New Roman"/>
+          <w:color w:val="auto"/>
+          <w:sz w:val="24"/>
+          <w:szCs w:val="24"/>
+          <w:u w:val="single"/>
+        </w:rPr>
+      </w:pPr>
+      <w:bookmarkStart w:id="20" w:name="_Toc160062543"/>
+      <w:r>
+        <w:rPr>
+          <w:rFonts w:ascii="Times New Roman" w:hAnsi="Times New Roman" w:cs="Times New Roman"/>
+          <w:color w:val="auto"/>
+          <w:sz w:val="24"/>
+          <w:szCs w:val="24"/>
+          <w:u w:val="single"/>
+        </w:rPr>
+        <w:t>6.2 Programming Languages and Tools</w:t>
+      </w:r>
+      <w:bookmarkEnd w:id="20"/>
+      <w:r>
+        <w:rPr>
+          <w:rFonts w:ascii="Times New Roman" w:hAnsi="Times New Roman" w:cs="Times New Roman"/>
+          <w:color w:val="auto"/>
+          <w:sz w:val="24"/>
+          <w:szCs w:val="24"/>
+          <w:u w:val="single"/>
+        </w:rPr>
+        <w:t xml:space="preserve"> </w:t>
+      </w:r>
+    </w:p>
+    <w:p/>
+    <w:p>
+      <w:pPr>
+        <w:spacing w:line="360" w:lineRule="auto"/>
+        <w:jc w:val="both"/>
+        <w:rPr>
+          <w:rFonts w:ascii="Times New Roman" w:hAnsi="Times New Roman" w:cs="Times New Roman"/>
         </w:rPr>
       </w:pPr>
       <w:r>
@@ -1006,21 +3206,7 @@
         <w:rPr>
           <w:rFonts w:ascii="Times New Roman" w:hAnsi="Times New Roman" w:cs="Times New Roman"/>
         </w:rPr>
-        <w:t>HTTP requests and its responds. Under collections have created a new collection called ‘</w:t>
-      </w:r>
-      <w:proofErr w:type="spellStart"/>
-      <w:r>
-        <w:rPr>
-          <w:rFonts w:ascii="Times New Roman" w:hAnsi="Times New Roman" w:cs="Times New Roman"/>
-        </w:rPr>
-        <w:t>Sizerecom</w:t>
-      </w:r>
-      <w:proofErr w:type="spellEnd"/>
-      <w:r>
-        <w:rPr>
-          <w:rFonts w:ascii="Times New Roman" w:hAnsi="Times New Roman" w:cs="Times New Roman"/>
-        </w:rPr>
-        <w:t>’</w:t>
+        <w:t>HTTP requests and its responds. Under collections have created a new collection called ‘Sizerecom’</w:t>
       </w:r>
       <w:r>
         <w:rPr>
@@ -1226,15 +3412,7 @@
         <w:t xml:space="preserve">this </w:t>
       </w:r>
       <w:r>
-        <w:t xml:space="preserve">application as uses </w:t>
-      </w:r>
-      <w:proofErr w:type="spellStart"/>
-      <w:r>
-        <w:t>PostMapping</w:t>
-      </w:r>
-      <w:proofErr w:type="spellEnd"/>
-      <w:r>
-        <w:t xml:space="preserve"> annotation to handle POST requests</w:t>
+        <w:t>application as uses PostMapping annotation to handle POST requests</w:t>
       </w:r>
       <w:r>
         <w:t>.</w:t>
@@ -1338,29 +3516,13 @@
         <w:t>and view all users as shown in the figure 3</w:t>
       </w:r>
       <w:r>
-        <w:t xml:space="preserve"> using the endpoint of ‘/</w:t>
-      </w:r>
-      <w:proofErr w:type="spellStart"/>
-      <w:r>
-        <w:t>allusers</w:t>
-      </w:r>
-      <w:proofErr w:type="spellEnd"/>
-      <w:r>
-        <w:t>’. Can see</w:t>
+        <w:t xml:space="preserve"> using the endpoint of ‘/allusers’. Can see</w:t>
       </w:r>
       <w:r>
         <w:t xml:space="preserve"> in the figure 4,</w:t>
       </w:r>
       <w:r>
-        <w:t xml:space="preserve"> the ID is auto incrementing by one using the ‘@</w:t>
-      </w:r>
-      <w:proofErr w:type="spellStart"/>
-      <w:r>
-        <w:t>GeneratedValue</w:t>
-      </w:r>
-      <w:proofErr w:type="spellEnd"/>
-      <w:r>
-        <w:t>’ annotation with ‘@Id’ annotation. The Id then used as the primary key.</w:t>
+        <w:t xml:space="preserve"> the ID is auto incrementing by one using the ‘@GeneratedValue’ annotation with ‘@Id’ annotation. The Id then used as the primary key.</w:t>
       </w:r>
     </w:p>
     <w:p/>
@@ -1533,6 +3695,7 @@
           <w:u w:val="single"/>
         </w:rPr>
       </w:pPr>
+      <w:bookmarkStart w:id="21" w:name="_Toc160062544"/>
       <w:r>
         <w:rPr>
           <w:rFonts w:ascii="Times New Roman" w:hAnsi="Times New Roman" w:cs="Times New Roman"/>
@@ -1541,7 +3704,310 @@
           <w:szCs w:val="24"/>
           <w:u w:val="single"/>
         </w:rPr>
-        <w:t xml:space="preserve">6.3 Third Party Components and Libraries </w:t>
+        <w:t>6.3 Third Party Components and Libraries</w:t>
+      </w:r>
+      <w:bookmarkEnd w:id="21"/>
+      <w:r>
+        <w:rPr>
+          <w:rFonts w:ascii="Times New Roman" w:hAnsi="Times New Roman" w:cs="Times New Roman"/>
+          <w:color w:val="auto"/>
+          <w:sz w:val="24"/>
+          <w:szCs w:val="24"/>
+          <w:u w:val="single"/>
+        </w:rPr>
+        <w:t xml:space="preserve"> </w:t>
+      </w:r>
+    </w:p>
+    <w:p>
+      <w:pPr>
+        <w:pStyle w:val="ListParagraph"/>
+        <w:numPr>
+          <w:ilvl w:val="0"/>
+          <w:numId w:val="5"/>
+        </w:numPr>
+        <w:spacing w:after="160" w:line="360" w:lineRule="auto"/>
+        <w:jc w:val="both"/>
+        <w:rPr>
+          <w:rFonts w:ascii="Times New Roman" w:hAnsi="Times New Roman" w:cs="Times New Roman"/>
+        </w:rPr>
+      </w:pPr>
+      <w:r>
+        <w:rPr>
+          <w:rFonts w:ascii="Times New Roman" w:hAnsi="Times New Roman" w:cs="Times New Roman"/>
+        </w:rPr>
+        <w:t>npm install @react-navigation/native</w:t>
+      </w:r>
+    </w:p>
+    <w:p>
+      <w:pPr>
+        <w:pStyle w:val="ListParagraph"/>
+        <w:numPr>
+          <w:ilvl w:val="0"/>
+          <w:numId w:val="5"/>
+        </w:numPr>
+        <w:spacing w:after="160" w:line="360" w:lineRule="auto"/>
+        <w:jc w:val="both"/>
+        <w:rPr>
+          <w:rFonts w:ascii="Times New Roman" w:hAnsi="Times New Roman" w:cs="Times New Roman"/>
+        </w:rPr>
+      </w:pPr>
+      <w:r>
+        <w:rPr>
+          <w:rFonts w:ascii="Times New Roman" w:hAnsi="Times New Roman" w:cs="Times New Roman"/>
+        </w:rPr>
+        <w:t>npm install @react-navigation/stack</w:t>
+      </w:r>
+    </w:p>
+    <w:p>
+      <w:pPr>
+        <w:spacing w:line="360" w:lineRule="auto"/>
+        <w:jc w:val="both"/>
+        <w:rPr>
+          <w:rFonts w:ascii="Times New Roman" w:hAnsi="Times New Roman" w:cs="Times New Roman"/>
+        </w:rPr>
+      </w:pPr>
+    </w:p>
+    <w:p>
+      <w:pPr>
+        <w:pStyle w:val="ListParagraph"/>
+        <w:numPr>
+          <w:ilvl w:val="0"/>
+          <w:numId w:val="5"/>
+        </w:numPr>
+        <w:spacing w:after="160" w:line="360" w:lineRule="auto"/>
+        <w:jc w:val="both"/>
+        <w:rPr>
+          <w:rFonts w:ascii="Times New Roman" w:hAnsi="Times New Roman" w:cs="Times New Roman"/>
+        </w:rPr>
+      </w:pPr>
+      <w:r>
+        <w:rPr>
+          <w:rFonts w:ascii="Times New Roman" w:hAnsi="Times New Roman" w:cs="Times New Roman"/>
+        </w:rPr>
+        <w:t>npx react-native link react-native-gesture-handler react-native-screens react-native-svg</w:t>
+      </w:r>
+    </w:p>
+    <w:p>
+      <w:pPr>
+        <w:pStyle w:val="ListParagraph"/>
+        <w:numPr>
+          <w:ilvl w:val="0"/>
+          <w:numId w:val="6"/>
+        </w:numPr>
+        <w:spacing w:after="160" w:line="360" w:lineRule="auto"/>
+        <w:jc w:val="both"/>
+        <w:rPr>
+          <w:rFonts w:ascii="Times New Roman" w:hAnsi="Times New Roman" w:cs="Times New Roman"/>
+        </w:rPr>
+      </w:pPr>
+      <w:r>
+        <w:rPr>
+          <w:rFonts w:ascii="Times New Roman" w:hAnsi="Times New Roman" w:cs="Times New Roman"/>
+        </w:rPr>
+        <w:t xml:space="preserve">Since the ‘Button’ component in react-native does not include many options when it comes to editing or styling the component, in here it uses a component called ‘TouchableOpacity’ which can easily be styled and act as a button. </w:t>
+      </w:r>
+    </w:p>
+    <w:p>
+      <w:pPr>
+        <w:pStyle w:val="ListParagraph"/>
+        <w:numPr>
+          <w:ilvl w:val="0"/>
+          <w:numId w:val="6"/>
+        </w:numPr>
+        <w:spacing w:after="160" w:line="360" w:lineRule="auto"/>
+        <w:jc w:val="both"/>
+        <w:rPr>
+          <w:rFonts w:ascii="Times New Roman" w:hAnsi="Times New Roman" w:cs="Times New Roman"/>
+        </w:rPr>
+      </w:pPr>
+    </w:p>
+    <w:p>
+      <w:pPr>
+        <w:pStyle w:val="ListParagraph"/>
+        <w:numPr>
+          <w:ilvl w:val="0"/>
+          <w:numId w:val="5"/>
+        </w:numPr>
+        <w:spacing w:after="160" w:line="360" w:lineRule="auto"/>
+        <w:jc w:val="both"/>
+        <w:rPr>
+          <w:rFonts w:ascii="Times New Roman" w:hAnsi="Times New Roman" w:cs="Times New Roman"/>
+        </w:rPr>
+      </w:pPr>
+      <w:r>
+        <w:rPr>
+          <w:rFonts w:ascii="Times New Roman" w:hAnsi="Times New Roman" w:cs="Times New Roman"/>
+        </w:rPr>
+        <w:t>npm install react-native-screens</w:t>
+      </w:r>
+    </w:p>
+    <w:p>
+      <w:pPr>
+        <w:pStyle w:val="ListParagraph"/>
+        <w:numPr>
+          <w:ilvl w:val="0"/>
+          <w:numId w:val="6"/>
+        </w:numPr>
+        <w:spacing w:after="160" w:line="360" w:lineRule="auto"/>
+        <w:jc w:val="both"/>
+        <w:rPr>
+          <w:rFonts w:ascii="Times New Roman" w:hAnsi="Times New Roman" w:cs="Times New Roman"/>
+        </w:rPr>
+      </w:pPr>
+      <w:r>
+        <w:rPr>
+          <w:rFonts w:ascii="Times New Roman" w:hAnsi="Times New Roman" w:cs="Times New Roman"/>
+        </w:rPr>
+        <w:t>uses to navigate between the screens.</w:t>
+      </w:r>
+    </w:p>
+    <w:p>
+      <w:pPr>
+        <w:spacing w:line="360" w:lineRule="auto"/>
+        <w:jc w:val="both"/>
+        <w:rPr>
+          <w:rFonts w:ascii="Times New Roman" w:hAnsi="Times New Roman" w:cs="Times New Roman"/>
+        </w:rPr>
+      </w:pPr>
+    </w:p>
+    <w:p>
+      <w:pPr>
+        <w:pStyle w:val="ListParagraph"/>
+        <w:numPr>
+          <w:ilvl w:val="0"/>
+          <w:numId w:val="5"/>
+        </w:numPr>
+        <w:spacing w:after="160" w:line="360" w:lineRule="auto"/>
+        <w:jc w:val="both"/>
+        <w:rPr>
+          <w:rFonts w:ascii="Times New Roman" w:hAnsi="Times New Roman" w:cs="Times New Roman"/>
+        </w:rPr>
+      </w:pPr>
+      <w:r>
+        <w:rPr>
+          <w:rFonts w:ascii="Times New Roman" w:hAnsi="Times New Roman" w:cs="Times New Roman"/>
+        </w:rPr>
+        <w:t>npm install @react-navigation/native @react-navigation/bottom-tabs</w:t>
+      </w:r>
+    </w:p>
+    <w:p>
+      <w:pPr>
+        <w:pStyle w:val="ListParagraph"/>
+        <w:numPr>
+          <w:ilvl w:val="0"/>
+          <w:numId w:val="6"/>
+        </w:numPr>
+        <w:spacing w:after="160" w:line="360" w:lineRule="auto"/>
+        <w:jc w:val="both"/>
+        <w:rPr>
+          <w:rFonts w:ascii="Times New Roman" w:hAnsi="Times New Roman" w:cs="Times New Roman"/>
+        </w:rPr>
+      </w:pPr>
+      <w:r>
+        <w:rPr>
+          <w:rFonts w:ascii="Times New Roman" w:hAnsi="Times New Roman" w:cs="Times New Roman"/>
+        </w:rPr>
+        <w:t>to create the bottom navigation bar in most of the pages</w:t>
+      </w:r>
+    </w:p>
+    <w:p>
+      <w:pPr>
+        <w:spacing w:line="360" w:lineRule="auto"/>
+        <w:jc w:val="both"/>
+        <w:rPr>
+          <w:rFonts w:ascii="Times New Roman" w:hAnsi="Times New Roman" w:cs="Times New Roman"/>
+        </w:rPr>
+      </w:pPr>
+    </w:p>
+    <w:p>
+      <w:pPr>
+        <w:pStyle w:val="ListParagraph"/>
+        <w:numPr>
+          <w:ilvl w:val="0"/>
+          <w:numId w:val="5"/>
+        </w:numPr>
+        <w:spacing w:after="160" w:line="360" w:lineRule="auto"/>
+        <w:jc w:val="both"/>
+        <w:rPr>
+          <w:rFonts w:ascii="Times New Roman" w:hAnsi="Times New Roman" w:cs="Times New Roman"/>
+        </w:rPr>
+      </w:pPr>
+      <w:r>
+        <w:rPr>
+          <w:rFonts w:ascii="Times New Roman" w:hAnsi="Times New Roman" w:cs="Times New Roman"/>
+        </w:rPr>
+        <w:t>npm install @react-native-picker/picker</w:t>
+      </w:r>
+    </w:p>
+    <w:p>
+      <w:pPr>
+        <w:pStyle w:val="ListParagraph"/>
+        <w:numPr>
+          <w:ilvl w:val="0"/>
+          <w:numId w:val="6"/>
+        </w:numPr>
+        <w:spacing w:after="160" w:line="360" w:lineRule="auto"/>
+        <w:jc w:val="both"/>
+        <w:rPr>
+          <w:rFonts w:ascii="Times New Roman" w:hAnsi="Times New Roman" w:cs="Times New Roman"/>
+        </w:rPr>
+      </w:pPr>
+      <w:r>
+        <w:rPr>
+          <w:rFonts w:ascii="Times New Roman" w:hAnsi="Times New Roman" w:cs="Times New Roman"/>
+        </w:rPr>
+        <w:t>To create the dropdown list in the ‘Material.jsx’ page</w:t>
+      </w:r>
+    </w:p>
+    <w:p>
+      <w:pPr>
+        <w:pStyle w:val="ListParagraph"/>
+        <w:spacing w:after="160" w:line="360" w:lineRule="auto"/>
+        <w:ind w:left="1080"/>
+        <w:jc w:val="both"/>
+        <w:rPr>
+          <w:rFonts w:ascii="Times New Roman" w:hAnsi="Times New Roman" w:cs="Times New Roman"/>
+        </w:rPr>
+      </w:pPr>
+    </w:p>
+    <w:p>
+      <w:pPr>
+        <w:pStyle w:val="ListParagraph"/>
+        <w:numPr>
+          <w:ilvl w:val="0"/>
+          <w:numId w:val="5"/>
+        </w:numPr>
+        <w:spacing w:after="160" w:line="360" w:lineRule="auto"/>
+        <w:jc w:val="both"/>
+        <w:rPr>
+          <w:rFonts w:ascii="Times New Roman" w:hAnsi="Times New Roman" w:cs="Times New Roman"/>
+        </w:rPr>
+      </w:pPr>
+      <w:r>
+        <w:rPr>
+          <w:rFonts w:ascii="Times New Roman" w:hAnsi="Times New Roman" w:cs="Times New Roman"/>
+        </w:rPr>
+        <w:t>npm install axios</w:t>
+      </w:r>
+    </w:p>
+    <w:p>
+      <w:pPr>
+        <w:pStyle w:val="ListParagraph"/>
+        <w:numPr>
+          <w:ilvl w:val="0"/>
+          <w:numId w:val="6"/>
+        </w:numPr>
+        <w:spacing w:after="160" w:line="360" w:lineRule="auto"/>
+        <w:jc w:val="both"/>
+        <w:rPr>
+          <w:rFonts w:ascii="Times New Roman" w:hAnsi="Times New Roman" w:cs="Times New Roman"/>
+        </w:rPr>
+      </w:pPr>
+      <w:r>
+        <w:rPr>
+          <w:rFonts w:ascii="Times New Roman" w:hAnsi="Times New Roman" w:cs="Times New Roman"/>
+        </w:rPr>
+        <w:t>uses this library to make http requests from the react-native app to the server.</w:t>
       </w:r>
     </w:p>
     <w:p/>
@@ -1551,6 +4017,7 @@
         <w:spacing w:line="360" w:lineRule="auto"/>
         <w:jc w:val="both"/>
       </w:pPr>
+      <w:bookmarkStart w:id="22" w:name="_Toc160062545"/>
       <w:r>
         <w:rPr>
           <w:rFonts w:ascii="Times New Roman" w:hAnsi="Times New Roman" w:cs="Times New Roman"/>
@@ -1561,6 +4028,7 @@
         </w:rPr>
         <w:t>6.4 Algorithms</w:t>
       </w:r>
+      <w:bookmarkEnd w:id="22"/>
     </w:p>
     <w:p>
       <w:pPr>
@@ -1616,18 +4084,181 @@
       <w:pPr>
         <w:spacing w:line="360" w:lineRule="auto"/>
         <w:jc w:val="both"/>
-        <w:rPr>
-          <w:rFonts w:ascii="Times New Roman" w:hAnsi="Times New Roman" w:cs="Times New Roman"/>
-        </w:rPr>
-      </w:pPr>
-      <w:proofErr w:type="gramStart"/>
-      <w:r>
-        <w:t>Future Plans</w:t>
-      </w:r>
-      <w:proofErr w:type="gramEnd"/>
-      <w:r>
-        <w:t xml:space="preserve"> / Upcoming Work</w:t>
-      </w:r>
+      </w:pPr>
+      <w:r>
+        <w:t>Future Plans / Upcoming Work</w:t>
+      </w:r>
+    </w:p>
+    <w:p>
+      <w:pPr>
+        <w:spacing w:line="360" w:lineRule="auto"/>
+        <w:jc w:val="both"/>
+        <w:rPr>
+          <w:rFonts w:ascii="Times New Roman" w:hAnsi="Times New Roman" w:cs="Times New Roman"/>
+        </w:rPr>
+      </w:pPr>
+    </w:p>
+    <w:p>
+      <w:pPr>
+        <w:rPr>
+          <w:rFonts w:ascii="Times New Roman" w:hAnsi="Times New Roman" w:cs="Times New Roman"/>
+        </w:rPr>
+      </w:pPr>
+      <w:r>
+        <w:rPr>
+          <w:rFonts w:ascii="Times New Roman" w:hAnsi="Times New Roman" w:cs="Times New Roman"/>
+        </w:rPr>
+        <w:br w:type="page"/>
+      </w:r>
+    </w:p>
+    <w:bookmarkStart w:id="23" w:name="_Toc160062546" w:displacedByCustomXml="next"/>
+    <w:sdt>
+      <w:sdtPr>
+        <w:rPr>
+          <w:rFonts w:asciiTheme="minorHAnsi" w:eastAsiaTheme="minorHAnsi" w:hAnsiTheme="minorHAnsi" w:cstheme="minorBidi"/>
+          <w:color w:val="auto"/>
+          <w:sz w:val="24"/>
+          <w:szCs w:val="24"/>
+        </w:rPr>
+        <w:id w:val="1245145627"/>
+        <w:docPartObj>
+          <w:docPartGallery w:val="Bibliographies"/>
+          <w:docPartUnique/>
+        </w:docPartObj>
+      </w:sdtPr>
+      <w:sdtContent>
+        <w:p>
+          <w:pPr>
+            <w:pStyle w:val="Heading1"/>
+          </w:pPr>
+          <w:r>
+            <w:t>References</w:t>
+          </w:r>
+          <w:bookmarkEnd w:id="23"/>
+        </w:p>
+        <w:sdt>
+          <w:sdtPr>
+            <w:id w:val="-573587230"/>
+            <w:bibliography/>
+          </w:sdtPr>
+          <w:sdtContent>
+            <w:p>
+              <w:pPr>
+                <w:pStyle w:val="Bibliography"/>
+              </w:pPr>
+            </w:p>
+            <w:p/>
+          </w:sdtContent>
+        </w:sdt>
+      </w:sdtContent>
+    </w:sdt>
+    <w:p>
+      <w:pPr>
+        <w:pStyle w:val="NormalWeb"/>
+        <w:spacing w:before="0" w:beforeAutospacing="0" w:after="0" w:afterAutospacing="0" w:line="360" w:lineRule="atLeast"/>
+        <w:rPr>
+          <w:rFonts w:ascii="Calibri" w:hAnsi="Calibri" w:cs="Calibri"/>
+          <w:color w:val="000000"/>
+          <w:sz w:val="27"/>
+          <w:szCs w:val="27"/>
+        </w:rPr>
+      </w:pPr>
+      <w:r>
+        <w:rPr>
+          <w:rFonts w:ascii="Calibri" w:hAnsi="Calibri" w:cs="Calibri"/>
+          <w:color w:val="000000"/>
+          <w:sz w:val="27"/>
+          <w:szCs w:val="27"/>
+        </w:rPr>
+        <w:t>reactnative.dev. (n.d.). </w:t>
+      </w:r>
+      <w:r>
+        <w:rPr>
+          <w:rFonts w:ascii="Calibri" w:hAnsi="Calibri" w:cs="Calibri"/>
+          <w:i/>
+          <w:iCs/>
+          <w:color w:val="000000"/>
+          <w:sz w:val="27"/>
+          <w:szCs w:val="27"/>
+        </w:rPr>
+        <w:t>Introduction · React Native</w:t>
+      </w:r>
+      <w:r>
+        <w:rPr>
+          <w:rFonts w:ascii="Calibri" w:hAnsi="Calibri" w:cs="Calibri"/>
+          <w:color w:val="000000"/>
+          <w:sz w:val="27"/>
+          <w:szCs w:val="27"/>
+        </w:rPr>
+        <w:t>. [online] Available at: https://reactnative.dev/docs/getting-started.</w:t>
+      </w:r>
+    </w:p>
+    <w:p>
+      <w:pPr>
+        <w:pStyle w:val="NormalWeb"/>
+        <w:rPr>
+          <w:rFonts w:ascii="Calibri" w:hAnsi="Calibri" w:cs="Calibri"/>
+          <w:color w:val="000000"/>
+          <w:sz w:val="27"/>
+          <w:szCs w:val="27"/>
+        </w:rPr>
+      </w:pPr>
+      <w:r>
+        <w:rPr>
+          <w:rFonts w:ascii="Calibri" w:hAnsi="Calibri" w:cs="Calibri"/>
+          <w:color w:val="000000"/>
+          <w:sz w:val="27"/>
+          <w:szCs w:val="27"/>
+        </w:rPr>
+        <w:t>‌</w:t>
+      </w:r>
+    </w:p>
+    <w:p>
+      <w:pPr>
+        <w:pStyle w:val="NormalWeb"/>
+        <w:ind w:left="567" w:hanging="567"/>
+      </w:pPr>
+    </w:p>
+    <w:p>
+      <w:pPr>
+        <w:pStyle w:val="NormalWeb"/>
+        <w:spacing w:before="0" w:beforeAutospacing="0" w:after="0" w:afterAutospacing="0" w:line="360" w:lineRule="atLeast"/>
+        <w:rPr>
+          <w:rFonts w:ascii="Calibri" w:hAnsi="Calibri" w:cs="Calibri"/>
+          <w:color w:val="000000"/>
+          <w:sz w:val="27"/>
+          <w:szCs w:val="27"/>
+        </w:rPr>
+      </w:pPr>
+    </w:p>
+    <w:p>
+      <w:pPr>
+        <w:pStyle w:val="NormalWeb"/>
+        <w:rPr>
+          <w:rFonts w:ascii="Calibri" w:hAnsi="Calibri" w:cs="Calibri"/>
+          <w:color w:val="000000"/>
+          <w:sz w:val="27"/>
+          <w:szCs w:val="27"/>
+        </w:rPr>
+      </w:pPr>
+      <w:r>
+        <w:rPr>
+          <w:rFonts w:ascii="Calibri" w:hAnsi="Calibri" w:cs="Calibri"/>
+          <w:color w:val="000000"/>
+          <w:sz w:val="27"/>
+          <w:szCs w:val="27"/>
+        </w:rPr>
+        <w:t>‌</w:t>
+      </w:r>
+    </w:p>
+    <w:p>
+      <w:pPr>
+        <w:spacing w:line="360" w:lineRule="auto"/>
+        <w:jc w:val="both"/>
+        <w:rPr>
+          <w:rFonts w:ascii="Times New Roman" w:hAnsi="Times New Roman" w:cs="Times New Roman"/>
+        </w:rPr>
+      </w:pPr>
     </w:p>
     <w:sectPr>
       <w:headerReference w:type="default" r:id="rId13"/>
@@ -1777,6 +4408,208 @@
 <file path=word/numbering.xml><?xml version="1.0" encoding="utf-8"?>
 <w:numbering xmlns:wpc="http://schemas.microsoft.com/office/word/2010/wordprocessingCanvas" xmlns:cx="http://schemas.microsoft.com/office/drawing/2014/chartex" xmlns:cx1="http://schemas.microsoft.com/office/drawing/2015/9/8/chartex" xmlns:cx2="http://schemas.microsoft.com/office/drawing/2015/10/21/chartex" xmlns:cx3="http://schemas.microsoft.com/office/drawing/2016/5/9/chartex" xmlns:cx4="http://schemas.microsoft.com/office/drawing/2016/5/10/chartex" xmlns:cx5="http://schemas.microsoft.com/office/drawing/2016/5/11/chartex" xmlns:cx6="http://schemas.microsoft.com/office/drawing/2016/5/12/chartex" xmlns:cx7="http://schemas.microsoft.com/office/drawing/2016/5/13/chartex" xmlns:cx8="http://schemas.microsoft.com/office/drawing/2016/5/14/chartex" xmlns:mc="http://schemas.openxmlformats.org/markup-compatibility/2006" xmlns:aink="http://schemas.microsoft.com/office/drawing/2016/ink" xmlns:am3d="http://schemas.microsoft.com/office/drawing/2017/model3d" xmlns:o="urn:schemas-microsoft-com:office:office" xmlns:oel="http://schemas.microsoft.com/office/2019/extlst" xmlns:r="http://schemas.openxmlformats.org/officeDocument/2006/relationships" xmlns:m="http://schemas.openxmlformats.org/officeDocument/2006/math" xmlns:v="urn:schemas-microsoft-com:vml" xmlns:wp14="http://schemas.microsoft.com/office/word/2010/wordprocessingDrawing" xmlns:wp="http://schemas.openxmlformats.org/drawingml/2006/wordprocessingDrawing" xmlns:w10="urn:schemas-microsoft-com:office:word" xmlns:w="http://schemas.openxmlformats.org/wordprocessingml/2006/main" xmlns:w14="http://schemas.microsoft.com/office/word/2010/wordml" xmlns:w15="http://schemas.microsoft.com/office/word/2012/wordml" xmlns:w16cex="http://schemas.microsoft.com/office/word/2018/wordml/cex" xmlns:w16cid="http://schemas.microsoft.com/office/word/2016/wordml/cid" xmlns:w16="http://schemas.microsoft.com/office/word/2018/wordml" xmlns:w16sdtdh="http://schemas.microsoft.com/office/word/2020/wordml/sdtdatahash" xmlns:w16se="http://schemas.microsoft.com/office/word/2015/wordml/symex" xmlns:wpg="http://schemas.microsoft.com/office/word/2010/wordprocessingGroup" xmlns:wpi="http://schemas.microsoft.com/office/word/2010/wordprocessingInk" xmlns:wne="http://schemas.microsoft.com/office/word/2006/wordml" xmlns:wps="http://schemas.microsoft.com/office/word/2010/wordprocessingShape" mc:Ignorable="w14 w15 w16se w16cid w16 w16cex w16sdtdh wp14">
   <w:abstractNum w:abstractNumId="0" w15:restartNumberingAfterBreak="0">
+    <w:nsid w:val="14024064"/>
+    <w:multiLevelType w:val="hybridMultilevel"/>
+    <w:tmpl w:val="0A608662"/>
+    <w:lvl w:ilvl="0" w:tplc="0409000F">
+      <w:start w:val="1"/>
+      <w:numFmt w:val="decimal"/>
+      <w:lvlText w:val="%1."/>
+      <w:lvlJc w:val="left"/>
+      <w:pPr>
+        <w:ind w:left="720" w:hanging="360"/>
+      </w:pPr>
+      <w:rPr>
+        <w:rFonts w:hint="default"/>
+      </w:rPr>
+    </w:lvl>
+    <w:lvl w:ilvl="1" w:tplc="04090019" w:tentative="1">
+      <w:start w:val="1"/>
+      <w:numFmt w:val="lowerLetter"/>
+      <w:lvlText w:val="%2."/>
+      <w:lvlJc w:val="left"/>
+      <w:pPr>
+        <w:ind w:left="1440" w:hanging="360"/>
+      </w:pPr>
+    </w:lvl>
+    <w:lvl w:ilvl="2" w:tplc="0409001B" w:tentative="1">
+      <w:start w:val="1"/>
+      <w:numFmt w:val="lowerRoman"/>
+      <w:lvlText w:val="%3."/>
+      <w:lvlJc w:val="right"/>
+      <w:pPr>
+        <w:ind w:left="2160" w:hanging="180"/>
+      </w:pPr>
+    </w:lvl>
+    <w:lvl w:ilvl="3" w:tplc="0409000F" w:tentative="1">
+      <w:start w:val="1"/>
+      <w:numFmt w:val="decimal"/>
+      <w:lvlText w:val="%4."/>
+      <w:lvlJc w:val="left"/>
+      <w:pPr>
+        <w:ind w:left="2880" w:hanging="360"/>
+      </w:pPr>
+    </w:lvl>
+    <w:lvl w:ilvl="4" w:tplc="04090019" w:tentative="1">
+      <w:start w:val="1"/>
+      <w:numFmt w:val="lowerLetter"/>
+      <w:lvlText w:val="%5."/>
+      <w:lvlJc w:val="left"/>
+      <w:pPr>
+        <w:ind w:left="3600" w:hanging="360"/>
+      </w:pPr>
+    </w:lvl>
+    <w:lvl w:ilvl="5" w:tplc="0409001B" w:tentative="1">
+      <w:start w:val="1"/>
+      <w:numFmt w:val="lowerRoman"/>
+      <w:lvlText w:val="%6."/>
+      <w:lvlJc w:val="right"/>
+      <w:pPr>
+        <w:ind w:left="4320" w:hanging="180"/>
+      </w:pPr>
+    </w:lvl>
+    <w:lvl w:ilvl="6" w:tplc="0409000F" w:tentative="1">
+      <w:start w:val="1"/>
+      <w:numFmt w:val="decimal"/>
+      <w:lvlText w:val="%7."/>
+      <w:lvlJc w:val="left"/>
+      <w:pPr>
+        <w:ind w:left="5040" w:hanging="360"/>
+      </w:pPr>
+    </w:lvl>
+    <w:lvl w:ilvl="7" w:tplc="04090019" w:tentative="1">
+      <w:start w:val="1"/>
+      <w:numFmt w:val="lowerLetter"/>
+      <w:lvlText w:val="%8."/>
+      <w:lvlJc w:val="left"/>
+      <w:pPr>
+        <w:ind w:left="5760" w:hanging="360"/>
+      </w:pPr>
+    </w:lvl>
+    <w:lvl w:ilvl="8" w:tplc="0409001B" w:tentative="1">
+      <w:start w:val="1"/>
+      <w:numFmt w:val="lowerRoman"/>
+      <w:lvlText w:val="%9."/>
+      <w:lvlJc w:val="right"/>
+      <w:pPr>
+        <w:ind w:left="6480" w:hanging="180"/>
+      </w:pPr>
+    </w:lvl>
+  </w:abstractNum>
+  <w:abstractNum w:abstractNumId="1" w15:restartNumberingAfterBreak="0">
+    <w:nsid w:val="3CB24904"/>
+    <w:multiLevelType w:val="hybridMultilevel"/>
+    <w:tmpl w:val="44B67008"/>
+    <w:lvl w:ilvl="0" w:tplc="62ACE31C">
+      <w:start w:val="3"/>
+      <w:numFmt w:val="bullet"/>
+      <w:lvlText w:val="-"/>
+      <w:lvlJc w:val="left"/>
+      <w:pPr>
+        <w:ind w:left="1080" w:hanging="360"/>
+      </w:pPr>
+      <w:rPr>
+        <w:rFonts w:ascii="Calibri" w:eastAsiaTheme="minorHAnsi" w:hAnsi="Calibri" w:cs="Calibri" w:hint="default"/>
+      </w:rPr>
+    </w:lvl>
+    <w:lvl w:ilvl="1" w:tplc="04090003" w:tentative="1">
+      <w:start w:val="1"/>
+      <w:numFmt w:val="bullet"/>
+      <w:lvlText w:val="o"/>
+      <w:lvlJc w:val="left"/>
+      <w:pPr>
+        <w:ind w:left="1800" w:hanging="360"/>
+      </w:pPr>
+      <w:rPr>
+        <w:rFonts w:ascii="Courier New" w:hAnsi="Courier New" w:cs="Courier New" w:hint="default"/>
+      </w:rPr>
+    </w:lvl>
+    <w:lvl w:ilvl="2" w:tplc="04090005" w:tentative="1">
+      <w:start w:val="1"/>
+      <w:numFmt w:val="bullet"/>
+      <w:lvlText w:val=""/>
+      <w:lvlJc w:val="left"/>
+      <w:pPr>
+        <w:ind w:left="2520" w:hanging="360"/>
+      </w:pPr>
+      <w:rPr>
+        <w:rFonts w:ascii="Wingdings" w:hAnsi="Wingdings" w:hint="default"/>
+      </w:rPr>
+    </w:lvl>
+    <w:lvl w:ilvl="3" w:tplc="04090001" w:tentative="1">
+      <w:start w:val="1"/>
+      <w:numFmt w:val="bullet"/>
+      <w:lvlText w:val=""/>
+      <w:lvlJc w:val="left"/>
+      <w:pPr>
+        <w:ind w:left="3240" w:hanging="360"/>
+      </w:pPr>
+      <w:rPr>
+        <w:rFonts w:ascii="Symbol" w:hAnsi="Symbol" w:hint="default"/>
+      </w:rPr>
+    </w:lvl>
+    <w:lvl w:ilvl="4" w:tplc="04090003" w:tentative="1">
+      <w:start w:val="1"/>
+      <w:numFmt w:val="bullet"/>
+      <w:lvlText w:val="o"/>
+      <w:lvlJc w:val="left"/>
+      <w:pPr>
+        <w:ind w:left="3960" w:hanging="360"/>
+      </w:pPr>
+      <w:rPr>
+        <w:rFonts w:ascii="Courier New" w:hAnsi="Courier New" w:cs="Courier New" w:hint="default"/>
+      </w:rPr>
+    </w:lvl>
+    <w:lvl w:ilvl="5" w:tplc="04090005" w:tentative="1">
+      <w:start w:val="1"/>
+      <w:numFmt w:val="bullet"/>
+      <w:lvlText w:val=""/>
+      <w:lvlJc w:val="left"/>
+      <w:pPr>
+        <w:ind w:left="4680" w:hanging="360"/>
+      </w:pPr>
+      <w:rPr>
+        <w:rFonts w:ascii="Wingdings" w:hAnsi="Wingdings" w:hint="default"/>
+      </w:rPr>
+    </w:lvl>
+    <w:lvl w:ilvl="6" w:tplc="04090001" w:tentative="1">
+      <w:start w:val="1"/>
+      <w:numFmt w:val="bullet"/>
+      <w:lvlText w:val=""/>
+      <w:lvlJc w:val="left"/>
+      <w:pPr>
+        <w:ind w:left="5400" w:hanging="360"/>
+      </w:pPr>
+      <w:rPr>
+        <w:rFonts w:ascii="Symbol" w:hAnsi="Symbol" w:hint="default"/>
+      </w:rPr>
+    </w:lvl>
+    <w:lvl w:ilvl="7" w:tplc="04090003" w:tentative="1">
+      <w:start w:val="1"/>
+      <w:numFmt w:val="bullet"/>
+      <w:lvlText w:val="o"/>
+      <w:lvlJc w:val="left"/>
+      <w:pPr>
+        <w:ind w:left="6120" w:hanging="360"/>
+      </w:pPr>
+      <w:rPr>
+        <w:rFonts w:ascii="Courier New" w:hAnsi="Courier New" w:cs="Courier New" w:hint="default"/>
+      </w:rPr>
+    </w:lvl>
+    <w:lvl w:ilvl="8" w:tplc="04090005" w:tentative="1">
+      <w:start w:val="1"/>
+      <w:numFmt w:val="bullet"/>
+      <w:lvlText w:val=""/>
+      <w:lvlJc w:val="left"/>
+      <w:pPr>
+        <w:ind w:left="6840" w:hanging="360"/>
+      </w:pPr>
+      <w:rPr>
+        <w:rFonts w:ascii="Wingdings" w:hAnsi="Wingdings" w:hint="default"/>
+      </w:rPr>
+    </w:lvl>
+  </w:abstractNum>
+  <w:abstractNum w:abstractNumId="2" w15:restartNumberingAfterBreak="0">
     <w:nsid w:val="438632E1"/>
     <w:multiLevelType w:val="hybridMultilevel"/>
     <w:tmpl w:val="F0A457AC"/>
@@ -1889,7 +4722,7 @@
       </w:rPr>
     </w:lvl>
   </w:abstractNum>
-  <w:abstractNum w:abstractNumId="1" w15:restartNumberingAfterBreak="0">
+  <w:abstractNum w:abstractNumId="3" w15:restartNumberingAfterBreak="0">
     <w:nsid w:val="53B51126"/>
     <w:multiLevelType w:val="hybridMultilevel"/>
     <w:tmpl w:val="4074FAA0"/>
@@ -2002,7 +4835,7 @@
       </w:rPr>
     </w:lvl>
   </w:abstractNum>
-  <w:abstractNum w:abstractNumId="2" w15:restartNumberingAfterBreak="0">
+  <w:abstractNum w:abstractNumId="4" w15:restartNumberingAfterBreak="0">
     <w:nsid w:val="5BEA586D"/>
     <w:multiLevelType w:val="hybridMultilevel"/>
     <w:tmpl w:val="2FDE9D4A"/>
@@ -2115,7 +4948,7 @@
       </w:rPr>
     </w:lvl>
   </w:abstractNum>
-  <w:abstractNum w:abstractNumId="3" w15:restartNumberingAfterBreak="0">
+  <w:abstractNum w:abstractNumId="5" w15:restartNumberingAfterBreak="0">
     <w:nsid w:val="680B35B5"/>
     <w:multiLevelType w:val="hybridMultilevel"/>
     <w:tmpl w:val="2BC48B60"/>
@@ -2229,16 +5062,22 @@
     </w:lvl>
   </w:abstractNum>
   <w:num w:numId="1" w16cid:durableId="292056254">
-    <w:abstractNumId w:val="1"/>
+    <w:abstractNumId w:val="3"/>
   </w:num>
   <w:num w:numId="2" w16cid:durableId="1295137292">
+    <w:abstractNumId w:val="4"/>
+  </w:num>
+  <w:num w:numId="3" w16cid:durableId="920332259">
+    <w:abstractNumId w:val="5"/>
+  </w:num>
+  <w:num w:numId="4" w16cid:durableId="438574997">
     <w:abstractNumId w:val="2"/>
   </w:num>
-  <w:num w:numId="3" w16cid:durableId="920332259">
-    <w:abstractNumId w:val="3"/>
+  <w:num w:numId="5" w16cid:durableId="118306469">
+    <w:abstractNumId w:val="0"/>
   </w:num>
-  <w:num w:numId="4" w16cid:durableId="438574997">
-    <w:abstractNumId w:val="0"/>
+  <w:num w:numId="6" w16cid:durableId="1383288014">
+    <w:abstractNumId w:val="1"/>
   </w:num>
 </w:numbering>
 </file>
@@ -2819,6 +5658,76 @@
       <w:szCs w:val="18"/>
     </w:rPr>
   </w:style>
+  <w:style w:type="paragraph" w:styleId="NormalWeb">
+    <w:name w:val="Normal (Web)"/>
+    <w:basedOn w:val="Normal"/>
+    <w:uiPriority w:val="99"/>
+    <w:semiHidden/>
+    <w:unhideWhenUsed/>
+    <w:rsid w:val="00E04C64"/>
+    <w:pPr>
+      <w:spacing w:before="100" w:beforeAutospacing="1" w:after="100" w:afterAutospacing="1"/>
+    </w:pPr>
+    <w:rPr>
+      <w:rFonts w:ascii="Times New Roman" w:eastAsia="Times New Roman" w:hAnsi="Times New Roman" w:cs="Times New Roman"/>
+    </w:rPr>
+  </w:style>
+  <w:style w:type="paragraph" w:styleId="Bibliography">
+    <w:name w:val="Bibliography"/>
+    <w:basedOn w:val="Normal"/>
+    <w:next w:val="Normal"/>
+    <w:uiPriority w:val="37"/>
+    <w:unhideWhenUsed/>
+    <w:rsid w:val="008847C7"/>
+  </w:style>
+  <w:style w:type="character" w:styleId="Hyperlink">
+    <w:name w:val="Hyperlink"/>
+    <w:basedOn w:val="DefaultParagraphFont"/>
+    <w:uiPriority w:val="99"/>
+    <w:unhideWhenUsed/>
+    <w:rsid w:val="008847C7"/>
+    <w:rPr>
+      <w:color w:val="0563C1" w:themeColor="hyperlink"/>
+      <w:u w:val="single"/>
+    </w:rPr>
+  </w:style>
+  <w:style w:type="character" w:styleId="UnresolvedMention">
+    <w:name w:val="Unresolved Mention"/>
+    <w:basedOn w:val="DefaultParagraphFont"/>
+    <w:uiPriority w:val="99"/>
+    <w:semiHidden/>
+    <w:unhideWhenUsed/>
+    <w:rsid w:val="008847C7"/>
+    <w:rPr>
+      <w:color w:val="605E5C"/>
+      <w:shd w:val="clear" w:color="auto" w:fill="E1DFDD"/>
+    </w:rPr>
+  </w:style>
+  <w:style w:type="paragraph" w:styleId="TOC1">
+    <w:name w:val="toc 1"/>
+    <w:basedOn w:val="Normal"/>
+    <w:next w:val="Normal"/>
+    <w:autoRedefine/>
+    <w:uiPriority w:val="39"/>
+    <w:unhideWhenUsed/>
+    <w:rsid w:val="00240EB5"/>
+    <w:pPr>
+      <w:spacing w:after="100"/>
+    </w:pPr>
+  </w:style>
+  <w:style w:type="paragraph" w:styleId="TOC2">
+    <w:name w:val="toc 2"/>
+    <w:basedOn w:val="Normal"/>
+    <w:next w:val="Normal"/>
+    <w:autoRedefine/>
+    <w:uiPriority w:val="39"/>
+    <w:unhideWhenUsed/>
+    <w:rsid w:val="00240EB5"/>
+    <w:pPr>
+      <w:spacing w:after="100"/>
+      <w:ind w:left="240"/>
+    </w:pPr>
+  </w:style>
 </w:styles>
 </file>
 
@@ -3118,11 +6027,33 @@
 </file>
 
 <file path=customXml/item1.xml><?xml version="1.0" encoding="utf-8"?>
-<b:Sources xmlns:b="http://schemas.openxmlformats.org/officeDocument/2006/bibliography" xmlns="http://schemas.openxmlformats.org/officeDocument/2006/bibliography" SelectedStyle="\HarvardAnglia2008OfficeOnline.xsl" StyleName="Harvard - Anglia" Version="2008"/>
+<b:Sources xmlns:b="http://schemas.openxmlformats.org/officeDocument/2006/bibliography" xmlns="http://schemas.openxmlformats.org/officeDocument/2006/bibliography" SelectedStyle="\HarvardAnglia2008OfficeOnline.xsl" StyleName="Harvard - Anglia" Version="2008">
+  <b:Source>
+    <b:Tag>Rea23</b:Tag>
+    <b:SourceType>InternetSite</b:SourceType>
+    <b:Guid>{96A9135C-0A02-4745-9B99-473E86ADCD63}</b:Guid>
+    <b:Author>
+      <b:Author>
+        <b:NameList>
+          <b:Person>
+            <b:Last>Native</b:Last>
+            <b:First>React</b:First>
+          </b:Person>
+        </b:NameList>
+      </b:Author>
+    </b:Author>
+    <b:Title>Introduction</b:Title>
+    <b:YearAccessed>2023</b:YearAccessed>
+    <b:MonthAccessed>February</b:MonthAccessed>
+    <b:DayAccessed>28</b:DayAccessed>
+    <b:URL>https://reactnative.dev/docs/getting-started</b:URL>
+    <b:RefOrder>1</b:RefOrder>
+  </b:Source>
+</b:Sources>
 </file>
 
 <file path=customXml/itemProps1.xml><?xml version="1.0" encoding="utf-8"?>
-<ds:datastoreItem xmlns:ds="http://schemas.openxmlformats.org/officeDocument/2006/customXml" ds:itemID="{F06A664B-D014-4D25-AC97-0801634717BD}">
+<ds:datastoreItem xmlns:ds="http://schemas.openxmlformats.org/officeDocument/2006/customXml" ds:itemID="{4523B6C6-3DBE-4391-8E41-1D3457A9A2CE}">
   <ds:schemaRefs>
     <ds:schemaRef ds:uri="http://schemas.openxmlformats.org/officeDocument/2006/bibliography"/>
   </ds:schemaRefs>

</xml_diff>

<commit_message>
the images are loaded from the server
loaded from server to the react app
</commit_message>
<xml_diff>
--- a/Interim/10819486_Interim.docx
+++ b/Interim/10819486_Interim.docx
@@ -3244,6 +3244,7 @@
         <w:t xml:space="preserve"> </w:t>
       </w:r>
     </w:p>
+    <w:p/>
     <w:p>
       <w:pPr>
         <w:pStyle w:val="Heading2"/>
@@ -3874,28 +3875,12 @@
           <w:rFonts w:ascii="Times New Roman" w:hAnsi="Times New Roman" w:cs="Times New Roman"/>
         </w:rPr>
       </w:pPr>
-      <w:proofErr w:type="spellStart"/>
-      <w:r>
-        <w:rPr>
-          <w:rFonts w:ascii="Times New Roman" w:hAnsi="Times New Roman" w:cs="Times New Roman"/>
-        </w:rPr>
-        <w:t>npm</w:t>
-      </w:r>
-      <w:proofErr w:type="spellEnd"/>
-      <w:r>
-        <w:rPr>
-          <w:rFonts w:ascii="Times New Roman" w:hAnsi="Times New Roman" w:cs="Times New Roman"/>
-        </w:rPr>
-        <w:t xml:space="preserve"> install @react-navigation/</w:t>
-      </w:r>
-      <w:proofErr w:type="gramStart"/>
-      <w:r>
-        <w:rPr>
-          <w:rFonts w:ascii="Times New Roman" w:hAnsi="Times New Roman" w:cs="Times New Roman"/>
-        </w:rPr>
-        <w:t>native</w:t>
-      </w:r>
-      <w:proofErr w:type="gramEnd"/>
+      <w:r>
+        <w:rPr>
+          <w:rFonts w:ascii="Times New Roman" w:hAnsi="Times New Roman" w:cs="Times New Roman"/>
+        </w:rPr>
+        <w:t>@react-navigation/native</w:t>
+      </w:r>
     </w:p>
     <w:p>
       <w:pPr>
@@ -3910,28 +3895,12 @@
           <w:rFonts w:ascii="Times New Roman" w:hAnsi="Times New Roman" w:cs="Times New Roman"/>
         </w:rPr>
       </w:pPr>
-      <w:proofErr w:type="spellStart"/>
-      <w:r>
-        <w:rPr>
-          <w:rFonts w:ascii="Times New Roman" w:hAnsi="Times New Roman" w:cs="Times New Roman"/>
-        </w:rPr>
-        <w:t>npm</w:t>
-      </w:r>
-      <w:proofErr w:type="spellEnd"/>
-      <w:r>
-        <w:rPr>
-          <w:rFonts w:ascii="Times New Roman" w:hAnsi="Times New Roman" w:cs="Times New Roman"/>
-        </w:rPr>
-        <w:t xml:space="preserve"> install @react-navigation/</w:t>
-      </w:r>
-      <w:proofErr w:type="gramStart"/>
-      <w:r>
-        <w:rPr>
-          <w:rFonts w:ascii="Times New Roman" w:hAnsi="Times New Roman" w:cs="Times New Roman"/>
-        </w:rPr>
-        <w:t>stack</w:t>
-      </w:r>
-      <w:proofErr w:type="gramEnd"/>
+      <w:r>
+        <w:rPr>
+          <w:rFonts w:ascii="Times New Roman" w:hAnsi="Times New Roman" w:cs="Times New Roman"/>
+        </w:rPr>
+        <w:t>@react-navigation/stack</w:t>
+      </w:r>
     </w:p>
     <w:p>
       <w:pPr>
@@ -4041,19 +4010,11 @@
           <w:rFonts w:ascii="Times New Roman" w:hAnsi="Times New Roman" w:cs="Times New Roman"/>
         </w:rPr>
       </w:pPr>
-      <w:proofErr w:type="spellStart"/>
-      <w:r>
-        <w:rPr>
-          <w:rFonts w:ascii="Times New Roman" w:hAnsi="Times New Roman" w:cs="Times New Roman"/>
-        </w:rPr>
-        <w:t>npm</w:t>
-      </w:r>
-      <w:proofErr w:type="spellEnd"/>
-      <w:r>
-        <w:rPr>
-          <w:rFonts w:ascii="Times New Roman" w:hAnsi="Times New Roman" w:cs="Times New Roman"/>
-        </w:rPr>
-        <w:t xml:space="preserve"> install react-native-</w:t>
+      <w:r>
+        <w:rPr>
+          <w:rFonts w:ascii="Times New Roman" w:hAnsi="Times New Roman" w:cs="Times New Roman"/>
+        </w:rPr>
+        <w:t>react-native-</w:t>
       </w:r>
       <w:proofErr w:type="gramStart"/>
       <w:r>
@@ -4106,28 +4067,12 @@
           <w:rFonts w:ascii="Times New Roman" w:hAnsi="Times New Roman" w:cs="Times New Roman"/>
         </w:rPr>
       </w:pPr>
-      <w:proofErr w:type="spellStart"/>
-      <w:r>
-        <w:rPr>
-          <w:rFonts w:ascii="Times New Roman" w:hAnsi="Times New Roman" w:cs="Times New Roman"/>
-        </w:rPr>
-        <w:t>npm</w:t>
-      </w:r>
-      <w:proofErr w:type="spellEnd"/>
-      <w:r>
-        <w:rPr>
-          <w:rFonts w:ascii="Times New Roman" w:hAnsi="Times New Roman" w:cs="Times New Roman"/>
-        </w:rPr>
-        <w:t xml:space="preserve"> install @react-navigation/native @react-navigation/bottom-</w:t>
-      </w:r>
-      <w:proofErr w:type="gramStart"/>
-      <w:r>
-        <w:rPr>
-          <w:rFonts w:ascii="Times New Roman" w:hAnsi="Times New Roman" w:cs="Times New Roman"/>
-        </w:rPr>
-        <w:t>tabs</w:t>
-      </w:r>
-      <w:proofErr w:type="gramEnd"/>
+      <w:r>
+        <w:rPr>
+          <w:rFonts w:ascii="Times New Roman" w:hAnsi="Times New Roman" w:cs="Times New Roman"/>
+        </w:rPr>
+        <w:t>@react-navigation/native @react-navigation/bottom-tabs</w:t>
+      </w:r>
     </w:p>
     <w:p>
       <w:pPr>
@@ -4171,28 +4116,12 @@
           <w:rFonts w:ascii="Times New Roman" w:hAnsi="Times New Roman" w:cs="Times New Roman"/>
         </w:rPr>
       </w:pPr>
-      <w:proofErr w:type="spellStart"/>
-      <w:r>
-        <w:rPr>
-          <w:rFonts w:ascii="Times New Roman" w:hAnsi="Times New Roman" w:cs="Times New Roman"/>
-        </w:rPr>
-        <w:t>npm</w:t>
-      </w:r>
-      <w:proofErr w:type="spellEnd"/>
-      <w:r>
-        <w:rPr>
-          <w:rFonts w:ascii="Times New Roman" w:hAnsi="Times New Roman" w:cs="Times New Roman"/>
-        </w:rPr>
-        <w:t xml:space="preserve"> install @react-native-picker/</w:t>
-      </w:r>
-      <w:proofErr w:type="gramStart"/>
-      <w:r>
-        <w:rPr>
-          <w:rFonts w:ascii="Times New Roman" w:hAnsi="Times New Roman" w:cs="Times New Roman"/>
-        </w:rPr>
-        <w:t>picker</w:t>
-      </w:r>
-      <w:proofErr w:type="gramEnd"/>
+      <w:r>
+        <w:rPr>
+          <w:rFonts w:ascii="Times New Roman" w:hAnsi="Times New Roman" w:cs="Times New Roman"/>
+        </w:rPr>
+        <w:t>@react-native-picker/picker</w:t>
+      </w:r>
     </w:p>
     <w:p>
       <w:pPr>
@@ -4257,25 +4186,9 @@
         <w:rPr>
           <w:rFonts w:ascii="Times New Roman" w:hAnsi="Times New Roman" w:cs="Times New Roman"/>
         </w:rPr>
-        <w:t>npm</w:t>
+        <w:t>axios</w:t>
       </w:r>
       <w:proofErr w:type="spellEnd"/>
-      <w:r>
-        <w:rPr>
-          <w:rFonts w:ascii="Times New Roman" w:hAnsi="Times New Roman" w:cs="Times New Roman"/>
-        </w:rPr>
-        <w:t xml:space="preserve"> install </w:t>
-      </w:r>
-      <w:proofErr w:type="spellStart"/>
-      <w:proofErr w:type="gramStart"/>
-      <w:r>
-        <w:rPr>
-          <w:rFonts w:ascii="Times New Roman" w:hAnsi="Times New Roman" w:cs="Times New Roman"/>
-        </w:rPr>
-        <w:t>axios</w:t>
-      </w:r>
-      <w:proofErr w:type="spellEnd"/>
-      <w:proofErr w:type="gramEnd"/>
     </w:p>
     <w:p>
       <w:pPr>
@@ -4380,6 +4293,18 @@
       <w:r>
         <w:t xml:space="preserve"> / Upcoming Work</w:t>
       </w:r>
+    </w:p>
+    <w:p>
+      <w:pPr>
+        <w:spacing w:line="360" w:lineRule="auto"/>
+        <w:jc w:val="both"/>
+      </w:pPr>
+    </w:p>
+    <w:p>
+      <w:pPr>
+        <w:spacing w:line="360" w:lineRule="auto"/>
+        <w:jc w:val="both"/>
+      </w:pPr>
     </w:p>
     <w:p>
       <w:pPr>

</xml_diff>

<commit_message>
changes in the interim doc
</commit_message>
<xml_diff>
--- a/Interim/10819486_Interim.docx
+++ b/Interim/10819486_Interim.docx
@@ -3862,14 +3862,9 @@
         <w:fldChar w:fldCharType="end"/>
       </w:r>
       <w:r>
-        <w:t xml:space="preserve">: How important the </w:t>
-      </w:r>
-      <w:proofErr w:type="gramStart"/>
-      <w:r>
-        <w:t>material</w:t>
+        <w:t>: How important the material</w:t>
       </w:r>
       <w:bookmarkEnd w:id="3"/>
-      <w:proofErr w:type="gramEnd"/>
     </w:p>
     <w:p/>
     <w:p>
@@ -5490,20 +5485,12 @@
         </w:rPr>
         <w:t xml:space="preserve"> size and gather the user </w:t>
       </w:r>
-      <w:proofErr w:type="gramStart"/>
       <w:r>
         <w:rPr>
           <w:rFonts w:ascii="Times New Roman" w:hAnsi="Times New Roman" w:cs="Times New Roman"/>
         </w:rPr>
         <w:lastRenderedPageBreak/>
-        <w:t>feedbacks</w:t>
-      </w:r>
-      <w:proofErr w:type="gramEnd"/>
-      <w:r>
-        <w:rPr>
-          <w:rFonts w:ascii="Times New Roman" w:hAnsi="Times New Roman" w:cs="Times New Roman"/>
-        </w:rPr>
-        <w:t xml:space="preserve"> of past purchases made from that specific brand and feed to the model to</w:t>
+        <w:t>feedbacks of past purchases made from that specific brand and feed to the model to</w:t>
       </w:r>
       <w:r>
         <w:rPr>
@@ -6603,14 +6590,9 @@
         <w:fldChar w:fldCharType="end"/>
       </w:r>
       <w:r>
-        <w:t xml:space="preserve">: </w:t>
-      </w:r>
-      <w:proofErr w:type="gramStart"/>
-      <w:r>
-        <w:t>Gender</w:t>
+        <w:t>: Gender</w:t>
       </w:r>
       <w:bookmarkEnd w:id="15"/>
-      <w:proofErr w:type="gramEnd"/>
     </w:p>
     <w:p>
       <w:pPr>
@@ -6701,14 +6683,9 @@
         <w:fldChar w:fldCharType="end"/>
       </w:r>
       <w:r>
-        <w:t xml:space="preserve">: </w:t>
-      </w:r>
-      <w:proofErr w:type="gramStart"/>
-      <w:r>
-        <w:t>Age</w:t>
+        <w:t>: Age</w:t>
       </w:r>
       <w:bookmarkEnd w:id="16"/>
-      <w:proofErr w:type="gramEnd"/>
     </w:p>
     <w:p>
       <w:pPr>
@@ -6966,14 +6943,9 @@
         <w:t>V</w:t>
       </w:r>
       <w:r>
-        <w:t xml:space="preserve">alue of the </w:t>
-      </w:r>
-      <w:proofErr w:type="gramStart"/>
-      <w:r>
-        <w:t>material</w:t>
+        <w:t>alue of the material</w:t>
       </w:r>
       <w:bookmarkEnd w:id="17"/>
-      <w:proofErr w:type="gramEnd"/>
     </w:p>
     <w:p>
       <w:r>
@@ -7064,14 +7036,9 @@
         <w:t>C</w:t>
       </w:r>
       <w:r>
-        <w:t xml:space="preserve">orrect size in online </w:t>
-      </w:r>
-      <w:proofErr w:type="gramStart"/>
-      <w:r>
-        <w:t>shopping</w:t>
+        <w:t>orrect size in online shopping</w:t>
       </w:r>
       <w:bookmarkEnd w:id="18"/>
-      <w:proofErr w:type="gramEnd"/>
     </w:p>
     <w:p/>
     <w:p>
@@ -7225,14 +7192,9 @@
         <w:t>E</w:t>
       </w:r>
       <w:r>
-        <w:t xml:space="preserve">xperience with the online size recommendation </w:t>
-      </w:r>
-      <w:proofErr w:type="gramStart"/>
-      <w:r>
-        <w:t>systems</w:t>
+        <w:t>xperience with the online size recommendation systems</w:t>
       </w:r>
       <w:bookmarkEnd w:id="19"/>
-      <w:proofErr w:type="gramEnd"/>
     </w:p>
     <w:p>
       <w:pPr>
@@ -7329,14 +7291,9 @@
         <w:t>ize recommending application</w:t>
       </w:r>
       <w:r>
-        <w:t xml:space="preserve"> </w:t>
-      </w:r>
-      <w:proofErr w:type="gramStart"/>
-      <w:r>
-        <w:t>preference</w:t>
+        <w:t xml:space="preserve"> preference</w:t>
       </w:r>
       <w:bookmarkEnd w:id="20"/>
-      <w:proofErr w:type="gramEnd"/>
     </w:p>
     <w:p/>
     <w:p/>
@@ -7412,21 +7369,7 @@
         <w:rPr>
           <w:rFonts w:ascii="Times New Roman" w:hAnsi="Times New Roman" w:cs="Times New Roman"/>
         </w:rPr>
-        <w:t xml:space="preserve">However, this technique of using the survey data </w:t>
-      </w:r>
-      <w:proofErr w:type="gramStart"/>
-      <w:r>
-        <w:rPr>
-          <w:rFonts w:ascii="Times New Roman" w:hAnsi="Times New Roman" w:cs="Times New Roman"/>
-        </w:rPr>
-        <w:t>did not succeed</w:t>
-      </w:r>
-      <w:proofErr w:type="gramEnd"/>
-      <w:r>
-        <w:rPr>
-          <w:rFonts w:ascii="Times New Roman" w:hAnsi="Times New Roman" w:cs="Times New Roman"/>
-        </w:rPr>
-        <w:t xml:space="preserve"> because</w:t>
+        <w:t>However, this technique of using the survey data did not succeed because</w:t>
       </w:r>
       <w:r>
         <w:rPr>
@@ -7545,14 +7488,9 @@
         <w:t>C</w:t>
       </w:r>
       <w:r>
-        <w:t xml:space="preserve">orrect UK size for the specific </w:t>
-      </w:r>
-      <w:proofErr w:type="gramStart"/>
-      <w:r>
-        <w:t>materials</w:t>
+        <w:t>orrect UK size for the specific materials</w:t>
       </w:r>
       <w:bookmarkEnd w:id="21"/>
-      <w:proofErr w:type="gramEnd"/>
     </w:p>
     <w:p/>
     <w:p/>
@@ -8193,14 +8131,9 @@
         <w:fldChar w:fldCharType="end"/>
       </w:r>
       <w:r>
-        <w:t xml:space="preserve">: Use Case </w:t>
-      </w:r>
-      <w:proofErr w:type="gramStart"/>
-      <w:r>
-        <w:t>diagram</w:t>
+        <w:t>: Use Case diagram</w:t>
       </w:r>
       <w:bookmarkEnd w:id="26"/>
-      <w:proofErr w:type="gramEnd"/>
     </w:p>
     <w:p/>
     <w:p>
@@ -8388,7 +8321,6 @@
         </w:rPr>
         <w:t xml:space="preserve"> stock availability </w:t>
       </w:r>
-      <w:proofErr w:type="gramStart"/>
       <w:r>
         <w:rPr>
           <w:rFonts w:ascii="Times New Roman" w:hAnsi="Times New Roman" w:cs="Times New Roman"/>
@@ -8399,14 +8331,7 @@
         <w:rPr>
           <w:rFonts w:ascii="Times New Roman" w:hAnsi="Times New Roman" w:cs="Times New Roman"/>
         </w:rPr>
-        <w:t>also</w:t>
-      </w:r>
-      <w:proofErr w:type="gramEnd"/>
-      <w:r>
-        <w:rPr>
-          <w:rFonts w:ascii="Times New Roman" w:hAnsi="Times New Roman" w:cs="Times New Roman"/>
-        </w:rPr>
-        <w:t xml:space="preserve"> when making the</w:t>
+        <w:t>also when making the</w:t>
       </w:r>
       <w:r>
         <w:rPr>
@@ -8981,22 +8906,41 @@
           <w:ilvl w:val="0"/>
           <w:numId w:val="7"/>
         </w:numPr>
-      </w:pPr>
-      <w:r>
+        <w:spacing w:line="360" w:lineRule="auto"/>
+        <w:jc w:val="both"/>
+        <w:rPr>
+          <w:rFonts w:ascii="Times New Roman" w:hAnsi="Times New Roman" w:cs="Times New Roman"/>
+        </w:rPr>
+      </w:pPr>
+      <w:r>
+        <w:rPr>
+          <w:rFonts w:ascii="Times New Roman" w:hAnsi="Times New Roman" w:cs="Times New Roman"/>
+        </w:rPr>
         <w:t>Security:</w:t>
       </w:r>
     </w:p>
     <w:p>
       <w:pPr>
         <w:pStyle w:val="ListParagraph"/>
+        <w:spacing w:line="360" w:lineRule="auto"/>
+        <w:jc w:val="both"/>
+        <w:rPr>
+          <w:rFonts w:ascii="Times New Roman" w:hAnsi="Times New Roman" w:cs="Times New Roman"/>
+        </w:rPr>
       </w:pPr>
     </w:p>
     <w:p>
       <w:pPr>
         <w:pStyle w:val="ListParagraph"/>
-      </w:pPr>
-      <w:r>
-        <w:rPr>
+        <w:spacing w:line="360" w:lineRule="auto"/>
+        <w:jc w:val="both"/>
+        <w:rPr>
+          <w:rFonts w:ascii="Times New Roman" w:hAnsi="Times New Roman" w:cs="Times New Roman"/>
+        </w:rPr>
+      </w:pPr>
+      <w:r>
+        <w:rPr>
+          <w:rFonts w:ascii="Times New Roman" w:hAnsi="Times New Roman" w:cs="Times New Roman"/>
           <w:noProof/>
         </w:rPr>
         <w:drawing>
@@ -9043,31 +8987,49 @@
           <w:ilvl w:val="0"/>
           <w:numId w:val="7"/>
         </w:numPr>
-      </w:pPr>
-      <w:r>
+        <w:spacing w:line="360" w:lineRule="auto"/>
+        <w:jc w:val="both"/>
+        <w:rPr>
+          <w:rFonts w:ascii="Times New Roman" w:hAnsi="Times New Roman" w:cs="Times New Roman"/>
+        </w:rPr>
+      </w:pPr>
+      <w:r>
+        <w:rPr>
+          <w:rFonts w:ascii="Times New Roman" w:hAnsi="Times New Roman" w:cs="Times New Roman"/>
+        </w:rPr>
         <w:t xml:space="preserve">Accessibility </w:t>
       </w:r>
     </w:p>
     <w:p>
       <w:pPr>
+        <w:spacing w:line="360" w:lineRule="auto"/>
         <w:ind w:left="360"/>
-      </w:pPr>
-      <w:r>
-        <w:t xml:space="preserve">The application can run on both iOS and Android improving the </w:t>
-      </w:r>
-      <w:r>
-        <w:t xml:space="preserve">accessibility </w:t>
-      </w:r>
-      <w:r>
-        <w:t>of the system</w:t>
-      </w:r>
-      <w:r>
+        <w:jc w:val="both"/>
+        <w:rPr>
+          <w:rFonts w:ascii="Times New Roman" w:hAnsi="Times New Roman" w:cs="Times New Roman"/>
+        </w:rPr>
+      </w:pPr>
+      <w:r>
+        <w:rPr>
+          <w:rFonts w:ascii="Times New Roman" w:hAnsi="Times New Roman" w:cs="Times New Roman"/>
+        </w:rPr>
+        <w:t>The application can run on both iOS and Android improving the accessibility of the system</w:t>
+      </w:r>
+      <w:r>
+        <w:rPr>
+          <w:rFonts w:ascii="Times New Roman" w:hAnsi="Times New Roman" w:cs="Times New Roman"/>
+        </w:rPr>
         <w:t xml:space="preserve"> to the user being a cross-platform application.</w:t>
       </w:r>
     </w:p>
     <w:p>
       <w:pPr>
+        <w:spacing w:line="360" w:lineRule="auto"/>
         <w:ind w:left="360"/>
+        <w:jc w:val="both"/>
+        <w:rPr>
+          <w:rFonts w:ascii="Times New Roman" w:hAnsi="Times New Roman" w:cs="Times New Roman"/>
+        </w:rPr>
       </w:pPr>
     </w:p>
     <w:p>
@@ -9077,29 +9039,62 @@
           <w:ilvl w:val="0"/>
           <w:numId w:val="7"/>
         </w:numPr>
-      </w:pPr>
-      <w:r>
+        <w:spacing w:line="360" w:lineRule="auto"/>
+        <w:jc w:val="both"/>
+        <w:rPr>
+          <w:rFonts w:ascii="Times New Roman" w:hAnsi="Times New Roman" w:cs="Times New Roman"/>
+        </w:rPr>
+      </w:pPr>
+      <w:r>
+        <w:rPr>
+          <w:rFonts w:ascii="Times New Roman" w:hAnsi="Times New Roman" w:cs="Times New Roman"/>
+        </w:rPr>
         <w:t xml:space="preserve">Maintainability </w:t>
       </w:r>
     </w:p>
     <w:p>
       <w:pPr>
+        <w:spacing w:line="360" w:lineRule="auto"/>
         <w:ind w:left="360"/>
-      </w:pPr>
-      <w:r>
+        <w:jc w:val="both"/>
+        <w:rPr>
+          <w:rFonts w:ascii="Times New Roman" w:hAnsi="Times New Roman" w:cs="Times New Roman"/>
+        </w:rPr>
+      </w:pPr>
+      <w:r>
+        <w:rPr>
+          <w:rFonts w:ascii="Times New Roman" w:hAnsi="Times New Roman" w:cs="Times New Roman"/>
+        </w:rPr>
         <w:t xml:space="preserve">And have also </w:t>
       </w:r>
       <w:r>
+        <w:rPr>
+          <w:rFonts w:ascii="Times New Roman" w:hAnsi="Times New Roman" w:cs="Times New Roman"/>
+        </w:rPr>
         <w:t>used getters and setters in java encapsulation</w:t>
       </w:r>
       <w:r>
+        <w:rPr>
+          <w:rFonts w:ascii="Times New Roman" w:hAnsi="Times New Roman" w:cs="Times New Roman"/>
+        </w:rPr>
         <w:t xml:space="preserve"> as a security measurement</w:t>
       </w:r>
       <w:r>
+        <w:rPr>
+          <w:rFonts w:ascii="Times New Roman" w:hAnsi="Times New Roman" w:cs="Times New Roman"/>
+        </w:rPr>
         <w:t>. Which helps to improve maintainability of the code structure and the security.</w:t>
       </w:r>
     </w:p>
-    <w:p/>
+    <w:p>
+      <w:pPr>
+        <w:spacing w:line="360" w:lineRule="auto"/>
+        <w:jc w:val="both"/>
+        <w:rPr>
+          <w:rFonts w:ascii="Times New Roman" w:hAnsi="Times New Roman" w:cs="Times New Roman"/>
+        </w:rPr>
+      </w:pPr>
+    </w:p>
     <w:p>
       <w:pPr>
         <w:pStyle w:val="Heading2"/>
@@ -9590,58 +9585,8 @@
     </w:p>
     <w:p>
       <w:pPr>
-        <w:spacing w:line="360" w:lineRule="auto"/>
-        <w:jc w:val="both"/>
-      </w:pPr>
-      <w:r>
-        <w:lastRenderedPageBreak/>
-        <w:t xml:space="preserve">Chapter 05 System Architecture </w:t>
-      </w:r>
-    </w:p>
-    <w:p>
-      <w:pPr>
-        <w:spacing w:line="360" w:lineRule="auto"/>
-        <w:jc w:val="both"/>
-      </w:pPr>
-      <w:r>
-        <w:t xml:space="preserve">5.1 Class Diagram of Proposed System </w:t>
-      </w:r>
-    </w:p>
-    <w:p>
-      <w:pPr>
-        <w:spacing w:line="360" w:lineRule="auto"/>
-        <w:jc w:val="both"/>
-      </w:pPr>
-      <w:r>
-        <w:t xml:space="preserve">5.2 ER Diagram </w:t>
-      </w:r>
-    </w:p>
-    <w:p>
-      <w:pPr>
-        <w:spacing w:line="360" w:lineRule="auto"/>
-        <w:jc w:val="both"/>
-      </w:pPr>
-      <w:r>
-        <w:t xml:space="preserve">5.3 High-level Architectural Diagram </w:t>
-      </w:r>
-    </w:p>
-    <w:p>
-      <w:pPr>
-        <w:spacing w:line="360" w:lineRule="auto"/>
-        <w:jc w:val="both"/>
-      </w:pPr>
-      <w:r>
-        <w:t>5.4 Networking Diagram (Optional)</w:t>
-      </w:r>
-    </w:p>
-    <w:p>
-      <w:r>
-        <w:br w:type="page"/>
-      </w:r>
-    </w:p>
-    <w:p>
-      <w:pPr>
         <w:pStyle w:val="Heading1"/>
+        <w:spacing w:line="360" w:lineRule="auto"/>
         <w:jc w:val="both"/>
         <w:rPr>
           <w:rFonts w:ascii="Times New Roman" w:hAnsi="Times New Roman" w:cs="Times New Roman"/>
@@ -9652,7 +9597,6 @@
           <w:szCs w:val="28"/>
         </w:rPr>
       </w:pPr>
-      <w:bookmarkStart w:id="37" w:name="_Toc161007364"/>
       <w:r>
         <w:rPr>
           <w:rFonts w:ascii="Times New Roman" w:hAnsi="Times New Roman" w:cs="Times New Roman"/>
@@ -9663,10 +9607,218 @@
           <w:szCs w:val="28"/>
         </w:rPr>
         <w:lastRenderedPageBreak/>
-        <w:t>Chapter 06 Development Tools and Technologies</w:t>
-      </w:r>
-      <w:bookmarkEnd w:id="37"/>
-      <w:r>
+        <w:t xml:space="preserve">Chapter 05 System Architecture </w:t>
+      </w:r>
+    </w:p>
+    <w:p>
+      <w:pPr>
+        <w:pStyle w:val="Heading2"/>
+        <w:spacing w:line="360" w:lineRule="auto"/>
+        <w:jc w:val="both"/>
+        <w:rPr>
+          <w:rFonts w:ascii="Times New Roman" w:hAnsi="Times New Roman" w:cs="Times New Roman"/>
+          <w:color w:val="auto"/>
+          <w:sz w:val="24"/>
+          <w:szCs w:val="24"/>
+          <w:u w:val="single"/>
+        </w:rPr>
+      </w:pPr>
+      <w:r>
+        <w:rPr>
+          <w:rFonts w:ascii="Times New Roman" w:hAnsi="Times New Roman" w:cs="Times New Roman"/>
+          <w:color w:val="auto"/>
+          <w:sz w:val="24"/>
+          <w:szCs w:val="24"/>
+          <w:u w:val="single"/>
+        </w:rPr>
+        <w:t xml:space="preserve">5.1 Class Diagram of Proposed System </w:t>
+      </w:r>
+    </w:p>
+    <w:p>
+      <w:r>
+        <w:t>The visibility of the methods and attributes are shown using the + or – symbols public and private access specifiers accordingly as shown in the figure 12 below.</w:t>
+      </w:r>
+    </w:p>
+    <w:p/>
+    <w:p>
+      <w:pPr>
+        <w:pStyle w:val="Heading2"/>
+        <w:spacing w:line="360" w:lineRule="auto"/>
+        <w:jc w:val="both"/>
+        <w:rPr>
+          <w:rFonts w:ascii="Times New Roman" w:hAnsi="Times New Roman" w:cs="Times New Roman"/>
+          <w:color w:val="auto"/>
+          <w:sz w:val="24"/>
+          <w:szCs w:val="24"/>
+          <w:u w:val="single"/>
+        </w:rPr>
+      </w:pPr>
+      <w:r>
+        <w:rPr>
+          <w:rFonts w:ascii="Times New Roman" w:hAnsi="Times New Roman" w:cs="Times New Roman"/>
+          <w:color w:val="auto"/>
+          <w:sz w:val="24"/>
+          <w:szCs w:val="24"/>
+          <w:u w:val="single"/>
+        </w:rPr>
+        <w:t xml:space="preserve">5.2 ER Diagram </w:t>
+      </w:r>
+    </w:p>
+    <w:p/>
+    <w:p>
+      <w:pPr>
+        <w:pStyle w:val="Heading2"/>
+        <w:spacing w:line="360" w:lineRule="auto"/>
+        <w:jc w:val="both"/>
+        <w:rPr>
+          <w:rFonts w:ascii="Times New Roman" w:hAnsi="Times New Roman" w:cs="Times New Roman"/>
+          <w:color w:val="auto"/>
+          <w:sz w:val="24"/>
+          <w:szCs w:val="24"/>
+          <w:u w:val="single"/>
+        </w:rPr>
+      </w:pPr>
+      <w:r>
+        <w:rPr>
+          <w:rFonts w:ascii="Times New Roman" w:hAnsi="Times New Roman" w:cs="Times New Roman"/>
+          <w:color w:val="auto"/>
+          <w:sz w:val="24"/>
+          <w:szCs w:val="24"/>
+          <w:u w:val="single"/>
+        </w:rPr>
+        <w:t xml:space="preserve">5.3 High-level Architectural Diagram </w:t>
+      </w:r>
+    </w:p>
+    <w:p>
+      <w:pPr>
+        <w:spacing w:line="360" w:lineRule="auto"/>
+        <w:jc w:val="both"/>
+      </w:pPr>
+      <w:r>
+        <w:t>As for the high-level diagram such changes were developed when compared to the previous high-level diagram. As according to the new high-level diagram in the figure 1</w:t>
+      </w:r>
+      <w:r>
+        <w:t>3</w:t>
+      </w:r>
+      <w:r>
+        <w:t xml:space="preserve"> below</w:t>
+      </w:r>
+      <w:r>
+        <w:t xml:space="preserve">, from react-native application (frontend), would send the http request to the java spring server. Then after processing the requests and it performs the specific tasks while </w:t>
+      </w:r>
+      <w:r>
+        <w:t xml:space="preserve">connecting and </w:t>
+      </w:r>
+      <w:r>
+        <w:t>interacting with MySQL database as necessary.</w:t>
+      </w:r>
+    </w:p>
+    <w:p>
+      <w:pPr>
+        <w:pStyle w:val="Caption"/>
+        <w:rPr>
+          <w:noProof/>
+        </w:rPr>
+      </w:pPr>
+      <w:r>
+        <w:rPr>
+          <w:noProof/>
+        </w:rPr>
+        <w:drawing>
+          <wp:inline distT="0" distB="0" distL="0" distR="0" wp14:anchorId="52E779C2" wp14:editId="09001C04">
+            <wp:extent cx="4666400" cy="4891178"/>
+            <wp:effectExtent l="19050" t="19050" r="20320" b="24130"/>
+            <wp:docPr id="1386346950" name="Picture 1" descr="A diagram of a computer application&#10;&#10;Description automatically generated"/>
+            <wp:cNvGraphicFramePr>
+              <a:graphicFrameLocks xmlns:a="http://schemas.openxmlformats.org/drawingml/2006/main" noChangeAspect="1"/>
+            </wp:cNvGraphicFramePr>
+            <a:graphic xmlns:a="http://schemas.openxmlformats.org/drawingml/2006/main">
+              <a:graphicData uri="http://schemas.openxmlformats.org/drawingml/2006/picture">
+                <pic:pic xmlns:pic="http://schemas.openxmlformats.org/drawingml/2006/picture">
+                  <pic:nvPicPr>
+                    <pic:cNvPr id="1386346950" name="Picture 1" descr="A diagram of a computer application&#10;&#10;Description automatically generated"/>
+                    <pic:cNvPicPr/>
+                  </pic:nvPicPr>
+                  <pic:blipFill>
+                    <a:blip r:embed="rId21"/>
+                    <a:stretch>
+                      <a:fillRect/>
+                    </a:stretch>
+                  </pic:blipFill>
+                  <pic:spPr>
+                    <a:xfrm>
+                      <a:off x="0" y="0"/>
+                      <a:ext cx="4672306" cy="4897368"/>
+                    </a:xfrm>
+                    <a:prstGeom prst="rect">
+                      <a:avLst/>
+                    </a:prstGeom>
+                    <a:ln>
+                      <a:solidFill>
+                        <a:schemeClr val="tx1"/>
+                      </a:solidFill>
+                    </a:ln>
+                  </pic:spPr>
+                </pic:pic>
+              </a:graphicData>
+            </a:graphic>
+          </wp:inline>
+        </w:drawing>
+      </w:r>
+    </w:p>
+    <w:p>
+      <w:pPr>
+        <w:pStyle w:val="Caption"/>
+      </w:pPr>
+      <w:r>
+        <w:t xml:space="preserve">Figure </w:t>
+      </w:r>
+      <w:r>
+        <w:fldChar w:fldCharType="begin"/>
+      </w:r>
+      <w:r>
+        <w:instrText xml:space="preserve"> SEQ Figure \* ARABIC </w:instrText>
+      </w:r>
+      <w:r>
+        <w:fldChar w:fldCharType="separate"/>
+      </w:r>
+      <w:r>
+        <w:rPr>
+          <w:noProof/>
+        </w:rPr>
+        <w:t>12</w:t>
+      </w:r>
+      <w:r>
+        <w:fldChar w:fldCharType="end"/>
+      </w:r>
+      <w:r>
+        <w:t xml:space="preserve">: High-level Diagram. </w:t>
+      </w:r>
+    </w:p>
+    <w:p>
+      <w:pPr>
+        <w:spacing w:line="360" w:lineRule="auto"/>
+        <w:jc w:val="both"/>
+      </w:pPr>
+    </w:p>
+    <w:p>
+      <w:pPr>
+        <w:spacing w:line="360" w:lineRule="auto"/>
+        <w:jc w:val="both"/>
+        <w:rPr>
+          <w:rFonts w:ascii="Times New Roman" w:hAnsi="Times New Roman" w:cs="Times New Roman"/>
+        </w:rPr>
+      </w:pPr>
+    </w:p>
+    <w:p>
+      <w:r>
+        <w:br w:type="page"/>
+      </w:r>
+    </w:p>
+    <w:p>
+      <w:pPr>
+        <w:pStyle w:val="Heading1"/>
+        <w:jc w:val="both"/>
         <w:rPr>
           <w:rFonts w:ascii="Times New Roman" w:hAnsi="Times New Roman" w:cs="Times New Roman"/>
           <w:b/>
@@ -9675,6 +9827,30 @@
           <w:sz w:val="28"/>
           <w:szCs w:val="28"/>
         </w:rPr>
+      </w:pPr>
+      <w:bookmarkStart w:id="37" w:name="_Toc161007364"/>
+      <w:r>
+        <w:rPr>
+          <w:rFonts w:ascii="Times New Roman" w:hAnsi="Times New Roman" w:cs="Times New Roman"/>
+          <w:b/>
+          <w:bCs/>
+          <w:color w:val="auto"/>
+          <w:sz w:val="28"/>
+          <w:szCs w:val="28"/>
+        </w:rPr>
+        <w:lastRenderedPageBreak/>
+        <w:t>Chapter 06 Development Tools and Technologies</w:t>
+      </w:r>
+      <w:bookmarkEnd w:id="37"/>
+      <w:r>
+        <w:rPr>
+          <w:rFonts w:ascii="Times New Roman" w:hAnsi="Times New Roman" w:cs="Times New Roman"/>
+          <w:b/>
+          <w:bCs/>
+          <w:color w:val="auto"/>
+          <w:sz w:val="28"/>
+          <w:szCs w:val="28"/>
+        </w:rPr>
         <w:t xml:space="preserve"> </w:t>
       </w:r>
     </w:p>
@@ -9755,11 +9931,13 @@
     <w:p>
       <w:pPr>
         <w:pStyle w:val="Heading3"/>
+        <w:spacing w:line="360" w:lineRule="auto"/>
+        <w:jc w:val="both"/>
         <w:rPr>
           <w:rFonts w:ascii="Times New Roman" w:hAnsi="Times New Roman" w:cs="Times New Roman"/>
           <w:b/>
           <w:bCs/>
-          <w:color w:val="000000" w:themeColor="text1"/>
+          <w:color w:val="auto"/>
         </w:rPr>
       </w:pPr>
       <w:r>
@@ -9767,15 +9945,199 @@
           <w:rFonts w:ascii="Times New Roman" w:hAnsi="Times New Roman" w:cs="Times New Roman"/>
           <w:b/>
           <w:bCs/>
-          <w:color w:val="000000" w:themeColor="text1"/>
+          <w:color w:val="auto"/>
+        </w:rPr>
+        <w:t>Programming Languages</w:t>
+      </w:r>
+    </w:p>
+    <w:p>
+      <w:pPr>
+        <w:ind w:left="360"/>
+        <w:rPr>
+          <w:rFonts w:ascii="Times New Roman" w:hAnsi="Times New Roman" w:cs="Times New Roman"/>
+          <w:b/>
+          <w:bCs/>
+        </w:rPr>
+      </w:pPr>
+    </w:p>
+    <w:p>
+      <w:pPr>
+        <w:spacing w:line="360" w:lineRule="auto"/>
+        <w:ind w:left="360"/>
+        <w:jc w:val="both"/>
+        <w:rPr>
+          <w:rFonts w:ascii="Times New Roman" w:hAnsi="Times New Roman" w:cs="Times New Roman"/>
+        </w:rPr>
+      </w:pPr>
+      <w:r>
+        <w:rPr>
+          <w:rFonts w:ascii="Times New Roman" w:hAnsi="Times New Roman" w:cs="Times New Roman"/>
+        </w:rPr>
+        <w:t>React-native framework is used to develop the frontend of this</w:t>
+      </w:r>
+      <w:r>
+        <w:rPr>
+          <w:rFonts w:ascii="Times New Roman" w:hAnsi="Times New Roman" w:cs="Times New Roman"/>
+        </w:rPr>
+        <w:t xml:space="preserve"> mobile</w:t>
+      </w:r>
+      <w:r>
+        <w:rPr>
+          <w:rFonts w:ascii="Times New Roman" w:hAnsi="Times New Roman" w:cs="Times New Roman"/>
+        </w:rPr>
+        <w:t xml:space="preserve"> application, while for the backend</w:t>
+      </w:r>
+      <w:r>
+        <w:rPr>
+          <w:rFonts w:ascii="Times New Roman" w:hAnsi="Times New Roman" w:cs="Times New Roman"/>
+        </w:rPr>
+        <w:t xml:space="preserve"> it</w:t>
+      </w:r>
+      <w:r>
+        <w:rPr>
+          <w:rFonts w:ascii="Times New Roman" w:hAnsi="Times New Roman" w:cs="Times New Roman"/>
+        </w:rPr>
+        <w:t xml:space="preserve"> uses Java Spring Boot framework with MySQL</w:t>
+      </w:r>
+      <w:r>
+        <w:rPr>
+          <w:rFonts w:ascii="Times New Roman" w:hAnsi="Times New Roman" w:cs="Times New Roman"/>
+        </w:rPr>
+        <w:t xml:space="preserve"> database. This can be considered as a great stack for developing a mobile app. MySQL is hosting the server on </w:t>
+      </w:r>
+      <w:r>
+        <w:rPr>
+          <w:rFonts w:ascii="Times New Roman" w:hAnsi="Times New Roman" w:cs="Times New Roman"/>
+        </w:rPr>
+        <w:t xml:space="preserve">my development machine with </w:t>
+      </w:r>
+      <w:r>
+        <w:rPr>
+          <w:rFonts w:ascii="Times New Roman" w:hAnsi="Times New Roman" w:cs="Times New Roman"/>
+        </w:rPr>
+        <w:t>port 3306</w:t>
+      </w:r>
+      <w:r>
+        <w:rPr>
+          <w:rFonts w:ascii="Times New Roman" w:hAnsi="Times New Roman" w:cs="Times New Roman"/>
+        </w:rPr>
+        <w:t>,</w:t>
+      </w:r>
+      <w:r>
+        <w:rPr>
+          <w:rFonts w:ascii="Times New Roman" w:hAnsi="Times New Roman" w:cs="Times New Roman"/>
+        </w:rPr>
+        <w:t xml:space="preserve"> while for java spring </w:t>
+      </w:r>
+      <w:r>
+        <w:rPr>
+          <w:rFonts w:ascii="Times New Roman" w:hAnsi="Times New Roman" w:cs="Times New Roman"/>
+        </w:rPr>
+        <w:t xml:space="preserve">boot </w:t>
+      </w:r>
+      <w:r>
+        <w:rPr>
+          <w:rFonts w:ascii="Times New Roman" w:hAnsi="Times New Roman" w:cs="Times New Roman"/>
+        </w:rPr>
+        <w:t>it is using the tomcat server with port 8080</w:t>
+      </w:r>
+      <w:r>
+        <w:rPr>
+          <w:rFonts w:ascii="Times New Roman" w:hAnsi="Times New Roman" w:cs="Times New Roman"/>
+        </w:rPr>
+        <w:t xml:space="preserve"> to run that its server</w:t>
+      </w:r>
+      <w:r>
+        <w:rPr>
+          <w:rFonts w:ascii="Times New Roman" w:hAnsi="Times New Roman" w:cs="Times New Roman"/>
+        </w:rPr>
+        <w:t xml:space="preserve"> and the </w:t>
+      </w:r>
+      <w:proofErr w:type="spellStart"/>
+      <w:r>
+        <w:rPr>
+          <w:rFonts w:ascii="Times New Roman" w:hAnsi="Times New Roman" w:cs="Times New Roman"/>
+        </w:rPr>
+        <w:t>React</w:t>
+      </w:r>
+      <w:r>
+        <w:rPr>
+          <w:rFonts w:ascii="Times New Roman" w:hAnsi="Times New Roman" w:cs="Times New Roman"/>
+        </w:rPr>
+        <w:t>’s</w:t>
+      </w:r>
+      <w:proofErr w:type="spellEnd"/>
+      <w:r>
+        <w:rPr>
+          <w:rFonts w:ascii="Times New Roman" w:hAnsi="Times New Roman" w:cs="Times New Roman"/>
+        </w:rPr>
+        <w:t xml:space="preserve"> </w:t>
+      </w:r>
+      <w:r>
+        <w:rPr>
+          <w:rFonts w:ascii="Times New Roman" w:hAnsi="Times New Roman" w:cs="Times New Roman"/>
+        </w:rPr>
+        <w:t>metro is running on the port 8081.</w:t>
+      </w:r>
+    </w:p>
+    <w:p>
+      <w:pPr>
+        <w:spacing w:line="360" w:lineRule="auto"/>
+        <w:ind w:left="360"/>
+        <w:jc w:val="both"/>
+        <w:rPr>
+          <w:rFonts w:ascii="Times New Roman" w:hAnsi="Times New Roman" w:cs="Times New Roman"/>
+        </w:rPr>
+      </w:pPr>
+    </w:p>
+    <w:p>
+      <w:pPr>
+        <w:pStyle w:val="Heading3"/>
+        <w:spacing w:line="360" w:lineRule="auto"/>
+        <w:jc w:val="both"/>
+        <w:rPr>
+          <w:rFonts w:ascii="Times New Roman" w:hAnsi="Times New Roman" w:cs="Times New Roman"/>
+          <w:b/>
+          <w:bCs/>
+          <w:color w:val="auto"/>
+        </w:rPr>
+      </w:pPr>
+      <w:r>
+        <w:rPr>
+          <w:rFonts w:ascii="Times New Roman" w:hAnsi="Times New Roman" w:cs="Times New Roman"/>
+          <w:b/>
+          <w:bCs/>
+          <w:color w:val="auto"/>
+        </w:rPr>
+        <w:t>Tools</w:t>
+      </w:r>
+    </w:p>
+    <w:p>
+      <w:pPr>
+        <w:pStyle w:val="ListParagraph"/>
+        <w:numPr>
+          <w:ilvl w:val="0"/>
+          <w:numId w:val="7"/>
+        </w:numPr>
+        <w:spacing w:line="360" w:lineRule="auto"/>
+        <w:jc w:val="both"/>
+        <w:rPr>
+          <w:rFonts w:ascii="Times New Roman" w:hAnsi="Times New Roman" w:cs="Times New Roman"/>
+          <w:u w:val="single"/>
+        </w:rPr>
+      </w:pPr>
+      <w:r>
+        <w:rPr>
+          <w:rFonts w:ascii="Times New Roman" w:hAnsi="Times New Roman" w:cs="Times New Roman"/>
+          <w:u w:val="single"/>
         </w:rPr>
         <w:t>Testing</w:t>
       </w:r>
     </w:p>
-    <w:p/>
-    <w:p>
-      <w:pPr>
-        <w:spacing w:line="360" w:lineRule="auto"/>
+    <w:p>
+      <w:pPr>
+        <w:spacing w:line="360" w:lineRule="auto"/>
+        <w:ind w:left="360"/>
         <w:jc w:val="both"/>
         <w:rPr>
           <w:rFonts w:ascii="Times New Roman" w:hAnsi="Times New Roman" w:cs="Times New Roman"/>
@@ -9970,7 +10332,13 @@
         <w:rPr>
           <w:rFonts w:ascii="Times New Roman" w:hAnsi="Times New Roman" w:cs="Times New Roman"/>
         </w:rPr>
-        <w:t xml:space="preserve"> 12</w:t>
+        <w:t xml:space="preserve"> 1</w:t>
+      </w:r>
+      <w:r>
+        <w:rPr>
+          <w:rFonts w:ascii="Times New Roman" w:hAnsi="Times New Roman" w:cs="Times New Roman"/>
+        </w:rPr>
+        <w:t>3</w:t>
       </w:r>
       <w:r>
         <w:rPr>
@@ -9988,6 +10356,7 @@
     <w:p>
       <w:pPr>
         <w:spacing w:line="360" w:lineRule="auto"/>
+        <w:ind w:left="360"/>
         <w:jc w:val="both"/>
         <w:rPr>
           <w:rFonts w:ascii="Times New Roman" w:hAnsi="Times New Roman" w:cs="Times New Roman"/>
@@ -10013,7 +10382,7 @@
                     <pic:cNvPicPr/>
                   </pic:nvPicPr>
                   <pic:blipFill>
-                    <a:blip r:embed="rId21"/>
+                    <a:blip r:embed="rId22"/>
                     <a:stretch>
                       <a:fillRect/>
                     </a:stretch>
@@ -10042,6 +10411,9 @@
     <w:p>
       <w:pPr>
         <w:pStyle w:val="Caption"/>
+        <w:spacing w:line="360" w:lineRule="auto"/>
+        <w:ind w:left="360"/>
+        <w:jc w:val="both"/>
       </w:pPr>
       <w:r>
         <w:t xml:space="preserve"> </w:t>
@@ -10063,7 +10435,7 @@
         <w:rPr>
           <w:noProof/>
         </w:rPr>
-        <w:t>12</w:t>
+        <w:t>13</w:t>
       </w:r>
       <w:r>
         <w:fldChar w:fldCharType="end"/>
@@ -10085,13 +10457,25 @@
       </w:r>
       <w:bookmarkEnd w:id="40"/>
     </w:p>
-    <w:p/>
-    <w:p>
+    <w:p>
+      <w:pPr>
+        <w:ind w:left="360"/>
+      </w:pPr>
+    </w:p>
+    <w:p>
+      <w:pPr>
+        <w:spacing w:line="360" w:lineRule="auto"/>
+        <w:ind w:left="360"/>
+        <w:jc w:val="both"/>
+      </w:pPr>
       <w:r>
         <w:t xml:space="preserve">When the request is sent, it would update the MySQL database tables as in the figure </w:t>
       </w:r>
       <w:r>
-        <w:t>13</w:t>
+        <w:t>1</w:t>
+      </w:r>
+      <w:r>
+        <w:t>4</w:t>
       </w:r>
       <w:r>
         <w:t xml:space="preserve"> below</w:t>
@@ -10147,15 +10531,18 @@
         <w:t>.</w:t>
       </w:r>
     </w:p>
-    <w:p/>
     <w:p>
       <w:pPr>
         <w:pStyle w:val="Caption"/>
+        <w:spacing w:line="360" w:lineRule="auto"/>
+        <w:ind w:left="360"/>
+        <w:jc w:val="both"/>
       </w:pPr>
       <w:r>
         <w:rPr>
           <w:noProof/>
         </w:rPr>
+        <w:lastRenderedPageBreak/>
         <w:drawing>
           <wp:inline distT="0" distB="0" distL="0" distR="0" wp14:anchorId="78E1D466" wp14:editId="3F0369DA">
             <wp:extent cx="2355011" cy="715992"/>
@@ -10172,7 +10559,7 @@
                     <pic:cNvPicPr/>
                   </pic:nvPicPr>
                   <pic:blipFill rotWithShape="1">
-                    <a:blip r:embed="rId22"/>
+                    <a:blip r:embed="rId23"/>
                     <a:srcRect r="-507" b="13598"/>
                     <a:stretch/>
                   </pic:blipFill>
@@ -10205,6 +10592,9 @@
     <w:p>
       <w:pPr>
         <w:pStyle w:val="Caption"/>
+        <w:spacing w:line="360" w:lineRule="auto"/>
+        <w:ind w:left="360"/>
+        <w:jc w:val="both"/>
       </w:pPr>
       <w:bookmarkStart w:id="41" w:name="_Toc161162940"/>
       <w:r>
@@ -10223,7 +10613,7 @@
         <w:rPr>
           <w:noProof/>
         </w:rPr>
-        <w:t>13</w:t>
+        <w:t>14</w:t>
       </w:r>
       <w:r>
         <w:fldChar w:fldCharType="end"/>
@@ -10233,8 +10623,19 @@
       </w:r>
       <w:bookmarkEnd w:id="41"/>
     </w:p>
-    <w:p/>
-    <w:p>
+    <w:p>
+      <w:pPr>
+        <w:spacing w:line="360" w:lineRule="auto"/>
+        <w:ind w:left="360"/>
+        <w:jc w:val="both"/>
+      </w:pPr>
+    </w:p>
+    <w:p>
+      <w:pPr>
+        <w:spacing w:line="360" w:lineRule="auto"/>
+        <w:ind w:left="360"/>
+        <w:jc w:val="both"/>
+      </w:pPr>
       <w:r>
         <w:t xml:space="preserve">A new GET request </w:t>
       </w:r>
@@ -10291,16 +10692,20 @@
         <w:t>’ annotation with ‘@Id’ annotation. The Id then used as the primary key.</w:t>
       </w:r>
     </w:p>
-    <w:p/>
+    <w:p>
+      <w:pPr>
+        <w:ind w:left="360"/>
+      </w:pPr>
+    </w:p>
     <w:p>
       <w:pPr>
         <w:pStyle w:val="Caption"/>
+        <w:ind w:left="360"/>
       </w:pPr>
       <w:r>
         <w:rPr>
           <w:noProof/>
         </w:rPr>
-        <w:lastRenderedPageBreak/>
         <w:drawing>
           <wp:inline distT="0" distB="0" distL="0" distR="0" wp14:anchorId="4027702C" wp14:editId="13E77CF6">
             <wp:extent cx="2501660" cy="1201969"/>
@@ -10317,7 +10722,7 @@
                     <pic:cNvPicPr/>
                   </pic:nvPicPr>
                   <pic:blipFill>
-                    <a:blip r:embed="rId23"/>
+                    <a:blip r:embed="rId24"/>
                     <a:stretch>
                       <a:fillRect/>
                     </a:stretch>
@@ -10346,6 +10751,7 @@
     <w:p>
       <w:pPr>
         <w:pStyle w:val="Caption"/>
+        <w:ind w:left="360"/>
       </w:pPr>
       <w:bookmarkStart w:id="42" w:name="_Toc161162941"/>
       <w:r>
@@ -10376,6 +10782,279 @@
         <w:t>users.</w:t>
       </w:r>
       <w:bookmarkEnd w:id="42"/>
+    </w:p>
+    <w:p/>
+    <w:p>
+      <w:pPr>
+        <w:pStyle w:val="ListParagraph"/>
+        <w:numPr>
+          <w:ilvl w:val="0"/>
+          <w:numId w:val="7"/>
+        </w:numPr>
+        <w:spacing w:line="360" w:lineRule="auto"/>
+        <w:jc w:val="both"/>
+        <w:rPr>
+          <w:rFonts w:ascii="Times New Roman" w:hAnsi="Times New Roman" w:cs="Times New Roman"/>
+          <w:u w:val="single"/>
+        </w:rPr>
+      </w:pPr>
+      <w:r>
+        <w:rPr>
+          <w:rFonts w:ascii="Times New Roman" w:hAnsi="Times New Roman" w:cs="Times New Roman"/>
+          <w:u w:val="single"/>
+        </w:rPr>
+        <w:t>Version Control</w:t>
+      </w:r>
+    </w:p>
+    <w:p>
+      <w:pPr>
+        <w:pStyle w:val="ListParagraph"/>
+        <w:spacing w:line="360" w:lineRule="auto"/>
+        <w:jc w:val="both"/>
+        <w:rPr>
+          <w:rFonts w:ascii="Times New Roman" w:hAnsi="Times New Roman" w:cs="Times New Roman"/>
+        </w:rPr>
+      </w:pPr>
+      <w:r>
+        <w:rPr>
+          <w:rFonts w:ascii="Times New Roman" w:hAnsi="Times New Roman" w:cs="Times New Roman"/>
+        </w:rPr>
+        <w:t xml:space="preserve">For every project it is important </w:t>
+      </w:r>
+      <w:r>
+        <w:rPr>
+          <w:rFonts w:ascii="Times New Roman" w:hAnsi="Times New Roman" w:cs="Times New Roman"/>
+        </w:rPr>
+        <w:t xml:space="preserve">to use </w:t>
+      </w:r>
+      <w:r>
+        <w:rPr>
+          <w:rFonts w:ascii="Times New Roman" w:hAnsi="Times New Roman" w:cs="Times New Roman"/>
+        </w:rPr>
+        <w:t>good amount of version control</w:t>
+      </w:r>
+      <w:r>
+        <w:rPr>
+          <w:rFonts w:ascii="Times New Roman" w:hAnsi="Times New Roman" w:cs="Times New Roman"/>
+        </w:rPr>
+        <w:t>, to keep backups and for code maintainability.</w:t>
+      </w:r>
+      <w:r>
+        <w:rPr>
+          <w:rFonts w:ascii="Times New Roman" w:hAnsi="Times New Roman" w:cs="Times New Roman"/>
+        </w:rPr>
+        <w:t xml:space="preserve"> As for this developing application, the data is </w:t>
+      </w:r>
+      <w:r>
+        <w:rPr>
+          <w:rFonts w:ascii="Times New Roman" w:hAnsi="Times New Roman" w:cs="Times New Roman"/>
+        </w:rPr>
+        <w:t xml:space="preserve">committed/ </w:t>
+      </w:r>
+      <w:r>
+        <w:rPr>
+          <w:rFonts w:ascii="Times New Roman" w:hAnsi="Times New Roman" w:cs="Times New Roman"/>
+        </w:rPr>
+        <w:t xml:space="preserve">saved on two different branches as </w:t>
+      </w:r>
+      <w:r>
+        <w:rPr>
+          <w:rFonts w:ascii="Times New Roman" w:hAnsi="Times New Roman" w:cs="Times New Roman"/>
+        </w:rPr>
+        <w:t>‘</w:t>
+      </w:r>
+      <w:proofErr w:type="spellStart"/>
+      <w:r>
+        <w:rPr>
+          <w:rFonts w:ascii="Times New Roman" w:hAnsi="Times New Roman" w:cs="Times New Roman"/>
+        </w:rPr>
+        <w:t>testdev</w:t>
+      </w:r>
+      <w:proofErr w:type="spellEnd"/>
+      <w:r>
+        <w:rPr>
+          <w:rFonts w:ascii="Times New Roman" w:hAnsi="Times New Roman" w:cs="Times New Roman"/>
+        </w:rPr>
+        <w:t>’</w:t>
+      </w:r>
+      <w:r>
+        <w:rPr>
+          <w:rFonts w:ascii="Times New Roman" w:hAnsi="Times New Roman" w:cs="Times New Roman"/>
+        </w:rPr>
+        <w:t xml:space="preserve"> and mai</w:t>
+      </w:r>
+      <w:r>
+        <w:rPr>
+          <w:rFonts w:ascii="Times New Roman" w:hAnsi="Times New Roman" w:cs="Times New Roman"/>
+        </w:rPr>
+        <w:t>n</w:t>
+      </w:r>
+      <w:r>
+        <w:rPr>
+          <w:rFonts w:ascii="Times New Roman" w:hAnsi="Times New Roman" w:cs="Times New Roman"/>
+        </w:rPr>
+        <w:t>.</w:t>
+      </w:r>
+      <w:r>
+        <w:rPr>
+          <w:rFonts w:ascii="Times New Roman" w:hAnsi="Times New Roman" w:cs="Times New Roman"/>
+        </w:rPr>
+        <w:t xml:space="preserve"> First </w:t>
+      </w:r>
+      <w:r>
+        <w:rPr>
+          <w:rFonts w:ascii="Times New Roman" w:hAnsi="Times New Roman" w:cs="Times New Roman"/>
+        </w:rPr>
+        <w:t>each feature’s backend part and frontend part would</w:t>
+      </w:r>
+      <w:r>
+        <w:rPr>
+          <w:rFonts w:ascii="Times New Roman" w:hAnsi="Times New Roman" w:cs="Times New Roman"/>
+        </w:rPr>
+        <w:t xml:space="preserve"> be</w:t>
+      </w:r>
+      <w:r>
+        <w:rPr>
+          <w:rFonts w:ascii="Times New Roman" w:hAnsi="Times New Roman" w:cs="Times New Roman"/>
+        </w:rPr>
+        <w:t xml:space="preserve"> commit</w:t>
+      </w:r>
+      <w:r>
+        <w:rPr>
+          <w:rFonts w:ascii="Times New Roman" w:hAnsi="Times New Roman" w:cs="Times New Roman"/>
+        </w:rPr>
+        <w:t>ted</w:t>
+      </w:r>
+      <w:r>
+        <w:rPr>
+          <w:rFonts w:ascii="Times New Roman" w:hAnsi="Times New Roman" w:cs="Times New Roman"/>
+        </w:rPr>
+        <w:t xml:space="preserve"> </w:t>
+      </w:r>
+      <w:r>
+        <w:rPr>
+          <w:rFonts w:ascii="Times New Roman" w:hAnsi="Times New Roman" w:cs="Times New Roman"/>
+        </w:rPr>
+        <w:t xml:space="preserve">to the </w:t>
+      </w:r>
+      <w:proofErr w:type="spellStart"/>
+      <w:r>
+        <w:rPr>
+          <w:rFonts w:ascii="Times New Roman" w:hAnsi="Times New Roman" w:cs="Times New Roman"/>
+        </w:rPr>
+        <w:t>testdev</w:t>
+      </w:r>
+      <w:proofErr w:type="spellEnd"/>
+      <w:r>
+        <w:rPr>
+          <w:rFonts w:ascii="Times New Roman" w:hAnsi="Times New Roman" w:cs="Times New Roman"/>
+        </w:rPr>
+        <w:t xml:space="preserve"> </w:t>
+      </w:r>
+      <w:r>
+        <w:rPr>
+          <w:rFonts w:ascii="Times New Roman" w:hAnsi="Times New Roman" w:cs="Times New Roman"/>
+        </w:rPr>
+        <w:t>subbranch</w:t>
+      </w:r>
+      <w:r>
+        <w:rPr>
+          <w:rFonts w:ascii="Times New Roman" w:hAnsi="Times New Roman" w:cs="Times New Roman"/>
+        </w:rPr>
+        <w:t>,</w:t>
+      </w:r>
+      <w:r>
+        <w:rPr>
+          <w:rFonts w:ascii="Times New Roman" w:hAnsi="Times New Roman" w:cs="Times New Roman"/>
+        </w:rPr>
+        <w:t xml:space="preserve"> </w:t>
+      </w:r>
+      <w:r>
+        <w:rPr>
+          <w:rFonts w:ascii="Times New Roman" w:hAnsi="Times New Roman" w:cs="Times New Roman"/>
+        </w:rPr>
+        <w:t xml:space="preserve">then after </w:t>
+      </w:r>
+      <w:r>
+        <w:rPr>
+          <w:rFonts w:ascii="Times New Roman" w:hAnsi="Times New Roman" w:cs="Times New Roman"/>
+        </w:rPr>
+        <w:t xml:space="preserve">if the </w:t>
+      </w:r>
+      <w:r>
+        <w:rPr>
+          <w:rFonts w:ascii="Times New Roman" w:hAnsi="Times New Roman" w:cs="Times New Roman"/>
+        </w:rPr>
+        <w:t xml:space="preserve">both </w:t>
+      </w:r>
+      <w:r>
+        <w:rPr>
+          <w:rFonts w:ascii="Times New Roman" w:hAnsi="Times New Roman" w:cs="Times New Roman"/>
+        </w:rPr>
+        <w:t>frontend and backend</w:t>
+      </w:r>
+      <w:r>
+        <w:rPr>
+          <w:rFonts w:ascii="Times New Roman" w:hAnsi="Times New Roman" w:cs="Times New Roman"/>
+        </w:rPr>
+        <w:t xml:space="preserve"> of that feature </w:t>
+      </w:r>
+      <w:r>
+        <w:rPr>
+          <w:rFonts w:ascii="Times New Roman" w:hAnsi="Times New Roman" w:cs="Times New Roman"/>
+        </w:rPr>
+        <w:t xml:space="preserve">is </w:t>
+      </w:r>
+      <w:r>
+        <w:rPr>
+          <w:rFonts w:ascii="Times New Roman" w:hAnsi="Times New Roman" w:cs="Times New Roman"/>
+        </w:rPr>
+        <w:t>work</w:t>
+      </w:r>
+      <w:r>
+        <w:rPr>
+          <w:rFonts w:ascii="Times New Roman" w:hAnsi="Times New Roman" w:cs="Times New Roman"/>
+        </w:rPr>
+        <w:t>ing</w:t>
+      </w:r>
+      <w:r>
+        <w:rPr>
+          <w:rFonts w:ascii="Times New Roman" w:hAnsi="Times New Roman" w:cs="Times New Roman"/>
+        </w:rPr>
+        <w:t xml:space="preserve"> fine</w:t>
+      </w:r>
+      <w:r>
+        <w:rPr>
+          <w:rFonts w:ascii="Times New Roman" w:hAnsi="Times New Roman" w:cs="Times New Roman"/>
+        </w:rPr>
+        <w:t xml:space="preserve">, </w:t>
+      </w:r>
+      <w:r>
+        <w:rPr>
+          <w:rFonts w:ascii="Times New Roman" w:hAnsi="Times New Roman" w:cs="Times New Roman"/>
+        </w:rPr>
+        <w:t>it would be committed to the main branch from the ‘</w:t>
+      </w:r>
+      <w:proofErr w:type="spellStart"/>
+      <w:r>
+        <w:rPr>
+          <w:rFonts w:ascii="Times New Roman" w:hAnsi="Times New Roman" w:cs="Times New Roman"/>
+        </w:rPr>
+        <w:t>testdev</w:t>
+      </w:r>
+      <w:proofErr w:type="spellEnd"/>
+      <w:r>
+        <w:rPr>
+          <w:rFonts w:ascii="Times New Roman" w:hAnsi="Times New Roman" w:cs="Times New Roman"/>
+        </w:rPr>
+        <w:t>’ branch.</w:t>
+      </w:r>
+      <w:r>
+        <w:rPr>
+          <w:rFonts w:ascii="Times New Roman" w:hAnsi="Times New Roman" w:cs="Times New Roman"/>
+        </w:rPr>
+        <w:t xml:space="preserve"> </w:t>
+      </w:r>
     </w:p>
     <w:p/>
     <w:p>
@@ -10553,7 +11232,6 @@
         <w:t xml:space="preserve"> react-native link react-native-gesture-handler react-native-screens react-native-</w:t>
       </w:r>
       <w:proofErr w:type="spellStart"/>
-      <w:proofErr w:type="gramStart"/>
       <w:r>
         <w:rPr>
           <w:rFonts w:ascii="Times New Roman" w:hAnsi="Times New Roman" w:cs="Times New Roman"/>
@@ -10561,7 +11239,6 @@
         <w:t>svg</w:t>
       </w:r>
       <w:proofErr w:type="spellEnd"/>
-      <w:proofErr w:type="gramEnd"/>
     </w:p>
     <w:p>
       <w:pPr>
@@ -10631,21 +11308,7 @@
         <w:rPr>
           <w:rFonts w:ascii="Times New Roman" w:hAnsi="Times New Roman" w:cs="Times New Roman"/>
         </w:rPr>
-        <w:t xml:space="preserve"> </w:t>
-      </w:r>
-      <w:proofErr w:type="gramStart"/>
-      <w:r>
-        <w:rPr>
-          <w:rFonts w:ascii="Times New Roman" w:hAnsi="Times New Roman" w:cs="Times New Roman"/>
-        </w:rPr>
-        <w:t>library</w:t>
-      </w:r>
-      <w:proofErr w:type="gramEnd"/>
-      <w:r>
-        <w:rPr>
-          <w:rFonts w:ascii="Times New Roman" w:hAnsi="Times New Roman" w:cs="Times New Roman"/>
-        </w:rPr>
-        <w:t xml:space="preserve"> </w:t>
+        <w:t xml:space="preserve"> library </w:t>
       </w:r>
     </w:p>
     <w:p>
@@ -10864,9 +11527,6 @@
         <w:pStyle w:val="Heading2"/>
         <w:spacing w:line="360" w:lineRule="auto"/>
         <w:jc w:val="both"/>
-      </w:pPr>
-      <w:bookmarkStart w:id="43" w:name="_Toc161007368"/>
-      <w:r>
         <w:rPr>
           <w:rFonts w:ascii="Times New Roman" w:hAnsi="Times New Roman" w:cs="Times New Roman"/>
           <w:color w:val="auto"/>
@@ -10874,17 +11534,316 @@
           <w:szCs w:val="24"/>
           <w:u w:val="single"/>
         </w:rPr>
+      </w:pPr>
+      <w:bookmarkStart w:id="43" w:name="_Toc161007368"/>
+      <w:r>
+        <w:rPr>
+          <w:rFonts w:ascii="Times New Roman" w:hAnsi="Times New Roman" w:cs="Times New Roman"/>
+          <w:color w:val="auto"/>
+          <w:sz w:val="24"/>
+          <w:szCs w:val="24"/>
+          <w:u w:val="single"/>
+        </w:rPr>
         <w:lastRenderedPageBreak/>
         <w:t>6.4 Algorithms</w:t>
       </w:r>
       <w:bookmarkEnd w:id="43"/>
     </w:p>
-    <w:p>
-      <w:pPr>
-        <w:rPr>
-          <w:rFonts w:ascii="Times New Roman" w:hAnsi="Times New Roman" w:cs="Times New Roman"/>
-        </w:rPr>
-      </w:pPr>
+    <w:p/>
+    <w:p>
+      <w:pPr>
+        <w:spacing w:line="360" w:lineRule="auto"/>
+        <w:jc w:val="both"/>
+      </w:pPr>
+      <w:r>
+        <w:t>This project uses a mathematical model to give size recommendations to the users</w:t>
+      </w:r>
+      <w:r>
+        <w:t xml:space="preserve"> a</w:t>
+      </w:r>
+      <w:r>
+        <w:t>nd focuses on a one specific brand.</w:t>
+      </w:r>
+      <w:r>
+        <w:t xml:space="preserve"> This application provides the user a user feedback page. Since each brand has their own size charts with its measurements, this system asks the user to select his/her chest size from various size ranges </w:t>
+      </w:r>
+      <w:r>
+        <w:t>as shown in the figure 15 below</w:t>
+      </w:r>
+      <w:r>
+        <w:t>. And</w:t>
+      </w:r>
+      <w:r>
+        <w:t xml:space="preserve"> behind every chest size selection label it has the brand’s UK size for that specific size range</w:t>
+      </w:r>
+      <w:r>
+        <w:t xml:space="preserve"> (for the developer purposes). This code structure </w:t>
+      </w:r>
+      <w:r>
+        <w:t xml:space="preserve">is planning to be used in the </w:t>
+      </w:r>
+      <w:r>
+        <w:t>mathematical model.</w:t>
+      </w:r>
+      <w:r>
+        <w:t xml:space="preserve"> </w:t>
+      </w:r>
+    </w:p>
+    <w:p>
+      <w:pPr>
+        <w:spacing w:line="360" w:lineRule="auto"/>
+        <w:jc w:val="both"/>
+      </w:pPr>
+    </w:p>
+    <w:p>
+      <w:pPr>
+        <w:keepNext/>
+      </w:pPr>
+    </w:p>
+    <w:p>
+      <w:pPr>
+        <w:pStyle w:val="Caption"/>
+        <w:rPr>
+          <w:rFonts w:ascii="Times New Roman" w:hAnsi="Times New Roman" w:cs="Times New Roman"/>
+        </w:rPr>
+      </w:pPr>
+      <w:r>
+        <w:t xml:space="preserve">Figure </w:t>
+      </w:r>
+      <w:r>
+        <w:fldChar w:fldCharType="begin"/>
+      </w:r>
+      <w:r>
+        <w:instrText xml:space="preserve"> SEQ Figure \* ARABIC </w:instrText>
+      </w:r>
+      <w:r>
+        <w:fldChar w:fldCharType="separate"/>
+      </w:r>
+      <w:r>
+        <w:rPr>
+          <w:noProof/>
+        </w:rPr>
+        <w:t>16</w:t>
+      </w:r>
+      <w:r>
+        <w:fldChar w:fldCharType="end"/>
+      </w:r>
+      <w:r>
+        <w:t xml:space="preserve">: </w:t>
+      </w:r>
+      <w:r>
+        <w:t>Frontend of the user feedback page.</w:t>
+      </w:r>
+    </w:p>
+    <w:p>
+      <w:pPr>
+        <w:spacing w:line="360" w:lineRule="auto"/>
+        <w:jc w:val="both"/>
+        <w:rPr>
+          <w:rFonts w:ascii="Times New Roman" w:hAnsi="Times New Roman" w:cs="Times New Roman"/>
+        </w:rPr>
+      </w:pPr>
+    </w:p>
+    <w:p>
+      <w:pPr>
+        <w:spacing w:line="360" w:lineRule="auto"/>
+        <w:jc w:val="both"/>
+        <w:rPr>
+          <w:rFonts w:ascii="Times New Roman" w:hAnsi="Times New Roman" w:cs="Times New Roman"/>
+        </w:rPr>
+      </w:pPr>
+      <w:r>
+        <w:rPr>
+          <w:rFonts w:ascii="Times New Roman" w:hAnsi="Times New Roman" w:cs="Times New Roman"/>
+        </w:rPr>
+        <w:t>Furthermore,</w:t>
+      </w:r>
+      <w:r>
+        <w:rPr>
+          <w:rFonts w:ascii="Times New Roman" w:hAnsi="Times New Roman" w:cs="Times New Roman"/>
+        </w:rPr>
+        <w:t xml:space="preserve"> </w:t>
+      </w:r>
+      <w:r>
+        <w:rPr>
+          <w:rFonts w:ascii="Times New Roman" w:hAnsi="Times New Roman" w:cs="Times New Roman"/>
+        </w:rPr>
+        <w:t>for this mathematical model user must enter the material of the clothing he/she bough</w:t>
+      </w:r>
+      <w:r>
+        <w:rPr>
+          <w:rFonts w:ascii="Times New Roman" w:hAnsi="Times New Roman" w:cs="Times New Roman"/>
+        </w:rPr>
+        <w:t>t</w:t>
+      </w:r>
+      <w:r>
+        <w:rPr>
+          <w:rFonts w:ascii="Times New Roman" w:hAnsi="Times New Roman" w:cs="Times New Roman"/>
+        </w:rPr>
+        <w:t>,</w:t>
+      </w:r>
+      <w:r>
+        <w:rPr>
+          <w:rFonts w:ascii="Times New Roman" w:hAnsi="Times New Roman" w:cs="Times New Roman"/>
+        </w:rPr>
+        <w:t xml:space="preserve"> together with the chest size, because in here</w:t>
+      </w:r>
+      <w:r>
+        <w:rPr>
+          <w:rFonts w:ascii="Times New Roman" w:hAnsi="Times New Roman" w:cs="Times New Roman"/>
+        </w:rPr>
+        <w:t xml:space="preserve"> are</w:t>
+      </w:r>
+      <w:r>
+        <w:rPr>
+          <w:rFonts w:ascii="Times New Roman" w:hAnsi="Times New Roman" w:cs="Times New Roman"/>
+        </w:rPr>
+        <w:t xml:space="preserve"> analyzing how the size</w:t>
+      </w:r>
+      <w:r>
+        <w:rPr>
+          <w:rFonts w:ascii="Times New Roman" w:hAnsi="Times New Roman" w:cs="Times New Roman"/>
+        </w:rPr>
+        <w:t>s</w:t>
+      </w:r>
+      <w:r>
+        <w:rPr>
+          <w:rFonts w:ascii="Times New Roman" w:hAnsi="Times New Roman" w:cs="Times New Roman"/>
+        </w:rPr>
+        <w:t xml:space="preserve"> </w:t>
+      </w:r>
+      <w:r>
+        <w:rPr>
+          <w:rFonts w:ascii="Times New Roman" w:hAnsi="Times New Roman" w:cs="Times New Roman"/>
+        </w:rPr>
+        <w:t xml:space="preserve">are being </w:t>
+      </w:r>
+      <w:r>
+        <w:rPr>
+          <w:rFonts w:ascii="Times New Roman" w:hAnsi="Times New Roman" w:cs="Times New Roman"/>
+        </w:rPr>
+        <w:t xml:space="preserve">vary </w:t>
+      </w:r>
+      <w:r>
+        <w:rPr>
+          <w:rFonts w:ascii="Times New Roman" w:hAnsi="Times New Roman" w:cs="Times New Roman"/>
+        </w:rPr>
+        <w:t>with</w:t>
+      </w:r>
+      <w:r>
+        <w:rPr>
+          <w:rFonts w:ascii="Times New Roman" w:hAnsi="Times New Roman" w:cs="Times New Roman"/>
+        </w:rPr>
+        <w:t xml:space="preserve"> the material of the clothing. And though </w:t>
+      </w:r>
+      <w:r>
+        <w:rPr>
+          <w:rFonts w:ascii="Times New Roman" w:hAnsi="Times New Roman" w:cs="Times New Roman"/>
+        </w:rPr>
+        <w:t xml:space="preserve">it </w:t>
+      </w:r>
+      <w:r>
+        <w:rPr>
+          <w:rFonts w:ascii="Times New Roman" w:hAnsi="Times New Roman" w:cs="Times New Roman"/>
+        </w:rPr>
+        <w:t>is</w:t>
+      </w:r>
+      <w:r>
+        <w:rPr>
+          <w:rFonts w:ascii="Times New Roman" w:hAnsi="Times New Roman" w:cs="Times New Roman"/>
+        </w:rPr>
+        <w:t xml:space="preserve"> not</w:t>
+      </w:r>
+      <w:r>
+        <w:rPr>
+          <w:rFonts w:ascii="Times New Roman" w:hAnsi="Times New Roman" w:cs="Times New Roman"/>
+        </w:rPr>
+        <w:t xml:space="preserve"> developing in this system, as </w:t>
+      </w:r>
+      <w:r>
+        <w:rPr>
+          <w:rFonts w:ascii="Times New Roman" w:hAnsi="Times New Roman" w:cs="Times New Roman"/>
+        </w:rPr>
+        <w:t xml:space="preserve">a future </w:t>
+      </w:r>
+      <w:r>
+        <w:rPr>
+          <w:rFonts w:ascii="Times New Roman" w:hAnsi="Times New Roman" w:cs="Times New Roman"/>
+        </w:rPr>
+        <w:t>development can also use the same technics for the clothing item design</w:t>
+      </w:r>
+      <w:r>
+        <w:rPr>
+          <w:rFonts w:ascii="Times New Roman" w:hAnsi="Times New Roman" w:cs="Times New Roman"/>
+        </w:rPr>
+        <w:t>s</w:t>
+      </w:r>
+      <w:r>
+        <w:rPr>
+          <w:rFonts w:ascii="Times New Roman" w:hAnsi="Times New Roman" w:cs="Times New Roman"/>
+        </w:rPr>
+        <w:t xml:space="preserve"> also, as how the sizes are varying with </w:t>
+      </w:r>
+      <w:r>
+        <w:rPr>
+          <w:rFonts w:ascii="Times New Roman" w:hAnsi="Times New Roman" w:cs="Times New Roman"/>
+        </w:rPr>
+        <w:t xml:space="preserve">the </w:t>
+      </w:r>
+      <w:r>
+        <w:rPr>
+          <w:rFonts w:ascii="Times New Roman" w:hAnsi="Times New Roman" w:cs="Times New Roman"/>
+        </w:rPr>
+        <w:t>design of the clothing (</w:t>
+      </w:r>
+      <w:r>
+        <w:rPr>
+          <w:rFonts w:ascii="Times New Roman" w:hAnsi="Times New Roman" w:cs="Times New Roman"/>
+        </w:rPr>
+        <w:t>Cami Tops</w:t>
+      </w:r>
+      <w:r>
+        <w:rPr>
+          <w:rFonts w:ascii="Times New Roman" w:hAnsi="Times New Roman" w:cs="Times New Roman"/>
+        </w:rPr>
+        <w:t xml:space="preserve">, </w:t>
+      </w:r>
+      <w:r>
+        <w:rPr>
+          <w:rFonts w:ascii="Times New Roman" w:hAnsi="Times New Roman" w:cs="Times New Roman"/>
+        </w:rPr>
+        <w:t>Cross-Over Tops</w:t>
+      </w:r>
+      <w:r>
+        <w:rPr>
+          <w:rFonts w:ascii="Times New Roman" w:hAnsi="Times New Roman" w:cs="Times New Roman"/>
+        </w:rPr>
+        <w:t xml:space="preserve">, </w:t>
+      </w:r>
+      <w:r>
+        <w:rPr>
+          <w:rFonts w:ascii="Times New Roman" w:hAnsi="Times New Roman" w:cs="Times New Roman"/>
+        </w:rPr>
+        <w:t>Kaftan Tops</w:t>
+      </w:r>
+      <w:r>
+        <w:rPr>
+          <w:rFonts w:ascii="Times New Roman" w:hAnsi="Times New Roman" w:cs="Times New Roman"/>
+        </w:rPr>
+        <w:t xml:space="preserve">, </w:t>
+      </w:r>
+      <w:r>
+        <w:rPr>
+          <w:rFonts w:ascii="Times New Roman" w:hAnsi="Times New Roman" w:cs="Times New Roman"/>
+        </w:rPr>
+        <w:t>Flared Tops</w:t>
+      </w:r>
+      <w:r>
+        <w:rPr>
+          <w:rFonts w:ascii="Times New Roman" w:hAnsi="Times New Roman" w:cs="Times New Roman"/>
+        </w:rPr>
+        <w:t xml:space="preserve">). Thus, this can be considered as an additional future development, and would not be developed in the current application. </w:t>
+      </w:r>
       <w:r>
         <w:rPr>
           <w:rFonts w:ascii="Times New Roman" w:hAnsi="Times New Roman" w:cs="Times New Roman"/>
@@ -10894,53 +11853,262 @@
     </w:p>
     <w:p>
       <w:pPr>
-        <w:spacing w:line="360" w:lineRule="auto"/>
-        <w:jc w:val="both"/>
-      </w:pPr>
-      <w:r>
+        <w:pStyle w:val="Heading1"/>
+        <w:spacing w:line="360" w:lineRule="auto"/>
+        <w:jc w:val="both"/>
+        <w:rPr>
+          <w:rFonts w:ascii="Times New Roman" w:hAnsi="Times New Roman" w:cs="Times New Roman"/>
+          <w:b/>
+          <w:bCs/>
+          <w:color w:val="auto"/>
+          <w:sz w:val="28"/>
+          <w:szCs w:val="28"/>
+        </w:rPr>
+      </w:pPr>
+      <w:r>
+        <w:rPr>
+          <w:rFonts w:ascii="Times New Roman" w:hAnsi="Times New Roman" w:cs="Times New Roman"/>
+          <w:b/>
+          <w:bCs/>
+          <w:color w:val="auto"/>
+          <w:sz w:val="28"/>
+          <w:szCs w:val="28"/>
+        </w:rPr>
         <w:lastRenderedPageBreak/>
-        <w:t xml:space="preserve">Chapter 07 Discussion [Max of 1 Page] </w:t>
-      </w:r>
-    </w:p>
-    <w:p>
-      <w:pPr>
-        <w:spacing w:line="360" w:lineRule="auto"/>
-        <w:jc w:val="both"/>
-      </w:pPr>
-      <w:r>
+        <w:t xml:space="preserve">Chapter 07 Discussion </w:t>
+      </w:r>
+    </w:p>
+    <w:p/>
+    <w:p>
+      <w:pPr>
+        <w:pStyle w:val="Heading2"/>
+        <w:spacing w:line="360" w:lineRule="auto"/>
+        <w:jc w:val="both"/>
+        <w:rPr>
+          <w:rFonts w:ascii="Times New Roman" w:hAnsi="Times New Roman" w:cs="Times New Roman"/>
+          <w:color w:val="auto"/>
+          <w:sz w:val="24"/>
+          <w:szCs w:val="24"/>
+          <w:u w:val="single"/>
+        </w:rPr>
+      </w:pPr>
+      <w:r>
+        <w:rPr>
+          <w:rFonts w:ascii="Times New Roman" w:hAnsi="Times New Roman" w:cs="Times New Roman"/>
+          <w:color w:val="auto"/>
+          <w:sz w:val="24"/>
+          <w:szCs w:val="24"/>
+          <w:u w:val="single"/>
+        </w:rPr>
         <w:t xml:space="preserve">Overview of the Interim Report </w:t>
       </w:r>
     </w:p>
-    <w:p>
-      <w:pPr>
-        <w:spacing w:line="360" w:lineRule="auto"/>
-        <w:jc w:val="both"/>
-      </w:pPr>
-      <w:r>
+    <w:p/>
+    <w:p>
+      <w:pPr>
+        <w:pStyle w:val="Heading2"/>
+        <w:spacing w:line="360" w:lineRule="auto"/>
+        <w:jc w:val="both"/>
+        <w:rPr>
+          <w:rFonts w:ascii="Times New Roman" w:hAnsi="Times New Roman" w:cs="Times New Roman"/>
+          <w:color w:val="auto"/>
+          <w:sz w:val="24"/>
+          <w:szCs w:val="24"/>
+          <w:u w:val="single"/>
+        </w:rPr>
+      </w:pPr>
+      <w:r>
+        <w:rPr>
+          <w:rFonts w:ascii="Times New Roman" w:hAnsi="Times New Roman" w:cs="Times New Roman"/>
+          <w:color w:val="auto"/>
+          <w:sz w:val="24"/>
+          <w:szCs w:val="24"/>
+          <w:u w:val="single"/>
+        </w:rPr>
         <w:t>Summary of the Report</w:t>
       </w:r>
     </w:p>
     <w:p>
       <w:pPr>
-        <w:spacing w:line="360" w:lineRule="auto"/>
-        <w:jc w:val="both"/>
-      </w:pPr>
-      <w:r>
+        <w:pStyle w:val="Heading2"/>
+        <w:spacing w:line="360" w:lineRule="auto"/>
+        <w:jc w:val="both"/>
+        <w:rPr>
+          <w:rFonts w:ascii="Times New Roman" w:hAnsi="Times New Roman" w:cs="Times New Roman"/>
+          <w:color w:val="auto"/>
+          <w:sz w:val="24"/>
+          <w:szCs w:val="24"/>
+          <w:u w:val="single"/>
+        </w:rPr>
+      </w:pPr>
+      <w:r>
+        <w:rPr>
+          <w:rFonts w:ascii="Times New Roman" w:hAnsi="Times New Roman" w:cs="Times New Roman"/>
+          <w:color w:val="auto"/>
+          <w:sz w:val="24"/>
+          <w:szCs w:val="24"/>
+          <w:u w:val="single"/>
+        </w:rPr>
         <w:t xml:space="preserve">Challenges Faced </w:t>
       </w:r>
     </w:p>
     <w:p>
       <w:pPr>
-        <w:spacing w:line="360" w:lineRule="auto"/>
-        <w:jc w:val="both"/>
-      </w:pPr>
-      <w:proofErr w:type="gramStart"/>
-      <w:r>
-        <w:t>Future Plans</w:t>
-      </w:r>
-      <w:proofErr w:type="gramEnd"/>
-      <w:r>
-        <w:t xml:space="preserve"> / Upcoming Work</w:t>
+        <w:pStyle w:val="Heading2"/>
+        <w:spacing w:line="360" w:lineRule="auto"/>
+        <w:jc w:val="both"/>
+        <w:rPr>
+          <w:rFonts w:ascii="Times New Roman" w:hAnsi="Times New Roman" w:cs="Times New Roman"/>
+          <w:color w:val="auto"/>
+          <w:sz w:val="24"/>
+          <w:szCs w:val="24"/>
+          <w:u w:val="single"/>
+        </w:rPr>
+      </w:pPr>
+      <w:r>
+        <w:rPr>
+          <w:rFonts w:ascii="Times New Roman" w:hAnsi="Times New Roman" w:cs="Times New Roman"/>
+          <w:color w:val="auto"/>
+          <w:sz w:val="24"/>
+          <w:szCs w:val="24"/>
+          <w:u w:val="single"/>
+        </w:rPr>
+        <w:t>Future Plans / Upcoming Work</w:t>
+      </w:r>
+    </w:p>
+    <w:p>
+      <w:pPr>
+        <w:spacing w:line="360" w:lineRule="auto"/>
+        <w:jc w:val="both"/>
+        <w:rPr>
+          <w:rFonts w:ascii="Times New Roman" w:hAnsi="Times New Roman" w:cs="Times New Roman"/>
+        </w:rPr>
+      </w:pPr>
+      <w:r>
+        <w:rPr>
+          <w:rFonts w:ascii="Times New Roman" w:hAnsi="Times New Roman" w:cs="Times New Roman"/>
+        </w:rPr>
+        <w:t xml:space="preserve">It is not clearly decided what/ how the mathematical model would be created. But it has yet created and designed taking </w:t>
+      </w:r>
+      <w:r>
+        <w:rPr>
+          <w:rFonts w:ascii="Times New Roman" w:hAnsi="Times New Roman" w:cs="Times New Roman"/>
+        </w:rPr>
+        <w:t xml:space="preserve">the </w:t>
+      </w:r>
+      <w:r>
+        <w:rPr>
+          <w:rFonts w:ascii="Times New Roman" w:hAnsi="Times New Roman" w:cs="Times New Roman"/>
+        </w:rPr>
+        <w:t xml:space="preserve">user feedback and </w:t>
+      </w:r>
+      <w:r>
+        <w:rPr>
+          <w:rFonts w:ascii="Times New Roman" w:hAnsi="Times New Roman" w:cs="Times New Roman"/>
+        </w:rPr>
+        <w:t xml:space="preserve">gathering </w:t>
+      </w:r>
+      <w:r>
+        <w:rPr>
+          <w:rFonts w:ascii="Times New Roman" w:hAnsi="Times New Roman" w:cs="Times New Roman"/>
+        </w:rPr>
+        <w:t xml:space="preserve">data. </w:t>
+      </w:r>
+      <w:r>
+        <w:rPr>
+          <w:rFonts w:ascii="Times New Roman" w:hAnsi="Times New Roman" w:cs="Times New Roman"/>
+        </w:rPr>
+        <w:t>This application</w:t>
+      </w:r>
+      <w:r>
+        <w:rPr>
+          <w:rFonts w:ascii="Times New Roman" w:hAnsi="Times New Roman" w:cs="Times New Roman"/>
+        </w:rPr>
+        <w:t xml:space="preserve"> uses dummy data </w:t>
+      </w:r>
+      <w:r>
+        <w:rPr>
+          <w:rFonts w:ascii="Times New Roman" w:hAnsi="Times New Roman" w:cs="Times New Roman"/>
+        </w:rPr>
+        <w:t xml:space="preserve">as user </w:t>
+      </w:r>
+      <w:r>
+        <w:rPr>
+          <w:rFonts w:ascii="Times New Roman" w:hAnsi="Times New Roman" w:cs="Times New Roman"/>
+        </w:rPr>
+        <w:t>feedback.</w:t>
+      </w:r>
+      <w:r>
+        <w:rPr>
+          <w:rFonts w:ascii="Times New Roman" w:hAnsi="Times New Roman" w:cs="Times New Roman"/>
+        </w:rPr>
+        <w:t xml:space="preserve"> And</w:t>
+      </w:r>
+      <w:r>
+        <w:rPr>
+          <w:rFonts w:ascii="Times New Roman" w:hAnsi="Times New Roman" w:cs="Times New Roman"/>
+        </w:rPr>
+        <w:t xml:space="preserve"> from that</w:t>
+      </w:r>
+      <w:r>
+        <w:rPr>
+          <w:rFonts w:ascii="Times New Roman" w:hAnsi="Times New Roman" w:cs="Times New Roman"/>
+        </w:rPr>
+        <w:t xml:space="preserve"> </w:t>
+      </w:r>
+      <w:r>
+        <w:rPr>
+          <w:rFonts w:ascii="Times New Roman" w:hAnsi="Times New Roman" w:cs="Times New Roman"/>
+        </w:rPr>
+        <w:t>data could create the model</w:t>
+      </w:r>
+      <w:r>
+        <w:rPr>
+          <w:rFonts w:ascii="Times New Roman" w:hAnsi="Times New Roman" w:cs="Times New Roman"/>
+        </w:rPr>
+        <w:t xml:space="preserve"> after analyzing</w:t>
+      </w:r>
+      <w:r>
+        <w:rPr>
+          <w:rFonts w:ascii="Times New Roman" w:hAnsi="Times New Roman" w:cs="Times New Roman"/>
+        </w:rPr>
+        <w:t xml:space="preserve"> the</w:t>
+      </w:r>
+      <w:r>
+        <w:rPr>
+          <w:rFonts w:ascii="Times New Roman" w:hAnsi="Times New Roman" w:cs="Times New Roman"/>
+        </w:rPr>
+        <w:t xml:space="preserve"> data</w:t>
+      </w:r>
+      <w:r>
+        <w:rPr>
+          <w:rFonts w:ascii="Times New Roman" w:hAnsi="Times New Roman" w:cs="Times New Roman"/>
+        </w:rPr>
+        <w:t>. After this step</w:t>
+      </w:r>
+      <w:r>
+        <w:rPr>
+          <w:rFonts w:ascii="Times New Roman" w:hAnsi="Times New Roman" w:cs="Times New Roman"/>
+        </w:rPr>
+        <w:t xml:space="preserve"> is done</w:t>
+      </w:r>
+      <w:r>
+        <w:rPr>
+          <w:rFonts w:ascii="Times New Roman" w:hAnsi="Times New Roman" w:cs="Times New Roman"/>
+        </w:rPr>
+        <w:t xml:space="preserve">, needs to </w:t>
+      </w:r>
+      <w:r>
+        <w:rPr>
+          <w:rFonts w:ascii="Times New Roman" w:hAnsi="Times New Roman" w:cs="Times New Roman"/>
+        </w:rPr>
+        <w:t xml:space="preserve">display </w:t>
+      </w:r>
+      <w:r>
+        <w:rPr>
+          <w:rFonts w:ascii="Times New Roman" w:hAnsi="Times New Roman" w:cs="Times New Roman"/>
+        </w:rPr>
+        <w:t xml:space="preserve">the recommended size for each user from the selected product or clothing item with the stock availability. </w:t>
       </w:r>
     </w:p>
     <w:p>
@@ -11853,8 +13021,8 @@
       </w:pPr>
     </w:p>
     <w:sectPr>
-      <w:headerReference w:type="default" r:id="rId24"/>
-      <w:footerReference w:type="default" r:id="rId25"/>
+      <w:headerReference w:type="default" r:id="rId25"/>
+      <w:footerReference w:type="default" r:id="rId26"/>
       <w:pgSz w:w="11900" w:h="16840"/>
       <w:pgMar w:top="1440" w:right="1440" w:bottom="1440" w:left="1440" w:header="708" w:footer="708" w:gutter="0"/>
       <w:pgBorders w:display="firstPage" w:offsetFrom="page">
@@ -13259,7 +14427,7 @@
   <w:abstractNum w:abstractNumId="12" w15:restartNumberingAfterBreak="0">
     <w:nsid w:val="6BFE3A84"/>
     <w:multiLevelType w:val="hybridMultilevel"/>
-    <w:tmpl w:val="E66C6094"/>
+    <w:tmpl w:val="CE7A9706"/>
     <w:lvl w:ilvl="0" w:tplc="04090001">
       <w:start w:val="1"/>
       <w:numFmt w:val="bullet"/>

</xml_diff>

<commit_message>
planning to merge branches
</commit_message>
<xml_diff>
--- a/Interim/10819486_Interim.docx
+++ b/Interim/10819486_Interim.docx
@@ -496,7 +496,7 @@
           <w:r>
             <w:fldChar w:fldCharType="separate"/>
           </w:r>
-          <w:hyperlink w:anchor="_Toc161393624" w:history="1">
+          <w:hyperlink w:anchor="_Toc161412575" w:history="1">
             <w:r>
               <w:rPr>
                 <w:rStyle w:val="Hyperlink"/>
@@ -524,7 +524,7 @@
                 <w:noProof/>
                 <w:webHidden/>
               </w:rPr>
-              <w:instrText xml:space="preserve"> PAGEREF _Toc161393624 \h </w:instrText>
+              <w:instrText xml:space="preserve"> PAGEREF _Toc161412575 \h </w:instrText>
             </w:r>
             <w:r>
               <w:rPr>
@@ -569,7 +569,7 @@
               <w14:ligatures w14:val="standardContextual"/>
             </w:rPr>
           </w:pPr>
-          <w:hyperlink w:anchor="_Toc161393625" w:history="1">
+          <w:hyperlink w:anchor="_Toc161412576" w:history="1">
             <w:r>
               <w:rPr>
                 <w:rStyle w:val="Hyperlink"/>
@@ -618,7 +618,7 @@
                 <w:noProof/>
                 <w:webHidden/>
               </w:rPr>
-              <w:instrText xml:space="preserve"> PAGEREF _Toc161393625 \h </w:instrText>
+              <w:instrText xml:space="preserve"> PAGEREF _Toc161412576 \h </w:instrText>
             </w:r>
             <w:r>
               <w:rPr>
@@ -663,7 +663,7 @@
               <w14:ligatures w14:val="standardContextual"/>
             </w:rPr>
           </w:pPr>
-          <w:hyperlink w:anchor="_Toc161393626" w:history="1">
+          <w:hyperlink w:anchor="_Toc161412577" w:history="1">
             <w:r>
               <w:rPr>
                 <w:rStyle w:val="Hyperlink"/>
@@ -712,7 +712,7 @@
                 <w:noProof/>
                 <w:webHidden/>
               </w:rPr>
-              <w:instrText xml:space="preserve"> PAGEREF _Toc161393626 \h </w:instrText>
+              <w:instrText xml:space="preserve"> PAGEREF _Toc161412577 \h </w:instrText>
             </w:r>
             <w:r>
               <w:rPr>
@@ -757,7 +757,7 @@
               <w14:ligatures w14:val="standardContextual"/>
             </w:rPr>
           </w:pPr>
-          <w:hyperlink w:anchor="_Toc161393627" w:history="1">
+          <w:hyperlink w:anchor="_Toc161412578" w:history="1">
             <w:r>
               <w:rPr>
                 <w:rStyle w:val="Hyperlink"/>
@@ -806,7 +806,7 @@
                 <w:noProof/>
                 <w:webHidden/>
               </w:rPr>
-              <w:instrText xml:space="preserve"> PAGEREF _Toc161393627 \h </w:instrText>
+              <w:instrText xml:space="preserve"> PAGEREF _Toc161412578 \h </w:instrText>
             </w:r>
             <w:r>
               <w:rPr>
@@ -850,7 +850,7 @@
               <w14:ligatures w14:val="standardContextual"/>
             </w:rPr>
           </w:pPr>
-          <w:hyperlink w:anchor="_Toc161393628" w:history="1">
+          <w:hyperlink w:anchor="_Toc161412579" w:history="1">
             <w:r>
               <w:rPr>
                 <w:rStyle w:val="Hyperlink"/>
@@ -878,7 +878,7 @@
                 <w:noProof/>
                 <w:webHidden/>
               </w:rPr>
-              <w:instrText xml:space="preserve"> PAGEREF _Toc161393628 \h </w:instrText>
+              <w:instrText xml:space="preserve"> PAGEREF _Toc161412579 \h </w:instrText>
             </w:r>
             <w:r>
               <w:rPr>
@@ -922,7 +922,7 @@
               <w14:ligatures w14:val="standardContextual"/>
             </w:rPr>
           </w:pPr>
-          <w:hyperlink w:anchor="_Toc161393629" w:history="1">
+          <w:hyperlink w:anchor="_Toc161412580" w:history="1">
             <w:r>
               <w:rPr>
                 <w:rStyle w:val="Hyperlink"/>
@@ -952,7 +952,7 @@
                 <w:noProof/>
                 <w:webHidden/>
               </w:rPr>
-              <w:instrText xml:space="preserve"> PAGEREF _Toc161393629 \h </w:instrText>
+              <w:instrText xml:space="preserve"> PAGEREF _Toc161412580 \h </w:instrText>
             </w:r>
             <w:r>
               <w:rPr>
@@ -996,7 +996,7 @@
               <w14:ligatures w14:val="standardContextual"/>
             </w:rPr>
           </w:pPr>
-          <w:hyperlink w:anchor="_Toc161393630" w:history="1">
+          <w:hyperlink w:anchor="_Toc161412581" w:history="1">
             <w:r>
               <w:rPr>
                 <w:rStyle w:val="Hyperlink"/>
@@ -1026,7 +1026,7 @@
                 <w:noProof/>
                 <w:webHidden/>
               </w:rPr>
-              <w:instrText xml:space="preserve"> PAGEREF _Toc161393630 \h </w:instrText>
+              <w:instrText xml:space="preserve"> PAGEREF _Toc161412581 \h </w:instrText>
             </w:r>
             <w:r>
               <w:rPr>
@@ -1070,7 +1070,7 @@
               <w14:ligatures w14:val="standardContextual"/>
             </w:rPr>
           </w:pPr>
-          <w:hyperlink w:anchor="_Toc161393631" w:history="1">
+          <w:hyperlink w:anchor="_Toc161412582" w:history="1">
             <w:r>
               <w:rPr>
                 <w:rStyle w:val="Hyperlink"/>
@@ -1100,7 +1100,7 @@
                 <w:noProof/>
                 <w:webHidden/>
               </w:rPr>
-              <w:instrText xml:space="preserve"> PAGEREF _Toc161393631 \h </w:instrText>
+              <w:instrText xml:space="preserve"> PAGEREF _Toc161412582 \h </w:instrText>
             </w:r>
             <w:r>
               <w:rPr>
@@ -1144,7 +1144,7 @@
               <w14:ligatures w14:val="standardContextual"/>
             </w:rPr>
           </w:pPr>
-          <w:hyperlink w:anchor="_Toc161393632" w:history="1">
+          <w:hyperlink w:anchor="_Toc161412583" w:history="1">
             <w:r>
               <w:rPr>
                 <w:rStyle w:val="Hyperlink"/>
@@ -1174,7 +1174,7 @@
                 <w:noProof/>
                 <w:webHidden/>
               </w:rPr>
-              <w:instrText xml:space="preserve"> PAGEREF _Toc161393632 \h </w:instrText>
+              <w:instrText xml:space="preserve"> PAGEREF _Toc161412583 \h </w:instrText>
             </w:r>
             <w:r>
               <w:rPr>
@@ -1218,7 +1218,7 @@
               <w14:ligatures w14:val="standardContextual"/>
             </w:rPr>
           </w:pPr>
-          <w:hyperlink w:anchor="_Toc161393633" w:history="1">
+          <w:hyperlink w:anchor="_Toc161412584" w:history="1">
             <w:r>
               <w:rPr>
                 <w:rStyle w:val="Hyperlink"/>
@@ -1246,7 +1246,7 @@
                 <w:noProof/>
                 <w:webHidden/>
               </w:rPr>
-              <w:instrText xml:space="preserve"> PAGEREF _Toc161393633 \h </w:instrText>
+              <w:instrText xml:space="preserve"> PAGEREF _Toc161412584 \h </w:instrText>
             </w:r>
             <w:r>
               <w:rPr>
@@ -1290,7 +1290,7 @@
               <w14:ligatures w14:val="standardContextual"/>
             </w:rPr>
           </w:pPr>
-          <w:hyperlink w:anchor="_Toc161393634" w:history="1">
+          <w:hyperlink w:anchor="_Toc161412585" w:history="1">
             <w:r>
               <w:rPr>
                 <w:rStyle w:val="Hyperlink"/>
@@ -1320,7 +1320,7 @@
                 <w:noProof/>
                 <w:webHidden/>
               </w:rPr>
-              <w:instrText xml:space="preserve"> PAGEREF _Toc161393634 \h </w:instrText>
+              <w:instrText xml:space="preserve"> PAGEREF _Toc161412585 \h </w:instrText>
             </w:r>
             <w:r>
               <w:rPr>
@@ -1364,7 +1364,7 @@
               <w14:ligatures w14:val="standardContextual"/>
             </w:rPr>
           </w:pPr>
-          <w:hyperlink w:anchor="_Toc161393635" w:history="1">
+          <w:hyperlink w:anchor="_Toc161412586" w:history="1">
             <w:r>
               <w:rPr>
                 <w:rStyle w:val="Hyperlink"/>
@@ -1394,7 +1394,7 @@
                 <w:noProof/>
                 <w:webHidden/>
               </w:rPr>
-              <w:instrText xml:space="preserve"> PAGEREF _Toc161393635 \h </w:instrText>
+              <w:instrText xml:space="preserve"> PAGEREF _Toc161412586 \h </w:instrText>
             </w:r>
             <w:r>
               <w:rPr>
@@ -1438,7 +1438,7 @@
               <w14:ligatures w14:val="standardContextual"/>
             </w:rPr>
           </w:pPr>
-          <w:hyperlink w:anchor="_Toc161393636" w:history="1">
+          <w:hyperlink w:anchor="_Toc161412587" w:history="1">
             <w:r>
               <w:rPr>
                 <w:rStyle w:val="Hyperlink"/>
@@ -1468,7 +1468,7 @@
                 <w:noProof/>
                 <w:webHidden/>
               </w:rPr>
-              <w:instrText xml:space="preserve"> PAGEREF _Toc161393636 \h </w:instrText>
+              <w:instrText xml:space="preserve"> PAGEREF _Toc161412587 \h </w:instrText>
             </w:r>
             <w:r>
               <w:rPr>
@@ -1512,7 +1512,7 @@
               <w14:ligatures w14:val="standardContextual"/>
             </w:rPr>
           </w:pPr>
-          <w:hyperlink w:anchor="_Toc161393637" w:history="1">
+          <w:hyperlink w:anchor="_Toc161412588" w:history="1">
             <w:r>
               <w:rPr>
                 <w:rStyle w:val="Hyperlink"/>
@@ -1542,7 +1542,7 @@
                 <w:noProof/>
                 <w:webHidden/>
               </w:rPr>
-              <w:instrText xml:space="preserve"> PAGEREF _Toc161393637 \h </w:instrText>
+              <w:instrText xml:space="preserve"> PAGEREF _Toc161412588 \h </w:instrText>
             </w:r>
             <w:r>
               <w:rPr>
@@ -1586,7 +1586,7 @@
               <w14:ligatures w14:val="standardContextual"/>
             </w:rPr>
           </w:pPr>
-          <w:hyperlink w:anchor="_Toc161393638" w:history="1">
+          <w:hyperlink w:anchor="_Toc161412589" w:history="1">
             <w:r>
               <w:rPr>
                 <w:rStyle w:val="Hyperlink"/>
@@ -1614,7 +1614,7 @@
                 <w:noProof/>
                 <w:webHidden/>
               </w:rPr>
-              <w:instrText xml:space="preserve"> PAGEREF _Toc161393638 \h </w:instrText>
+              <w:instrText xml:space="preserve"> PAGEREF _Toc161412589 \h </w:instrText>
             </w:r>
             <w:r>
               <w:rPr>
@@ -1658,7 +1658,7 @@
               <w14:ligatures w14:val="standardContextual"/>
             </w:rPr>
           </w:pPr>
-          <w:hyperlink w:anchor="_Toc161393639" w:history="1">
+          <w:hyperlink w:anchor="_Toc161412590" w:history="1">
             <w:r>
               <w:rPr>
                 <w:rStyle w:val="Hyperlink"/>
@@ -1688,7 +1688,7 @@
                 <w:noProof/>
                 <w:webHidden/>
               </w:rPr>
-              <w:instrText xml:space="preserve"> PAGEREF _Toc161393639 \h </w:instrText>
+              <w:instrText xml:space="preserve"> PAGEREF _Toc161412590 \h </w:instrText>
             </w:r>
             <w:r>
               <w:rPr>
@@ -1732,7 +1732,7 @@
               <w14:ligatures w14:val="standardContextual"/>
             </w:rPr>
           </w:pPr>
-          <w:hyperlink w:anchor="_Toc161393640" w:history="1">
+          <w:hyperlink w:anchor="_Toc161412591" w:history="1">
             <w:r>
               <w:rPr>
                 <w:rStyle w:val="Hyperlink"/>
@@ -1762,7 +1762,7 @@
                 <w:noProof/>
                 <w:webHidden/>
               </w:rPr>
-              <w:instrText xml:space="preserve"> PAGEREF _Toc161393640 \h </w:instrText>
+              <w:instrText xml:space="preserve"> PAGEREF _Toc161412591 \h </w:instrText>
             </w:r>
             <w:r>
               <w:rPr>
@@ -1806,7 +1806,7 @@
               <w14:ligatures w14:val="standardContextual"/>
             </w:rPr>
           </w:pPr>
-          <w:hyperlink w:anchor="_Toc161393641" w:history="1">
+          <w:hyperlink w:anchor="_Toc161412592" w:history="1">
             <w:r>
               <w:rPr>
                 <w:rStyle w:val="Hyperlink"/>
@@ -1836,7 +1836,7 @@
                 <w:noProof/>
                 <w:webHidden/>
               </w:rPr>
-              <w:instrText xml:space="preserve"> PAGEREF _Toc161393641 \h </w:instrText>
+              <w:instrText xml:space="preserve"> PAGEREF _Toc161412592 \h </w:instrText>
             </w:r>
             <w:r>
               <w:rPr>
@@ -1880,7 +1880,7 @@
               <w14:ligatures w14:val="standardContextual"/>
             </w:rPr>
           </w:pPr>
-          <w:hyperlink w:anchor="_Toc161393642" w:history="1">
+          <w:hyperlink w:anchor="_Toc161412593" w:history="1">
             <w:r>
               <w:rPr>
                 <w:rStyle w:val="Hyperlink"/>
@@ -1908,7 +1908,7 @@
                 <w:noProof/>
                 <w:webHidden/>
               </w:rPr>
-              <w:instrText xml:space="preserve"> PAGEREF _Toc161393642 \h </w:instrText>
+              <w:instrText xml:space="preserve"> PAGEREF _Toc161412593 \h </w:instrText>
             </w:r>
             <w:r>
               <w:rPr>
@@ -1952,7 +1952,7 @@
               <w14:ligatures w14:val="standardContextual"/>
             </w:rPr>
           </w:pPr>
-          <w:hyperlink w:anchor="_Toc161393643" w:history="1">
+          <w:hyperlink w:anchor="_Toc161412594" w:history="1">
             <w:r>
               <w:rPr>
                 <w:rStyle w:val="Hyperlink"/>
@@ -1982,7 +1982,7 @@
                 <w:noProof/>
                 <w:webHidden/>
               </w:rPr>
-              <w:instrText xml:space="preserve"> PAGEREF _Toc161393643 \h </w:instrText>
+              <w:instrText xml:space="preserve"> PAGEREF _Toc161412594 \h </w:instrText>
             </w:r>
             <w:r>
               <w:rPr>
@@ -2026,7 +2026,7 @@
               <w14:ligatures w14:val="standardContextual"/>
             </w:rPr>
           </w:pPr>
-          <w:hyperlink w:anchor="_Toc161393644" w:history="1">
+          <w:hyperlink w:anchor="_Toc161412595" w:history="1">
             <w:r>
               <w:rPr>
                 <w:rStyle w:val="Hyperlink"/>
@@ -2056,7 +2056,7 @@
                 <w:noProof/>
                 <w:webHidden/>
               </w:rPr>
-              <w:instrText xml:space="preserve"> PAGEREF _Toc161393644 \h </w:instrText>
+              <w:instrText xml:space="preserve"> PAGEREF _Toc161412595 \h </w:instrText>
             </w:r>
             <w:r>
               <w:rPr>
@@ -2100,7 +2100,7 @@
               <w14:ligatures w14:val="standardContextual"/>
             </w:rPr>
           </w:pPr>
-          <w:hyperlink w:anchor="_Toc161393645" w:history="1">
+          <w:hyperlink w:anchor="_Toc161412596" w:history="1">
             <w:r>
               <w:rPr>
                 <w:rStyle w:val="Hyperlink"/>
@@ -2130,7 +2130,7 @@
                 <w:noProof/>
                 <w:webHidden/>
               </w:rPr>
-              <w:instrText xml:space="preserve"> PAGEREF _Toc161393645 \h </w:instrText>
+              <w:instrText xml:space="preserve"> PAGEREF _Toc161412596 \h </w:instrText>
             </w:r>
             <w:r>
               <w:rPr>
@@ -2174,7 +2174,7 @@
               <w14:ligatures w14:val="standardContextual"/>
             </w:rPr>
           </w:pPr>
-          <w:hyperlink w:anchor="_Toc161393646" w:history="1">
+          <w:hyperlink w:anchor="_Toc161412597" w:history="1">
             <w:r>
               <w:rPr>
                 <w:rStyle w:val="Hyperlink"/>
@@ -2202,7 +2202,7 @@
                 <w:noProof/>
                 <w:webHidden/>
               </w:rPr>
-              <w:instrText xml:space="preserve"> PAGEREF _Toc161393646 \h </w:instrText>
+              <w:instrText xml:space="preserve"> PAGEREF _Toc161412597 \h </w:instrText>
             </w:r>
             <w:r>
               <w:rPr>
@@ -2246,7 +2246,7 @@
               <w14:ligatures w14:val="standardContextual"/>
             </w:rPr>
           </w:pPr>
-          <w:hyperlink w:anchor="_Toc161393647" w:history="1">
+          <w:hyperlink w:anchor="_Toc161412598" w:history="1">
             <w:r>
               <w:rPr>
                 <w:rStyle w:val="Hyperlink"/>
@@ -2276,7 +2276,7 @@
                 <w:noProof/>
                 <w:webHidden/>
               </w:rPr>
-              <w:instrText xml:space="preserve"> PAGEREF _Toc161393647 \h </w:instrText>
+              <w:instrText xml:space="preserve"> PAGEREF _Toc161412598 \h </w:instrText>
             </w:r>
             <w:r>
               <w:rPr>
@@ -2320,7 +2320,7 @@
               <w14:ligatures w14:val="standardContextual"/>
             </w:rPr>
           </w:pPr>
-          <w:hyperlink w:anchor="_Toc161393648" w:history="1">
+          <w:hyperlink w:anchor="_Toc161412599" w:history="1">
             <w:r>
               <w:rPr>
                 <w:rStyle w:val="Hyperlink"/>
@@ -2350,7 +2350,7 @@
                 <w:noProof/>
                 <w:webHidden/>
               </w:rPr>
-              <w:instrText xml:space="preserve"> PAGEREF _Toc161393648 \h </w:instrText>
+              <w:instrText xml:space="preserve"> PAGEREF _Toc161412599 \h </w:instrText>
             </w:r>
             <w:r>
               <w:rPr>
@@ -2394,7 +2394,7 @@
               <w14:ligatures w14:val="standardContextual"/>
             </w:rPr>
           </w:pPr>
-          <w:hyperlink w:anchor="_Toc161393649" w:history="1">
+          <w:hyperlink w:anchor="_Toc161412600" w:history="1">
             <w:r>
               <w:rPr>
                 <w:rStyle w:val="Hyperlink"/>
@@ -2424,7 +2424,7 @@
                 <w:noProof/>
                 <w:webHidden/>
               </w:rPr>
-              <w:instrText xml:space="preserve"> PAGEREF _Toc161393649 \h </w:instrText>
+              <w:instrText xml:space="preserve"> PAGEREF _Toc161412600 \h </w:instrText>
             </w:r>
             <w:r>
               <w:rPr>
@@ -2468,7 +2468,7 @@
               <w14:ligatures w14:val="standardContextual"/>
             </w:rPr>
           </w:pPr>
-          <w:hyperlink w:anchor="_Toc161393650" w:history="1">
+          <w:hyperlink w:anchor="_Toc161412601" w:history="1">
             <w:r>
               <w:rPr>
                 <w:rStyle w:val="Hyperlink"/>
@@ -2498,7 +2498,7 @@
                 <w:noProof/>
                 <w:webHidden/>
               </w:rPr>
-              <w:instrText xml:space="preserve"> PAGEREF _Toc161393650 \h </w:instrText>
+              <w:instrText xml:space="preserve"> PAGEREF _Toc161412601 \h </w:instrText>
             </w:r>
             <w:r>
               <w:rPr>
@@ -2542,7 +2542,7 @@
               <w14:ligatures w14:val="standardContextual"/>
             </w:rPr>
           </w:pPr>
-          <w:hyperlink w:anchor="_Toc161393651" w:history="1">
+          <w:hyperlink w:anchor="_Toc161412602" w:history="1">
             <w:r>
               <w:rPr>
                 <w:rStyle w:val="Hyperlink"/>
@@ -2570,7 +2570,7 @@
                 <w:noProof/>
                 <w:webHidden/>
               </w:rPr>
-              <w:instrText xml:space="preserve"> PAGEREF _Toc161393651 \h </w:instrText>
+              <w:instrText xml:space="preserve"> PAGEREF _Toc161412602 \h </w:instrText>
             </w:r>
             <w:r>
               <w:rPr>
@@ -2614,7 +2614,7 @@
               <w14:ligatures w14:val="standardContextual"/>
             </w:rPr>
           </w:pPr>
-          <w:hyperlink w:anchor="_Toc161393652" w:history="1">
+          <w:hyperlink w:anchor="_Toc161412603" w:history="1">
             <w:r>
               <w:rPr>
                 <w:rStyle w:val="Hyperlink"/>
@@ -2644,7 +2644,7 @@
                 <w:noProof/>
                 <w:webHidden/>
               </w:rPr>
-              <w:instrText xml:space="preserve"> PAGEREF _Toc161393652 \h </w:instrText>
+              <w:instrText xml:space="preserve"> PAGEREF _Toc161412603 \h </w:instrText>
             </w:r>
             <w:r>
               <w:rPr>
@@ -2688,7 +2688,7 @@
               <w14:ligatures w14:val="standardContextual"/>
             </w:rPr>
           </w:pPr>
-          <w:hyperlink w:anchor="_Toc161393653" w:history="1">
+          <w:hyperlink w:anchor="_Toc161412604" w:history="1">
             <w:r>
               <w:rPr>
                 <w:rStyle w:val="Hyperlink"/>
@@ -2718,7 +2718,7 @@
                 <w:noProof/>
                 <w:webHidden/>
               </w:rPr>
-              <w:instrText xml:space="preserve"> PAGEREF _Toc161393653 \h </w:instrText>
+              <w:instrText xml:space="preserve"> PAGEREF _Toc161412604 \h </w:instrText>
             </w:r>
             <w:r>
               <w:rPr>
@@ -2762,7 +2762,7 @@
               <w14:ligatures w14:val="standardContextual"/>
             </w:rPr>
           </w:pPr>
-          <w:hyperlink w:anchor="_Toc161393654" w:history="1">
+          <w:hyperlink w:anchor="_Toc161412605" w:history="1">
             <w:r>
               <w:rPr>
                 <w:rStyle w:val="Hyperlink"/>
@@ -2792,7 +2792,7 @@
                 <w:noProof/>
                 <w:webHidden/>
               </w:rPr>
-              <w:instrText xml:space="preserve"> PAGEREF _Toc161393654 \h </w:instrText>
+              <w:instrText xml:space="preserve"> PAGEREF _Toc161412605 \h </w:instrText>
             </w:r>
             <w:r>
               <w:rPr>
@@ -2836,7 +2836,7 @@
               <w14:ligatures w14:val="standardContextual"/>
             </w:rPr>
           </w:pPr>
-          <w:hyperlink w:anchor="_Toc161393655" w:history="1">
+          <w:hyperlink w:anchor="_Toc161412606" w:history="1">
             <w:r>
               <w:rPr>
                 <w:rStyle w:val="Hyperlink"/>
@@ -2866,7 +2866,7 @@
                 <w:noProof/>
                 <w:webHidden/>
               </w:rPr>
-              <w:instrText xml:space="preserve"> PAGEREF _Toc161393655 \h </w:instrText>
+              <w:instrText xml:space="preserve"> PAGEREF _Toc161412606 \h </w:instrText>
             </w:r>
             <w:r>
               <w:rPr>
@@ -2910,7 +2910,7 @@
               <w14:ligatures w14:val="standardContextual"/>
             </w:rPr>
           </w:pPr>
-          <w:hyperlink w:anchor="_Toc161393656" w:history="1">
+          <w:hyperlink w:anchor="_Toc161412607" w:history="1">
             <w:r>
               <w:rPr>
                 <w:rStyle w:val="Hyperlink"/>
@@ -2919,6 +2919,80 @@
                 <w:bCs/>
                 <w:noProof/>
               </w:rPr>
+              <w:t>Appendix</w:t>
+            </w:r>
+            <w:r>
+              <w:rPr>
+                <w:noProof/>
+                <w:webHidden/>
+              </w:rPr>
+              <w:tab/>
+            </w:r>
+            <w:r>
+              <w:rPr>
+                <w:noProof/>
+                <w:webHidden/>
+              </w:rPr>
+              <w:fldChar w:fldCharType="begin"/>
+            </w:r>
+            <w:r>
+              <w:rPr>
+                <w:noProof/>
+                <w:webHidden/>
+              </w:rPr>
+              <w:instrText xml:space="preserve"> PAGEREF _Toc161412607 \h </w:instrText>
+            </w:r>
+            <w:r>
+              <w:rPr>
+                <w:noProof/>
+                <w:webHidden/>
+              </w:rPr>
+            </w:r>
+            <w:r>
+              <w:rPr>
+                <w:noProof/>
+                <w:webHidden/>
+              </w:rPr>
+              <w:fldChar w:fldCharType="separate"/>
+            </w:r>
+            <w:r>
+              <w:rPr>
+                <w:noProof/>
+                <w:webHidden/>
+              </w:rPr>
+              <w:t>32</w:t>
+            </w:r>
+            <w:r>
+              <w:rPr>
+                <w:noProof/>
+                <w:webHidden/>
+              </w:rPr>
+              <w:fldChar w:fldCharType="end"/>
+            </w:r>
+          </w:hyperlink>
+        </w:p>
+        <w:p>
+          <w:pPr>
+            <w:pStyle w:val="TOC1"/>
+            <w:tabs>
+              <w:tab w:val="right" w:leader="dot" w:pos="9010"/>
+            </w:tabs>
+            <w:rPr>
+              <w:rFonts w:eastAsiaTheme="minorEastAsia"/>
+              <w:noProof/>
+              <w:kern w:val="2"/>
+              <w14:ligatures w14:val="standardContextual"/>
+            </w:rPr>
+          </w:pPr>
+          <w:hyperlink w:anchor="_Toc161412608" w:history="1">
+            <w:r>
+              <w:rPr>
+                <w:rStyle w:val="Hyperlink"/>
+                <w:rFonts w:ascii="Times New Roman" w:hAnsi="Times New Roman" w:cs="Times New Roman"/>
+                <w:b/>
+                <w:bCs/>
+                <w:noProof/>
+              </w:rPr>
               <w:t>References</w:t>
             </w:r>
             <w:r>
@@ -2940,7 +3014,7 @@
                 <w:noProof/>
                 <w:webHidden/>
               </w:rPr>
-              <w:instrText xml:space="preserve"> PAGEREF _Toc161393656 \h </w:instrText>
+              <w:instrText xml:space="preserve"> PAGEREF _Toc161412608 \h </w:instrText>
             </w:r>
             <w:r>
               <w:rPr>
@@ -2960,7 +3034,7 @@
                 <w:noProof/>
                 <w:webHidden/>
               </w:rPr>
-              <w:t>32</w:t>
+              <w:t>36</w:t>
             </w:r>
             <w:r>
               <w:rPr>
@@ -2978,6 +3052,7 @@
               <w:bCs/>
               <w:noProof/>
             </w:rPr>
+            <w:lastRenderedPageBreak/>
             <w:fldChar w:fldCharType="end"/>
           </w:r>
         </w:p>
@@ -2985,15 +3060,6 @@
     </w:sdt>
     <w:p>
       <w:pPr>
-        <w:spacing w:line="360" w:lineRule="auto"/>
-        <w:jc w:val="both"/>
-        <w:rPr>
-          <w:rFonts w:ascii="Times New Roman" w:hAnsi="Times New Roman" w:cs="Times New Roman"/>
-        </w:rPr>
-      </w:pPr>
-    </w:p>
-    <w:p>
-      <w:pPr>
         <w:pStyle w:val="TableofFigures"/>
         <w:tabs>
           <w:tab w:val="right" w:leader="dot" w:pos="9010"/>
@@ -3014,7 +3080,6 @@
           <w:sz w:val="28"/>
           <w:szCs w:val="28"/>
         </w:rPr>
-        <w:lastRenderedPageBreak/>
         <w:t>Table of Figures</w:t>
       </w:r>
     </w:p>
@@ -3026,11 +3091,9 @@
           <w:tab w:val="right" w:leader="dot" w:pos="9010"/>
         </w:tabs>
         <w:rPr>
-          <w:rFonts w:asciiTheme="minorHAnsi" w:hAnsiTheme="minorHAnsi"/>
+          <w:rFonts w:asciiTheme="minorHAnsi" w:eastAsiaTheme="minorEastAsia" w:hAnsiTheme="minorHAnsi"/>
           <w:noProof/>
           <w:kern w:val="2"/>
-          <w:sz w:val="28"/>
-          <w:szCs w:val="28"/>
           <w14:ligatures w14:val="standardContextual"/>
         </w:rPr>
       </w:pPr>
@@ -3064,12 +3127,11 @@
         </w:rPr>
         <w:fldChar w:fldCharType="separate"/>
       </w:r>
-      <w:hyperlink w:anchor="_Toc161394040" w:history="1">
+      <w:hyperlink w:anchor="_Toc161412552" w:history="1">
         <w:r>
           <w:rPr>
             <w:rStyle w:val="Hyperlink"/>
             <w:noProof/>
-            <w:color w:val="auto"/>
           </w:rPr>
           <w:t>Figure 1: Pie chart showing the importance of clothing materials</w:t>
         </w:r>
@@ -3092,7 +3154,7 @@
             <w:noProof/>
             <w:webHidden/>
           </w:rPr>
-          <w:instrText xml:space="preserve"> PAGEREF _Toc161394040 \h </w:instrText>
+          <w:instrText xml:space="preserve"> PAGEREF _Toc161412552 \h </w:instrText>
         </w:r>
         <w:r>
           <w:rPr>
@@ -3130,23 +3192,20 @@
           <w:tab w:val="right" w:leader="dot" w:pos="9010"/>
         </w:tabs>
         <w:rPr>
-          <w:rFonts w:asciiTheme="minorHAnsi" w:hAnsiTheme="minorHAnsi"/>
+          <w:rFonts w:asciiTheme="minorHAnsi" w:eastAsiaTheme="minorEastAsia" w:hAnsiTheme="minorHAnsi"/>
           <w:noProof/>
           <w:kern w:val="2"/>
-          <w:sz w:val="28"/>
-          <w:szCs w:val="28"/>
           <w14:ligatures w14:val="standardContextual"/>
         </w:rPr>
       </w:pPr>
-      <w:hyperlink w:anchor="_Toc161394041" w:history="1">
+      <w:hyperlink w:anchor="_Toc161412553" w:history="1">
         <w:r>
           <w:rPr>
             <w:rStyle w:val="Hyperlink"/>
             <w:rFonts w:cs="Times New Roman"/>
             <w:noProof/>
-            <w:color w:val="auto"/>
           </w:rPr>
-          <w:t>Figure 2: (Administration, 2021)</w:t>
+          <w:t>Figure 2: Bar chart of online sales in 2019 (Administration, 2021)</w:t>
         </w:r>
         <w:r>
           <w:rPr>
@@ -3167,7 +3226,7 @@
             <w:noProof/>
             <w:webHidden/>
           </w:rPr>
-          <w:instrText xml:space="preserve"> PAGEREF _Toc161394041 \h </w:instrText>
+          <w:instrText xml:space="preserve"> PAGEREF _Toc161412553 \h </w:instrText>
         </w:r>
         <w:r>
           <w:rPr>
@@ -3205,22 +3264,19 @@
           <w:tab w:val="right" w:leader="dot" w:pos="9010"/>
         </w:tabs>
         <w:rPr>
-          <w:rFonts w:asciiTheme="minorHAnsi" w:hAnsiTheme="minorHAnsi"/>
+          <w:rFonts w:asciiTheme="minorHAnsi" w:eastAsiaTheme="minorEastAsia" w:hAnsiTheme="minorHAnsi"/>
           <w:noProof/>
           <w:kern w:val="2"/>
-          <w:sz w:val="28"/>
-          <w:szCs w:val="28"/>
           <w14:ligatures w14:val="standardContextual"/>
         </w:rPr>
       </w:pPr>
-      <w:hyperlink w:anchor="_Toc161394042" w:history="1">
+      <w:hyperlink w:anchor="_Toc161412554" w:history="1">
         <w:r>
           <w:rPr>
             <w:rStyle w:val="Hyperlink"/>
             <w:noProof/>
-            <w:color w:val="auto"/>
           </w:rPr>
-          <w:t>Figure 3: The Questionnaire about the best fitting size recommendation system- Section1</w:t>
+          <w:t>Figure 3: The Questionnaire about the best fitting size recommendation system</w:t>
         </w:r>
         <w:r>
           <w:rPr>
@@ -3241,7 +3297,7 @@
             <w:noProof/>
             <w:webHidden/>
           </w:rPr>
-          <w:instrText xml:space="preserve"> PAGEREF _Toc161394042 \h </w:instrText>
+          <w:instrText xml:space="preserve"> PAGEREF _Toc161412554 \h </w:instrText>
         </w:r>
         <w:r>
           <w:rPr>
@@ -3279,20 +3335,17 @@
           <w:tab w:val="right" w:leader="dot" w:pos="9010"/>
         </w:tabs>
         <w:rPr>
-          <w:rFonts w:asciiTheme="minorHAnsi" w:hAnsiTheme="minorHAnsi"/>
+          <w:rFonts w:asciiTheme="minorHAnsi" w:eastAsiaTheme="minorEastAsia" w:hAnsiTheme="minorHAnsi"/>
           <w:noProof/>
           <w:kern w:val="2"/>
-          <w:sz w:val="28"/>
-          <w:szCs w:val="28"/>
           <w14:ligatures w14:val="standardContextual"/>
         </w:rPr>
       </w:pPr>
-      <w:hyperlink w:anchor="_Toc161394043" w:history="1">
+      <w:hyperlink w:anchor="_Toc161412555" w:history="1">
         <w:r>
           <w:rPr>
             <w:rStyle w:val="Hyperlink"/>
             <w:noProof/>
-            <w:color w:val="auto"/>
           </w:rPr>
           <w:t>Figure 4: Pie chart showing respondents’ gender</w:t>
         </w:r>
@@ -3315,7 +3368,7 @@
             <w:noProof/>
             <w:webHidden/>
           </w:rPr>
-          <w:instrText xml:space="preserve"> PAGEREF _Toc161394043 \h </w:instrText>
+          <w:instrText xml:space="preserve"> PAGEREF _Toc161412555 \h </w:instrText>
         </w:r>
         <w:r>
           <w:rPr>
@@ -3353,20 +3406,17 @@
           <w:tab w:val="right" w:leader="dot" w:pos="9010"/>
         </w:tabs>
         <w:rPr>
-          <w:rFonts w:asciiTheme="minorHAnsi" w:hAnsiTheme="minorHAnsi"/>
+          <w:rFonts w:asciiTheme="minorHAnsi" w:eastAsiaTheme="minorEastAsia" w:hAnsiTheme="minorHAnsi"/>
           <w:noProof/>
           <w:kern w:val="2"/>
-          <w:sz w:val="28"/>
-          <w:szCs w:val="28"/>
           <w14:ligatures w14:val="standardContextual"/>
         </w:rPr>
       </w:pPr>
-      <w:hyperlink w:anchor="_Toc161394044" w:history="1">
+      <w:hyperlink w:anchor="_Toc161412556" w:history="1">
         <w:r>
           <w:rPr>
             <w:rStyle w:val="Hyperlink"/>
             <w:noProof/>
-            <w:color w:val="auto"/>
           </w:rPr>
           <w:t>Figure 5: Pie chart showing respondents’ Age</w:t>
         </w:r>
@@ -3389,7 +3439,7 @@
             <w:noProof/>
             <w:webHidden/>
           </w:rPr>
-          <w:instrText xml:space="preserve"> PAGEREF _Toc161394044 \h </w:instrText>
+          <w:instrText xml:space="preserve"> PAGEREF _Toc161412556 \h </w:instrText>
         </w:r>
         <w:r>
           <w:rPr>
@@ -3427,20 +3477,17 @@
           <w:tab w:val="right" w:leader="dot" w:pos="9010"/>
         </w:tabs>
         <w:rPr>
-          <w:rFonts w:asciiTheme="minorHAnsi" w:hAnsiTheme="minorHAnsi"/>
+          <w:rFonts w:asciiTheme="minorHAnsi" w:eastAsiaTheme="minorEastAsia" w:hAnsiTheme="minorHAnsi"/>
           <w:noProof/>
           <w:kern w:val="2"/>
-          <w:sz w:val="28"/>
-          <w:szCs w:val="28"/>
           <w14:ligatures w14:val="standardContextual"/>
         </w:rPr>
       </w:pPr>
-      <w:hyperlink w:anchor="_Toc161394045" w:history="1">
+      <w:hyperlink w:anchor="_Toc161412557" w:history="1">
         <w:r>
           <w:rPr>
             <w:rStyle w:val="Hyperlink"/>
             <w:noProof/>
-            <w:color w:val="auto"/>
           </w:rPr>
           <w:t>Figure 6: Pie chart showing the importance of materials</w:t>
         </w:r>
@@ -3463,7 +3510,7 @@
             <w:noProof/>
             <w:webHidden/>
           </w:rPr>
-          <w:instrText xml:space="preserve"> PAGEREF _Toc161394045 \h </w:instrText>
+          <w:instrText xml:space="preserve"> PAGEREF _Toc161412557 \h </w:instrText>
         </w:r>
         <w:r>
           <w:rPr>
@@ -3501,20 +3548,17 @@
           <w:tab w:val="right" w:leader="dot" w:pos="9010"/>
         </w:tabs>
         <w:rPr>
-          <w:rFonts w:asciiTheme="minorHAnsi" w:hAnsiTheme="minorHAnsi"/>
+          <w:rFonts w:asciiTheme="minorHAnsi" w:eastAsiaTheme="minorEastAsia" w:hAnsiTheme="minorHAnsi"/>
           <w:noProof/>
           <w:kern w:val="2"/>
-          <w:sz w:val="28"/>
-          <w:szCs w:val="28"/>
           <w14:ligatures w14:val="standardContextual"/>
         </w:rPr>
       </w:pPr>
-      <w:hyperlink w:anchor="_Toc161394046" w:history="1">
+      <w:hyperlink w:anchor="_Toc161412558" w:history="1">
         <w:r>
           <w:rPr>
             <w:rStyle w:val="Hyperlink"/>
             <w:noProof/>
-            <w:color w:val="auto"/>
           </w:rPr>
           <w:t>Figure 7: Pie chart showing respondents’ confidence about getting correct size</w:t>
         </w:r>
@@ -3537,7 +3581,7 @@
             <w:noProof/>
             <w:webHidden/>
           </w:rPr>
-          <w:instrText xml:space="preserve"> PAGEREF _Toc161394046 \h </w:instrText>
+          <w:instrText xml:space="preserve"> PAGEREF _Toc161412558 \h </w:instrText>
         </w:r>
         <w:r>
           <w:rPr>
@@ -3575,20 +3619,17 @@
           <w:tab w:val="right" w:leader="dot" w:pos="9010"/>
         </w:tabs>
         <w:rPr>
-          <w:rFonts w:asciiTheme="minorHAnsi" w:hAnsiTheme="minorHAnsi"/>
+          <w:rFonts w:asciiTheme="minorHAnsi" w:eastAsiaTheme="minorEastAsia" w:hAnsiTheme="minorHAnsi"/>
           <w:noProof/>
           <w:kern w:val="2"/>
-          <w:sz w:val="28"/>
-          <w:szCs w:val="28"/>
           <w14:ligatures w14:val="standardContextual"/>
         </w:rPr>
       </w:pPr>
-      <w:hyperlink w:anchor="_Toc161394047" w:history="1">
+      <w:hyperlink w:anchor="_Toc161412559" w:history="1">
         <w:r>
           <w:rPr>
             <w:rStyle w:val="Hyperlink"/>
             <w:noProof/>
-            <w:color w:val="auto"/>
           </w:rPr>
           <w:t>Figure 8: Pie chart showing respondents’ experience with the online size recommendation systems</w:t>
         </w:r>
@@ -3611,7 +3652,7 @@
             <w:noProof/>
             <w:webHidden/>
           </w:rPr>
-          <w:instrText xml:space="preserve"> PAGEREF _Toc161394047 \h </w:instrText>
+          <w:instrText xml:space="preserve"> PAGEREF _Toc161412559 \h </w:instrText>
         </w:r>
         <w:r>
           <w:rPr>
@@ -3649,20 +3690,17 @@
           <w:tab w:val="right" w:leader="dot" w:pos="9010"/>
         </w:tabs>
         <w:rPr>
-          <w:rFonts w:asciiTheme="minorHAnsi" w:hAnsiTheme="minorHAnsi"/>
+          <w:rFonts w:asciiTheme="minorHAnsi" w:eastAsiaTheme="minorEastAsia" w:hAnsiTheme="minorHAnsi"/>
           <w:noProof/>
           <w:kern w:val="2"/>
-          <w:sz w:val="28"/>
-          <w:szCs w:val="28"/>
           <w14:ligatures w14:val="standardContextual"/>
         </w:rPr>
       </w:pPr>
-      <w:hyperlink w:anchor="_Toc161394048" w:history="1">
+      <w:hyperlink w:anchor="_Toc161412560" w:history="1">
         <w:r>
           <w:rPr>
             <w:rStyle w:val="Hyperlink"/>
             <w:noProof/>
-            <w:color w:val="auto"/>
           </w:rPr>
           <w:t>Figure 9: Pie chart showing respondents’ preference about a size recommending application</w:t>
         </w:r>
@@ -3685,7 +3723,7 @@
             <w:noProof/>
             <w:webHidden/>
           </w:rPr>
-          <w:instrText xml:space="preserve"> PAGEREF _Toc161394048 \h </w:instrText>
+          <w:instrText xml:space="preserve"> PAGEREF _Toc161412560 \h </w:instrText>
         </w:r>
         <w:r>
           <w:rPr>
@@ -3723,20 +3761,17 @@
           <w:tab w:val="right" w:leader="dot" w:pos="9010"/>
         </w:tabs>
         <w:rPr>
-          <w:rFonts w:asciiTheme="minorHAnsi" w:hAnsiTheme="minorHAnsi"/>
+          <w:rFonts w:asciiTheme="minorHAnsi" w:eastAsiaTheme="minorEastAsia" w:hAnsiTheme="minorHAnsi"/>
           <w:noProof/>
           <w:kern w:val="2"/>
-          <w:sz w:val="28"/>
-          <w:szCs w:val="28"/>
           <w14:ligatures w14:val="standardContextual"/>
         </w:rPr>
       </w:pPr>
-      <w:hyperlink w:anchor="_Toc161394049" w:history="1">
+      <w:hyperlink w:anchor="_Toc161412561" w:history="1">
         <w:r>
           <w:rPr>
             <w:rStyle w:val="Hyperlink"/>
             <w:noProof/>
-            <w:color w:val="auto"/>
           </w:rPr>
           <w:t>Figure 10: Questionnaire about asking correct UK sizes for the specific materials</w:t>
         </w:r>
@@ -3759,7 +3794,7 @@
             <w:noProof/>
             <w:webHidden/>
           </w:rPr>
-          <w:instrText xml:space="preserve"> PAGEREF _Toc161394049 \h </w:instrText>
+          <w:instrText xml:space="preserve"> PAGEREF _Toc161412561 \h </w:instrText>
         </w:r>
         <w:r>
           <w:rPr>
@@ -3797,20 +3832,17 @@
           <w:tab w:val="right" w:leader="dot" w:pos="9010"/>
         </w:tabs>
         <w:rPr>
-          <w:rFonts w:asciiTheme="minorHAnsi" w:hAnsiTheme="minorHAnsi"/>
+          <w:rFonts w:asciiTheme="minorHAnsi" w:eastAsiaTheme="minorEastAsia" w:hAnsiTheme="minorHAnsi"/>
           <w:noProof/>
           <w:kern w:val="2"/>
-          <w:sz w:val="28"/>
-          <w:szCs w:val="28"/>
           <w14:ligatures w14:val="standardContextual"/>
         </w:rPr>
       </w:pPr>
-      <w:hyperlink w:anchor="_Toc161394050" w:history="1">
+      <w:hyperlink w:anchor="_Toc161412562" w:history="1">
         <w:r>
           <w:rPr>
             <w:rStyle w:val="Hyperlink"/>
             <w:noProof/>
-            <w:color w:val="auto"/>
           </w:rPr>
           <w:t>Figure 11: Use Case diagram</w:t>
         </w:r>
@@ -3833,7 +3865,7 @@
             <w:noProof/>
             <w:webHidden/>
           </w:rPr>
-          <w:instrText xml:space="preserve"> PAGEREF _Toc161394050 \h </w:instrText>
+          <w:instrText xml:space="preserve"> PAGEREF _Toc161412562 \h </w:instrText>
         </w:r>
         <w:r>
           <w:rPr>
@@ -3871,20 +3903,17 @@
           <w:tab w:val="right" w:leader="dot" w:pos="9010"/>
         </w:tabs>
         <w:rPr>
-          <w:rFonts w:asciiTheme="minorHAnsi" w:hAnsiTheme="minorHAnsi"/>
+          <w:rFonts w:asciiTheme="minorHAnsi" w:eastAsiaTheme="minorEastAsia" w:hAnsiTheme="minorHAnsi"/>
           <w:noProof/>
           <w:kern w:val="2"/>
-          <w:sz w:val="28"/>
-          <w:szCs w:val="28"/>
           <w14:ligatures w14:val="standardContextual"/>
         </w:rPr>
       </w:pPr>
-      <w:hyperlink w:anchor="_Toc161394051" w:history="1">
+      <w:hyperlink w:anchor="_Toc161412563" w:history="1">
         <w:r>
           <w:rPr>
             <w:rStyle w:val="Hyperlink"/>
             <w:noProof/>
-            <w:color w:val="auto"/>
           </w:rPr>
           <w:t>Figure 12: Code set of user authentication</w:t>
         </w:r>
@@ -3907,7 +3936,7 @@
             <w:noProof/>
             <w:webHidden/>
           </w:rPr>
-          <w:instrText xml:space="preserve"> PAGEREF _Toc161394051 \h </w:instrText>
+          <w:instrText xml:space="preserve"> PAGEREF _Toc161412563 \h </w:instrText>
         </w:r>
         <w:r>
           <w:rPr>
@@ -3945,20 +3974,17 @@
           <w:tab w:val="right" w:leader="dot" w:pos="9010"/>
         </w:tabs>
         <w:rPr>
-          <w:rFonts w:asciiTheme="minorHAnsi" w:hAnsiTheme="minorHAnsi"/>
+          <w:rFonts w:asciiTheme="minorHAnsi" w:eastAsiaTheme="minorEastAsia" w:hAnsiTheme="minorHAnsi"/>
           <w:noProof/>
           <w:kern w:val="2"/>
-          <w:sz w:val="28"/>
-          <w:szCs w:val="28"/>
           <w14:ligatures w14:val="standardContextual"/>
         </w:rPr>
       </w:pPr>
-      <w:hyperlink w:anchor="_Toc161394052" w:history="1">
+      <w:hyperlink w:anchor="_Toc161412564" w:history="1">
         <w:r>
           <w:rPr>
             <w:rStyle w:val="Hyperlink"/>
             <w:noProof/>
-            <w:color w:val="auto"/>
           </w:rPr>
           <w:t>Figure 13: Class Diagram</w:t>
         </w:r>
@@ -3981,7 +4007,7 @@
             <w:noProof/>
             <w:webHidden/>
           </w:rPr>
-          <w:instrText xml:space="preserve"> PAGEREF _Toc161394052 \h </w:instrText>
+          <w:instrText xml:space="preserve"> PAGEREF _Toc161412564 \h </w:instrText>
         </w:r>
         <w:r>
           <w:rPr>
@@ -4019,20 +4045,17 @@
           <w:tab w:val="right" w:leader="dot" w:pos="9010"/>
         </w:tabs>
         <w:rPr>
-          <w:rFonts w:asciiTheme="minorHAnsi" w:hAnsiTheme="minorHAnsi"/>
+          <w:rFonts w:asciiTheme="minorHAnsi" w:eastAsiaTheme="minorEastAsia" w:hAnsiTheme="minorHAnsi"/>
           <w:noProof/>
           <w:kern w:val="2"/>
-          <w:sz w:val="28"/>
-          <w:szCs w:val="28"/>
           <w14:ligatures w14:val="standardContextual"/>
         </w:rPr>
       </w:pPr>
-      <w:hyperlink w:anchor="_Toc161394053" w:history="1">
+      <w:hyperlink w:anchor="_Toc161412565" w:history="1">
         <w:r>
           <w:rPr>
             <w:rStyle w:val="Hyperlink"/>
             <w:noProof/>
-            <w:color w:val="auto"/>
           </w:rPr>
           <w:t>Figure 14: ER Diagram</w:t>
         </w:r>
@@ -4055,7 +4078,7 @@
             <w:noProof/>
             <w:webHidden/>
           </w:rPr>
-          <w:instrText xml:space="preserve"> PAGEREF _Toc161394053 \h </w:instrText>
+          <w:instrText xml:space="preserve"> PAGEREF _Toc161412565 \h </w:instrText>
         </w:r>
         <w:r>
           <w:rPr>
@@ -4093,20 +4116,17 @@
           <w:tab w:val="right" w:leader="dot" w:pos="9010"/>
         </w:tabs>
         <w:rPr>
-          <w:rFonts w:asciiTheme="minorHAnsi" w:hAnsiTheme="minorHAnsi"/>
+          <w:rFonts w:asciiTheme="minorHAnsi" w:eastAsiaTheme="minorEastAsia" w:hAnsiTheme="minorHAnsi"/>
           <w:noProof/>
           <w:kern w:val="2"/>
-          <w:sz w:val="28"/>
-          <w:szCs w:val="28"/>
           <w14:ligatures w14:val="standardContextual"/>
         </w:rPr>
       </w:pPr>
-      <w:hyperlink w:anchor="_Toc161394054" w:history="1">
+      <w:hyperlink w:anchor="_Toc161412566" w:history="1">
         <w:r>
           <w:rPr>
             <w:rStyle w:val="Hyperlink"/>
             <w:noProof/>
-            <w:color w:val="auto"/>
           </w:rPr>
           <w:t>Figure 15: High-level Diagram</w:t>
         </w:r>
@@ -4129,7 +4149,7 @@
             <w:noProof/>
             <w:webHidden/>
           </w:rPr>
-          <w:instrText xml:space="preserve"> PAGEREF _Toc161394054 \h </w:instrText>
+          <w:instrText xml:space="preserve"> PAGEREF _Toc161412566 \h </w:instrText>
         </w:r>
         <w:r>
           <w:rPr>
@@ -4167,20 +4187,17 @@
           <w:tab w:val="right" w:leader="dot" w:pos="9010"/>
         </w:tabs>
         <w:rPr>
-          <w:rFonts w:asciiTheme="minorHAnsi" w:hAnsiTheme="minorHAnsi"/>
+          <w:rFonts w:asciiTheme="minorHAnsi" w:eastAsiaTheme="minorEastAsia" w:hAnsiTheme="minorHAnsi"/>
           <w:noProof/>
           <w:kern w:val="2"/>
-          <w:sz w:val="28"/>
-          <w:szCs w:val="28"/>
           <w14:ligatures w14:val="standardContextual"/>
         </w:rPr>
       </w:pPr>
-      <w:hyperlink w:anchor="_Toc161394055" w:history="1">
+      <w:hyperlink w:anchor="_Toc161412567" w:history="1">
         <w:r>
           <w:rPr>
             <w:rStyle w:val="Hyperlink"/>
             <w:noProof/>
-            <w:color w:val="auto"/>
           </w:rPr>
           <w:t>Figure 16: Gantt Chart</w:t>
         </w:r>
@@ -4203,7 +4220,7 @@
             <w:noProof/>
             <w:webHidden/>
           </w:rPr>
-          <w:instrText xml:space="preserve"> PAGEREF _Toc161394055 \h </w:instrText>
+          <w:instrText xml:space="preserve"> PAGEREF _Toc161412567 \h </w:instrText>
         </w:r>
         <w:r>
           <w:rPr>
@@ -4241,20 +4258,17 @@
           <w:tab w:val="right" w:leader="dot" w:pos="9010"/>
         </w:tabs>
         <w:rPr>
-          <w:rFonts w:asciiTheme="minorHAnsi" w:hAnsiTheme="minorHAnsi"/>
+          <w:rFonts w:asciiTheme="minorHAnsi" w:eastAsiaTheme="minorEastAsia" w:hAnsiTheme="minorHAnsi"/>
           <w:noProof/>
           <w:kern w:val="2"/>
-          <w:sz w:val="28"/>
-          <w:szCs w:val="28"/>
           <w14:ligatures w14:val="standardContextual"/>
         </w:rPr>
       </w:pPr>
-      <w:hyperlink w:anchor="_Toc161394056" w:history="1">
+      <w:hyperlink w:anchor="_Toc161412568" w:history="1">
         <w:r>
           <w:rPr>
             <w:rStyle w:val="Hyperlink"/>
             <w:noProof/>
-            <w:color w:val="auto"/>
           </w:rPr>
           <w:t>Figure 17: Postman API request body showing the test HTTP requests</w:t>
         </w:r>
@@ -4277,7 +4291,7 @@
             <w:noProof/>
             <w:webHidden/>
           </w:rPr>
-          <w:instrText xml:space="preserve"> PAGEREF _Toc161394056 \h </w:instrText>
+          <w:instrText xml:space="preserve"> PAGEREF _Toc161412568 \h </w:instrText>
         </w:r>
         <w:r>
           <w:rPr>
@@ -4315,20 +4329,17 @@
           <w:tab w:val="right" w:leader="dot" w:pos="9010"/>
         </w:tabs>
         <w:rPr>
-          <w:rFonts w:asciiTheme="minorHAnsi" w:hAnsiTheme="minorHAnsi"/>
+          <w:rFonts w:asciiTheme="minorHAnsi" w:eastAsiaTheme="minorEastAsia" w:hAnsiTheme="minorHAnsi"/>
           <w:noProof/>
           <w:kern w:val="2"/>
-          <w:sz w:val="28"/>
-          <w:szCs w:val="28"/>
           <w14:ligatures w14:val="standardContextual"/>
         </w:rPr>
       </w:pPr>
-      <w:hyperlink w:anchor="_Toc161394057" w:history="1">
+      <w:hyperlink w:anchor="_Toc161412569" w:history="1">
         <w:r>
           <w:rPr>
             <w:rStyle w:val="Hyperlink"/>
             <w:noProof/>
-            <w:color w:val="auto"/>
           </w:rPr>
           <w:t>Figure 18: MySQL database table of showing how the test post requests are being updated</w:t>
         </w:r>
@@ -4351,7 +4362,7 @@
             <w:noProof/>
             <w:webHidden/>
           </w:rPr>
-          <w:instrText xml:space="preserve"> PAGEREF _Toc161394057 \h </w:instrText>
+          <w:instrText xml:space="preserve"> PAGEREF _Toc161412569 \h </w:instrText>
         </w:r>
         <w:r>
           <w:rPr>
@@ -4389,22 +4400,19 @@
           <w:tab w:val="right" w:leader="dot" w:pos="9010"/>
         </w:tabs>
         <w:rPr>
-          <w:rFonts w:asciiTheme="minorHAnsi" w:hAnsiTheme="minorHAnsi"/>
+          <w:rFonts w:asciiTheme="minorHAnsi" w:eastAsiaTheme="minorEastAsia" w:hAnsiTheme="minorHAnsi"/>
           <w:noProof/>
           <w:kern w:val="2"/>
-          <w:sz w:val="28"/>
-          <w:szCs w:val="28"/>
           <w14:ligatures w14:val="standardContextual"/>
         </w:rPr>
       </w:pPr>
-      <w:hyperlink w:anchor="_Toc161394058" w:history="1">
+      <w:hyperlink w:anchor="_Toc161412570" w:history="1">
         <w:r>
           <w:rPr>
             <w:rStyle w:val="Hyperlink"/>
             <w:noProof/>
-            <w:color w:val="auto"/>
           </w:rPr>
-          <w:t>Figure 19: Shows all the added users</w:t>
+          <w:t>Figure 19: Postman API’s response to the testing request.</w:t>
         </w:r>
         <w:r>
           <w:rPr>
@@ -4425,7 +4433,7 @@
             <w:noProof/>
             <w:webHidden/>
           </w:rPr>
-          <w:instrText xml:space="preserve"> PAGEREF _Toc161394058 \h </w:instrText>
+          <w:instrText xml:space="preserve"> PAGEREF _Toc161412570 \h </w:instrText>
         </w:r>
         <w:r>
           <w:rPr>
@@ -4463,18 +4471,17 @@
           <w:tab w:val="right" w:leader="dot" w:pos="9010"/>
         </w:tabs>
         <w:rPr>
-          <w:rFonts w:asciiTheme="minorHAnsi" w:hAnsiTheme="minorHAnsi"/>
+          <w:rFonts w:asciiTheme="minorHAnsi" w:eastAsiaTheme="minorEastAsia" w:hAnsiTheme="minorHAnsi"/>
           <w:noProof/>
           <w:kern w:val="2"/>
           <w14:ligatures w14:val="standardContextual"/>
         </w:rPr>
       </w:pPr>
-      <w:hyperlink w:anchor="_Toc161394059" w:history="1">
+      <w:hyperlink w:anchor="_Toc161412571" w:history="1">
         <w:r>
           <w:rPr>
             <w:rStyle w:val="Hyperlink"/>
             <w:noProof/>
-            <w:color w:val="auto"/>
           </w:rPr>
           <w:t>Figure 20: Frontend UI of the user feedback page</w:t>
         </w:r>
@@ -4497,7 +4504,7 @@
             <w:noProof/>
             <w:webHidden/>
           </w:rPr>
-          <w:instrText xml:space="preserve"> PAGEREF _Toc161394059 \h </w:instrText>
+          <w:instrText xml:space="preserve"> PAGEREF _Toc161412571 \h </w:instrText>
         </w:r>
         <w:r>
           <w:rPr>
@@ -4572,7 +4579,7 @@
           <w:szCs w:val="28"/>
         </w:rPr>
       </w:pPr>
-      <w:bookmarkStart w:id="0" w:name="_Toc161393624"/>
+      <w:bookmarkStart w:id="0" w:name="_Toc161412575"/>
       <w:r>
         <w:rPr>
           <w:rFonts w:ascii="Times New Roman" w:hAnsi="Times New Roman" w:cs="Times New Roman"/>
@@ -4612,7 +4619,7 @@
           <w:szCs w:val="24"/>
         </w:rPr>
       </w:pPr>
-      <w:bookmarkStart w:id="1" w:name="_Toc161393625"/>
+      <w:bookmarkStart w:id="1" w:name="_Toc161412576"/>
       <w:r>
         <w:rPr>
           <w:rFonts w:ascii="Times New Roman" w:hAnsi="Times New Roman" w:cs="Times New Roman"/>
@@ -5030,7 +5037,7 @@
         <w:pStyle w:val="Caption"/>
         <w:jc w:val="both"/>
       </w:pPr>
-      <w:bookmarkStart w:id="3" w:name="_Toc161394040"/>
+      <w:bookmarkStart w:id="3" w:name="_Toc161412552"/>
       <w:r>
         <w:t xml:space="preserve">Figure </w:t>
       </w:r>
@@ -5954,16 +5961,6 @@
     </w:p>
     <w:p>
       <w:pPr>
-        <w:spacing w:line="360" w:lineRule="auto"/>
-        <w:jc w:val="both"/>
-        <w:rPr>
-          <w:rFonts w:ascii="Times New Roman" w:hAnsi="Times New Roman" w:cs="Times New Roman"/>
-        </w:rPr>
-      </w:pPr>
-    </w:p>
-    <w:p/>
-    <w:p>
-      <w:pPr>
         <w:pStyle w:val="Heading2"/>
         <w:numPr>
           <w:ilvl w:val="1"/>
@@ -5980,7 +5977,7 @@
           <w:szCs w:val="24"/>
         </w:rPr>
       </w:pPr>
-      <w:bookmarkStart w:id="5" w:name="_Toc161393626"/>
+      <w:bookmarkStart w:id="5" w:name="_Toc161412577"/>
       <w:r>
         <w:rPr>
           <w:rFonts w:ascii="Times New Roman" w:hAnsi="Times New Roman" w:cs="Times New Roman"/>
@@ -5990,6 +5987,7 @@
           <w:sz w:val="24"/>
           <w:szCs w:val="24"/>
         </w:rPr>
+        <w:lastRenderedPageBreak/>
         <w:t>Problem Definition</w:t>
       </w:r>
       <w:bookmarkEnd w:id="5"/>
@@ -6071,7 +6069,7 @@
           <w:szCs w:val="20"/>
         </w:rPr>
       </w:pPr>
-      <w:bookmarkStart w:id="6" w:name="_Toc161394041"/>
+      <w:bookmarkStart w:id="6" w:name="_Toc161412553"/>
       <w:r>
         <w:rPr>
           <w:rFonts w:ascii="Times New Roman" w:hAnsi="Times New Roman" w:cs="Times New Roman"/>
@@ -6142,6 +6140,16 @@
           <w:szCs w:val="20"/>
         </w:rPr>
         <w:t>:</w:t>
+      </w:r>
+      <w:r>
+        <w:rPr>
+          <w:rFonts w:ascii="Times New Roman" w:hAnsi="Times New Roman" w:cs="Times New Roman"/>
+          <w:i w:val="0"/>
+          <w:iCs w:val="0"/>
+          <w:sz w:val="20"/>
+          <w:szCs w:val="20"/>
+        </w:rPr>
+        <w:t xml:space="preserve"> Bar chart of online sales in 2019</w:t>
       </w:r>
       <w:sdt>
         <w:sdtPr>
@@ -6741,6 +6749,15 @@
     </w:p>
     <w:p>
       <w:pPr>
+        <w:spacing w:line="360" w:lineRule="auto"/>
+        <w:jc w:val="both"/>
+        <w:rPr>
+          <w:rFonts w:ascii="Times New Roman" w:hAnsi="Times New Roman" w:cs="Times New Roman"/>
+        </w:rPr>
+      </w:pPr>
+    </w:p>
+    <w:p>
+      <w:pPr>
         <w:pStyle w:val="Heading2"/>
         <w:numPr>
           <w:ilvl w:val="1"/>
@@ -6757,7 +6774,7 @@
           <w:szCs w:val="24"/>
         </w:rPr>
       </w:pPr>
-      <w:bookmarkStart w:id="7" w:name="_Toc161393627"/>
+      <w:bookmarkStart w:id="7" w:name="_Toc161412578"/>
       <w:r>
         <w:rPr>
           <w:rFonts w:ascii="Times New Roman" w:hAnsi="Times New Roman" w:cs="Times New Roman"/>
@@ -7445,7 +7462,7 @@
           <w:szCs w:val="28"/>
         </w:rPr>
       </w:pPr>
-      <w:bookmarkStart w:id="10" w:name="_Toc161393628"/>
+      <w:bookmarkStart w:id="10" w:name="_Toc161412579"/>
       <w:r>
         <w:rPr>
           <w:rFonts w:ascii="Times New Roman" w:hAnsi="Times New Roman" w:cs="Times New Roman"/>
@@ -7482,7 +7499,7 @@
           <w:szCs w:val="24"/>
         </w:rPr>
       </w:pPr>
-      <w:bookmarkStart w:id="11" w:name="_Toc161393629"/>
+      <w:bookmarkStart w:id="11" w:name="_Toc161412580"/>
       <w:r>
         <w:rPr>
           <w:rFonts w:ascii="Times New Roman" w:hAnsi="Times New Roman" w:cs="Times New Roman"/>
@@ -7603,7 +7620,7 @@
       <w:pPr>
         <w:pStyle w:val="Caption"/>
       </w:pPr>
-      <w:bookmarkStart w:id="12" w:name="_Toc161394042"/>
+      <w:bookmarkStart w:id="12" w:name="_Toc161412554"/>
       <w:r>
         <w:t xml:space="preserve">Figure </w:t>
       </w:r>
@@ -7827,7 +7844,7 @@
           <w:rFonts w:ascii="Times New Roman" w:hAnsi="Times New Roman" w:cs="Times New Roman"/>
         </w:rPr>
       </w:pPr>
-      <w:bookmarkStart w:id="13" w:name="_Toc161394043"/>
+      <w:bookmarkStart w:id="13" w:name="_Toc161412555"/>
       <w:r>
         <w:t xml:space="preserve">Figure </w:t>
       </w:r>
@@ -7927,7 +7944,7 @@
         <w:pStyle w:val="Caption"/>
         <w:jc w:val="both"/>
       </w:pPr>
-      <w:bookmarkStart w:id="14" w:name="_Toc161394044"/>
+      <w:bookmarkStart w:id="14" w:name="_Toc161412556"/>
       <w:r>
         <w:t xml:space="preserve">Figure </w:t>
       </w:r>
@@ -7953,13 +7970,7 @@
         <w:t xml:space="preserve">: </w:t>
       </w:r>
       <w:r>
-        <w:t xml:space="preserve">Pie chart showing </w:t>
-      </w:r>
-      <w:r>
-        <w:t>respondents’</w:t>
-      </w:r>
-      <w:r>
-        <w:t xml:space="preserve"> </w:t>
+        <w:t xml:space="preserve">Pie chart showing respondents’ </w:t>
       </w:r>
       <w:proofErr w:type="gramStart"/>
       <w:r>
@@ -8196,7 +8207,7 @@
       <w:pPr>
         <w:pStyle w:val="Caption"/>
       </w:pPr>
-      <w:bookmarkStart w:id="15" w:name="_Toc161394045"/>
+      <w:bookmarkStart w:id="15" w:name="_Toc161412557"/>
       <w:r>
         <w:t xml:space="preserve">Figure </w:t>
       </w:r>
@@ -8222,10 +8233,7 @@
         <w:t xml:space="preserve">: </w:t>
       </w:r>
       <w:r>
-        <w:t xml:space="preserve">Pie chart showing </w:t>
-      </w:r>
-      <w:r>
-        <w:t xml:space="preserve">the importance of </w:t>
+        <w:t xml:space="preserve">Pie chart showing the importance of </w:t>
       </w:r>
       <w:proofErr w:type="gramStart"/>
       <w:r>
@@ -8296,7 +8304,7 @@
       <w:pPr>
         <w:pStyle w:val="Caption"/>
       </w:pPr>
-      <w:bookmarkStart w:id="16" w:name="_Toc161394046"/>
+      <w:bookmarkStart w:id="16" w:name="_Toc161412558"/>
       <w:r>
         <w:t xml:space="preserve">Figure </w:t>
       </w:r>
@@ -8322,10 +8330,7 @@
         <w:t xml:space="preserve">: </w:t>
       </w:r>
       <w:r>
-        <w:t>Pie chart showing respondents’</w:t>
-      </w:r>
-      <w:r>
-        <w:t xml:space="preserve"> confidence about getting correct </w:t>
+        <w:t xml:space="preserve">Pie chart showing respondents’ confidence about getting correct </w:t>
       </w:r>
       <w:proofErr w:type="gramStart"/>
       <w:r>
@@ -8461,7 +8466,7 @@
       <w:pPr>
         <w:pStyle w:val="Caption"/>
       </w:pPr>
-      <w:bookmarkStart w:id="17" w:name="_Toc161394047"/>
+      <w:bookmarkStart w:id="17" w:name="_Toc161412559"/>
       <w:r>
         <w:t xml:space="preserve">Figure </w:t>
       </w:r>
@@ -8487,10 +8492,7 @@
         <w:t>:</w:t>
       </w:r>
       <w:r>
-        <w:t xml:space="preserve"> </w:t>
-      </w:r>
-      <w:r>
-        <w:t>Pie chart showing respondents’</w:t>
+        <w:t xml:space="preserve"> Pie chart showing respondents’</w:t>
       </w:r>
       <w:r>
         <w:t xml:space="preserve"> </w:t>
@@ -8570,7 +8572,7 @@
       <w:pPr>
         <w:pStyle w:val="Caption"/>
       </w:pPr>
-      <w:bookmarkStart w:id="18" w:name="_Toc161394048"/>
+      <w:bookmarkStart w:id="18" w:name="_Toc161412560"/>
       <w:r>
         <w:t xml:space="preserve">Figure </w:t>
       </w:r>
@@ -8596,10 +8598,7 @@
         <w:t xml:space="preserve">: </w:t>
       </w:r>
       <w:r>
-        <w:t>Pie chart showing respondent</w:t>
-      </w:r>
-      <w:r>
-        <w:t>s’ preference about a s</w:t>
+        <w:t>Pie chart showing respondents’ preference about a s</w:t>
       </w:r>
       <w:r>
         <w:t xml:space="preserve">ize recommending </w:t>
@@ -8802,7 +8801,7 @@
       <w:pPr>
         <w:pStyle w:val="Caption"/>
       </w:pPr>
-      <w:bookmarkStart w:id="19" w:name="_Toc161394049"/>
+      <w:bookmarkStart w:id="19" w:name="_Toc161412561"/>
       <w:r>
         <w:t xml:space="preserve">Figure </w:t>
       </w:r>
@@ -8899,7 +8898,7 @@
           <w:szCs w:val="24"/>
         </w:rPr>
       </w:pPr>
-      <w:bookmarkStart w:id="20" w:name="_Toc161393630"/>
+      <w:bookmarkStart w:id="20" w:name="_Toc161412581"/>
       <w:r>
         <w:rPr>
           <w:rFonts w:ascii="Times New Roman" w:hAnsi="Times New Roman" w:cs="Times New Roman"/>
@@ -9398,7 +9397,7 @@
           <w:szCs w:val="24"/>
         </w:rPr>
       </w:pPr>
-      <w:bookmarkStart w:id="23" w:name="_Toc161393631"/>
+      <w:bookmarkStart w:id="23" w:name="_Toc161412582"/>
       <w:r>
         <w:rPr>
           <w:rFonts w:ascii="Times New Roman" w:hAnsi="Times New Roman" w:cs="Times New Roman"/>
@@ -9474,7 +9473,7 @@
       <w:pPr>
         <w:pStyle w:val="Caption"/>
       </w:pPr>
-      <w:bookmarkStart w:id="24" w:name="_Toc161394050"/>
+      <w:bookmarkStart w:id="24" w:name="_Toc161412562"/>
       <w:r>
         <w:t xml:space="preserve">Figure </w:t>
       </w:r>
@@ -9886,7 +9885,7 @@
           <w:szCs w:val="24"/>
         </w:rPr>
       </w:pPr>
-      <w:bookmarkStart w:id="25" w:name="_Toc161393632"/>
+      <w:bookmarkStart w:id="25" w:name="_Toc161412583"/>
       <w:r>
         <w:rPr>
           <w:rFonts w:ascii="Times New Roman" w:hAnsi="Times New Roman" w:cs="Times New Roman"/>
@@ -10236,7 +10235,7 @@
           <w:color w:val="auto"/>
         </w:rPr>
       </w:pPr>
-      <w:bookmarkStart w:id="26" w:name="_Toc161393633"/>
+      <w:bookmarkStart w:id="26" w:name="_Toc161412584"/>
       <w:r>
         <w:rPr>
           <w:rFonts w:ascii="Times New Roman" w:hAnsi="Times New Roman" w:cs="Times New Roman"/>
@@ -10272,7 +10271,7 @@
           <w:szCs w:val="24"/>
         </w:rPr>
       </w:pPr>
-      <w:bookmarkStart w:id="27" w:name="_Toc161393634"/>
+      <w:bookmarkStart w:id="27" w:name="_Toc161412585"/>
       <w:r>
         <w:rPr>
           <w:rFonts w:ascii="Times New Roman" w:hAnsi="Times New Roman" w:cs="Times New Roman"/>
@@ -10478,7 +10477,7 @@
           <w:szCs w:val="24"/>
         </w:rPr>
       </w:pPr>
-      <w:bookmarkStart w:id="28" w:name="_Toc161393635"/>
+      <w:bookmarkStart w:id="28" w:name="_Toc161412586"/>
       <w:r>
         <w:rPr>
           <w:rFonts w:ascii="Times New Roman" w:hAnsi="Times New Roman" w:cs="Times New Roman"/>
@@ -10594,7 +10593,7 @@
         <w:pStyle w:val="Caption"/>
         <w:jc w:val="both"/>
       </w:pPr>
-      <w:bookmarkStart w:id="29" w:name="_Toc161394051"/>
+      <w:bookmarkStart w:id="29" w:name="_Toc161412563"/>
       <w:r>
         <w:t xml:space="preserve">Figure </w:t>
       </w:r>
@@ -10823,7 +10822,7 @@
           <w:szCs w:val="24"/>
         </w:rPr>
       </w:pPr>
-      <w:bookmarkStart w:id="30" w:name="_Toc161393636"/>
+      <w:bookmarkStart w:id="30" w:name="_Toc161412587"/>
       <w:r>
         <w:rPr>
           <w:rFonts w:ascii="Times New Roman" w:hAnsi="Times New Roman" w:cs="Times New Roman"/>
@@ -11028,7 +11027,7 @@
           <w:szCs w:val="24"/>
         </w:rPr>
       </w:pPr>
-      <w:bookmarkStart w:id="31" w:name="_Toc161393637"/>
+      <w:bookmarkStart w:id="31" w:name="_Toc161412588"/>
       <w:r>
         <w:rPr>
           <w:rFonts w:ascii="Times New Roman" w:hAnsi="Times New Roman" w:cs="Times New Roman"/>
@@ -11151,7 +11150,7 @@
           <w:szCs w:val="28"/>
         </w:rPr>
       </w:pPr>
-      <w:bookmarkStart w:id="32" w:name="_Toc161393638"/>
+      <w:bookmarkStart w:id="32" w:name="_Toc161412589"/>
       <w:r>
         <w:rPr>
           <w:rFonts w:ascii="Times New Roman" w:hAnsi="Times New Roman" w:cs="Times New Roman"/>
@@ -11188,7 +11187,7 @@
           <w:szCs w:val="24"/>
         </w:rPr>
       </w:pPr>
-      <w:bookmarkStart w:id="33" w:name="_Toc161393639"/>
+      <w:bookmarkStart w:id="33" w:name="_Toc161412590"/>
       <w:r>
         <w:rPr>
           <w:rFonts w:ascii="Times New Roman" w:hAnsi="Times New Roman" w:cs="Times New Roman"/>
@@ -11343,7 +11342,7 @@
           <w:szCs w:val="24"/>
         </w:rPr>
       </w:pPr>
-      <w:bookmarkStart w:id="34" w:name="_Toc161393640"/>
+      <w:bookmarkStart w:id="34" w:name="_Toc161412591"/>
       <w:r>
         <w:rPr>
           <w:rFonts w:ascii="Times New Roman" w:hAnsi="Times New Roman" w:cs="Times New Roman"/>
@@ -11680,7 +11679,7 @@
           <w:szCs w:val="28"/>
         </w:rPr>
       </w:pPr>
-      <w:bookmarkStart w:id="35" w:name="_Toc161393641"/>
+      <w:bookmarkStart w:id="35" w:name="_Toc161412592"/>
       <w:r>
         <w:rPr>
           <w:rFonts w:ascii="Times New Roman" w:hAnsi="Times New Roman" w:cs="Times New Roman"/>
@@ -11781,7 +11780,7 @@
           <w:szCs w:val="28"/>
         </w:rPr>
       </w:pPr>
-      <w:bookmarkStart w:id="36" w:name="_Toc161393642"/>
+      <w:bookmarkStart w:id="36" w:name="_Toc161412593"/>
       <w:r>
         <w:rPr>
           <w:rFonts w:ascii="Times New Roman" w:hAnsi="Times New Roman" w:cs="Times New Roman"/>
@@ -11818,7 +11817,7 @@
           <w:szCs w:val="24"/>
         </w:rPr>
       </w:pPr>
-      <w:bookmarkStart w:id="37" w:name="_Toc161393643"/>
+      <w:bookmarkStart w:id="37" w:name="_Toc161412594"/>
       <w:r>
         <w:rPr>
           <w:rFonts w:ascii="Times New Roman" w:hAnsi="Times New Roman" w:cs="Times New Roman"/>
@@ -11990,7 +11989,7 @@
       <w:pPr>
         <w:pStyle w:val="Caption"/>
       </w:pPr>
-      <w:bookmarkStart w:id="38" w:name="_Toc161394052"/>
+      <w:bookmarkStart w:id="38" w:name="_Toc161412564"/>
       <w:r>
         <w:t xml:space="preserve">Figure </w:t>
       </w:r>
@@ -12032,7 +12031,7 @@
           <w:szCs w:val="24"/>
         </w:rPr>
       </w:pPr>
-      <w:bookmarkStart w:id="39" w:name="_Toc161393644"/>
+      <w:bookmarkStart w:id="39" w:name="_Toc161412595"/>
       <w:r>
         <w:rPr>
           <w:rFonts w:ascii="Times New Roman" w:hAnsi="Times New Roman" w:cs="Times New Roman"/>
@@ -12112,7 +12111,7 @@
       <w:pPr>
         <w:pStyle w:val="Caption"/>
       </w:pPr>
-      <w:bookmarkStart w:id="40" w:name="_Toc161394053"/>
+      <w:bookmarkStart w:id="40" w:name="_Toc161412565"/>
       <w:r>
         <w:t xml:space="preserve">Figure </w:t>
       </w:r>
@@ -12251,7 +12250,7 @@
           <w:szCs w:val="24"/>
         </w:rPr>
       </w:pPr>
-      <w:bookmarkStart w:id="41" w:name="_Toc161393645"/>
+      <w:bookmarkStart w:id="41" w:name="_Toc161412596"/>
       <w:r>
         <w:rPr>
           <w:rFonts w:ascii="Times New Roman" w:hAnsi="Times New Roman" w:cs="Times New Roman"/>
@@ -12358,7 +12357,7 @@
       <w:pPr>
         <w:pStyle w:val="Caption"/>
       </w:pPr>
-      <w:bookmarkStart w:id="42" w:name="_Toc161394054"/>
+      <w:bookmarkStart w:id="42" w:name="_Toc161412566"/>
       <w:r>
         <w:t xml:space="preserve">Figure </w:t>
       </w:r>
@@ -12416,7 +12415,7 @@
           <w:szCs w:val="28"/>
         </w:rPr>
       </w:pPr>
-      <w:bookmarkStart w:id="43" w:name="_Toc161393646"/>
+      <w:bookmarkStart w:id="43" w:name="_Toc161412597"/>
       <w:r>
         <w:rPr>
           <w:rFonts w:ascii="Times New Roman" w:hAnsi="Times New Roman" w:cs="Times New Roman"/>
@@ -12453,7 +12452,7 @@
           <w:szCs w:val="24"/>
         </w:rPr>
       </w:pPr>
-      <w:bookmarkStart w:id="44" w:name="_Toc161393647"/>
+      <w:bookmarkStart w:id="44" w:name="_Toc161412598"/>
       <w:r>
         <w:rPr>
           <w:rFonts w:ascii="Times New Roman" w:hAnsi="Times New Roman" w:cs="Times New Roman"/>
@@ -12527,7 +12526,7 @@
       <w:pPr>
         <w:pStyle w:val="Caption"/>
       </w:pPr>
-      <w:bookmarkStart w:id="45" w:name="_Toc161394055"/>
+      <w:bookmarkStart w:id="45" w:name="_Toc161412567"/>
       <w:r>
         <w:t xml:space="preserve">Figure </w:t>
       </w:r>
@@ -12886,7 +12885,7 @@
           <w:szCs w:val="24"/>
         </w:rPr>
       </w:pPr>
-      <w:bookmarkStart w:id="46" w:name="_Toc161393648"/>
+      <w:bookmarkStart w:id="46" w:name="_Toc161412599"/>
       <w:r>
         <w:rPr>
           <w:rFonts w:ascii="Times New Roman" w:hAnsi="Times New Roman" w:cs="Times New Roman"/>
@@ -13417,7 +13416,7 @@
       <w:r>
         <w:t xml:space="preserve"> </w:t>
       </w:r>
-      <w:bookmarkStart w:id="47" w:name="_Toc161394056"/>
+      <w:bookmarkStart w:id="47" w:name="_Toc161412568"/>
       <w:r>
         <w:t xml:space="preserve">Figure </w:t>
       </w:r>
@@ -13662,7 +13661,7 @@
         <w:ind w:left="360"/>
         <w:jc w:val="both"/>
       </w:pPr>
-      <w:bookmarkStart w:id="48" w:name="_Toc161394057"/>
+      <w:bookmarkStart w:id="48" w:name="_Toc161412569"/>
       <w:r>
         <w:t xml:space="preserve">Figure </w:t>
       </w:r>
@@ -13897,7 +13896,7 @@
         <w:pStyle w:val="Caption"/>
         <w:ind w:left="360"/>
       </w:pPr>
-      <w:bookmarkStart w:id="49" w:name="_Toc161394058"/>
+      <w:bookmarkStart w:id="49" w:name="_Toc161412570"/>
       <w:r>
         <w:t xml:space="preserve">Figure </w:t>
       </w:r>
@@ -13920,14 +13919,12 @@
         <w:fldChar w:fldCharType="end"/>
       </w:r>
       <w:r>
-        <w:t xml:space="preserve">: Shows all the added </w:t>
-      </w:r>
-      <w:proofErr w:type="gramStart"/>
-      <w:r>
-        <w:t>users</w:t>
+        <w:t xml:space="preserve">: </w:t>
+      </w:r>
+      <w:r>
+        <w:t>Postman API’s response to the testing request.</w:t>
       </w:r>
       <w:bookmarkEnd w:id="49"/>
-      <w:proofErr w:type="gramEnd"/>
     </w:p>
     <w:p/>
     <w:p/>
@@ -14220,7 +14217,7 @@
           <w:szCs w:val="24"/>
         </w:rPr>
       </w:pPr>
-      <w:bookmarkStart w:id="50" w:name="_Toc161393649"/>
+      <w:bookmarkStart w:id="50" w:name="_Toc161412600"/>
       <w:r>
         <w:rPr>
           <w:rFonts w:ascii="Times New Roman" w:hAnsi="Times New Roman" w:cs="Times New Roman"/>
@@ -14690,7 +14687,7 @@
           <w:szCs w:val="24"/>
         </w:rPr>
       </w:pPr>
-      <w:bookmarkStart w:id="51" w:name="_Toc161393650"/>
+      <w:bookmarkStart w:id="51" w:name="_Toc161412601"/>
       <w:r>
         <w:rPr>
           <w:rFonts w:ascii="Times New Roman" w:hAnsi="Times New Roman" w:cs="Times New Roman"/>
@@ -14860,7 +14857,7 @@
           <w:rFonts w:ascii="Times New Roman" w:hAnsi="Times New Roman" w:cs="Times New Roman"/>
         </w:rPr>
       </w:pPr>
-      <w:bookmarkStart w:id="52" w:name="_Toc161394059"/>
+      <w:bookmarkStart w:id="52" w:name="_Toc161412571"/>
       <w:r>
         <w:t xml:space="preserve">Figure </w:t>
       </w:r>
@@ -15130,7 +15127,7 @@
           <w:szCs w:val="28"/>
         </w:rPr>
       </w:pPr>
-      <w:bookmarkStart w:id="53" w:name="_Toc161393651"/>
+      <w:bookmarkStart w:id="53" w:name="_Toc161412602"/>
       <w:r>
         <w:rPr>
           <w:rFonts w:ascii="Times New Roman" w:hAnsi="Times New Roman" w:cs="Times New Roman"/>
@@ -15167,7 +15164,7 @@
           <w:szCs w:val="24"/>
         </w:rPr>
       </w:pPr>
-      <w:bookmarkStart w:id="54" w:name="_Toc161393652"/>
+      <w:bookmarkStart w:id="54" w:name="_Toc161412603"/>
       <w:r>
         <w:rPr>
           <w:rFonts w:ascii="Times New Roman" w:hAnsi="Times New Roman" w:cs="Times New Roman"/>
@@ -15477,7 +15474,7 @@
           <w:szCs w:val="24"/>
         </w:rPr>
       </w:pPr>
-      <w:bookmarkStart w:id="55" w:name="_Toc161393653"/>
+      <w:bookmarkStart w:id="55" w:name="_Toc161412604"/>
       <w:r>
         <w:rPr>
           <w:rFonts w:ascii="Times New Roman" w:hAnsi="Times New Roman" w:cs="Times New Roman"/>
@@ -15640,13 +15637,55 @@
         <w:rPr>
           <w:rFonts w:ascii="Times New Roman" w:hAnsi="Times New Roman" w:cs="Times New Roman"/>
         </w:rPr>
-        <w:t xml:space="preserve"> This developing/ proposed system would give the size recommendations </w:t>
-      </w:r>
-      <w:r>
-        <w:rPr>
-          <w:rFonts w:ascii="Times New Roman" w:hAnsi="Times New Roman" w:cs="Times New Roman"/>
-        </w:rPr>
-        <w:t xml:space="preserve">based on the material attributes, since the sizes can vary according to different materials. </w:t>
+        <w:t xml:space="preserve"> This developing system would give the size recommendations </w:t>
+      </w:r>
+      <w:r>
+        <w:rPr>
+          <w:rFonts w:ascii="Times New Roman" w:hAnsi="Times New Roman" w:cs="Times New Roman"/>
+        </w:rPr>
+        <w:t>based on the material attributes, since the size can</w:t>
+      </w:r>
+      <w:r>
+        <w:rPr>
+          <w:rFonts w:ascii="Times New Roman" w:hAnsi="Times New Roman" w:cs="Times New Roman"/>
+        </w:rPr>
+        <w:t xml:space="preserve"> be</w:t>
+      </w:r>
+      <w:r>
+        <w:rPr>
+          <w:rFonts w:ascii="Times New Roman" w:hAnsi="Times New Roman" w:cs="Times New Roman"/>
+        </w:rPr>
+        <w:t xml:space="preserve"> </w:t>
+      </w:r>
+      <w:r>
+        <w:rPr>
+          <w:rFonts w:ascii="Times New Roman" w:hAnsi="Times New Roman" w:cs="Times New Roman"/>
+        </w:rPr>
+        <w:t>var</w:t>
+      </w:r>
+      <w:r>
+        <w:rPr>
+          <w:rFonts w:ascii="Times New Roman" w:hAnsi="Times New Roman" w:cs="Times New Roman"/>
+        </w:rPr>
+        <w:t>ied</w:t>
+      </w:r>
+      <w:r>
+        <w:rPr>
+          <w:rFonts w:ascii="Times New Roman" w:hAnsi="Times New Roman" w:cs="Times New Roman"/>
+        </w:rPr>
+        <w:t xml:space="preserve"> with </w:t>
+      </w:r>
+      <w:r>
+        <w:rPr>
+          <w:rFonts w:ascii="Times New Roman" w:hAnsi="Times New Roman" w:cs="Times New Roman"/>
+        </w:rPr>
+        <w:t xml:space="preserve">the clothing item’s </w:t>
+      </w:r>
+      <w:r>
+        <w:rPr>
+          <w:rFonts w:ascii="Times New Roman" w:hAnsi="Times New Roman" w:cs="Times New Roman"/>
+        </w:rPr>
+        <w:t xml:space="preserve">material. </w:t>
       </w:r>
       <w:r>
         <w:rPr>
@@ -15658,13 +15697,37 @@
         <w:rPr>
           <w:rFonts w:ascii="Times New Roman" w:hAnsi="Times New Roman" w:cs="Times New Roman"/>
         </w:rPr>
-        <w:t>this system would use brand’s size chart with its measurements to</w:t>
-      </w:r>
-      <w:r>
-        <w:rPr>
-          <w:rFonts w:ascii="Times New Roman" w:hAnsi="Times New Roman" w:cs="Times New Roman"/>
-        </w:rPr>
-        <w:t xml:space="preserve"> give the recommendations.</w:t>
+        <w:t>this system would use</w:t>
+      </w:r>
+      <w:r>
+        <w:rPr>
+          <w:rFonts w:ascii="Times New Roman" w:hAnsi="Times New Roman" w:cs="Times New Roman"/>
+        </w:rPr>
+        <w:t xml:space="preserve"> the</w:t>
+      </w:r>
+      <w:r>
+        <w:rPr>
+          <w:rFonts w:ascii="Times New Roman" w:hAnsi="Times New Roman" w:cs="Times New Roman"/>
+        </w:rPr>
+        <w:t xml:space="preserve"> brand’s size chart with its measurements to</w:t>
+      </w:r>
+      <w:r>
+        <w:rPr>
+          <w:rFonts w:ascii="Times New Roman" w:hAnsi="Times New Roman" w:cs="Times New Roman"/>
+        </w:rPr>
+        <w:t xml:space="preserve"> give the </w:t>
+      </w:r>
+      <w:r>
+        <w:rPr>
+          <w:rFonts w:ascii="Times New Roman" w:hAnsi="Times New Roman" w:cs="Times New Roman"/>
+        </w:rPr>
+        <w:t xml:space="preserve">best </w:t>
+      </w:r>
+      <w:r>
+        <w:rPr>
+          <w:rFonts w:ascii="Times New Roman" w:hAnsi="Times New Roman" w:cs="Times New Roman"/>
+        </w:rPr>
+        <w:t>recommendations.</w:t>
       </w:r>
     </w:p>
     <w:p/>
@@ -15682,7 +15745,7 @@
           <w:szCs w:val="24"/>
         </w:rPr>
       </w:pPr>
-      <w:bookmarkStart w:id="56" w:name="_Toc161393654"/>
+      <w:bookmarkStart w:id="56" w:name="_Toc161412605"/>
       <w:r>
         <w:rPr>
           <w:rFonts w:ascii="Times New Roman" w:hAnsi="Times New Roman" w:cs="Times New Roman"/>
@@ -15888,7 +15951,7 @@
           <w:szCs w:val="24"/>
         </w:rPr>
       </w:pPr>
-      <w:bookmarkStart w:id="57" w:name="_Toc161393655"/>
+      <w:bookmarkStart w:id="57" w:name="_Toc161412606"/>
       <w:r>
         <w:rPr>
           <w:rFonts w:ascii="Times New Roman" w:hAnsi="Times New Roman" w:cs="Times New Roman"/>
@@ -16090,6 +16153,7 @@
           <w:szCs w:val="28"/>
         </w:rPr>
       </w:pPr>
+      <w:bookmarkStart w:id="58" w:name="_Toc161412607"/>
       <w:r>
         <w:rPr>
           <w:rFonts w:ascii="Times New Roman" w:hAnsi="Times New Roman" w:cs="Times New Roman"/>
@@ -16100,7 +16164,19 @@
           <w:szCs w:val="28"/>
         </w:rPr>
         <w:lastRenderedPageBreak/>
-        <w:t xml:space="preserve">Appendix </w:t>
+        <w:t>Appendix</w:t>
+      </w:r>
+      <w:bookmarkEnd w:id="58"/>
+      <w:r>
+        <w:rPr>
+          <w:rFonts w:ascii="Times New Roman" w:hAnsi="Times New Roman" w:cs="Times New Roman"/>
+          <w:b/>
+          <w:bCs/>
+          <w:color w:val="auto"/>
+          <w:sz w:val="28"/>
+          <w:szCs w:val="28"/>
+        </w:rPr>
+        <w:t xml:space="preserve"> </w:t>
       </w:r>
     </w:p>
     <w:p/>
@@ -16134,7 +16210,13 @@
         <w:rPr>
           <w:rFonts w:ascii="Times New Roman" w:hAnsi="Times New Roman" w:cs="Times New Roman"/>
         </w:rPr>
-        <w:t>/ proposed</w:t>
+        <w:t xml:space="preserve">/ </w:t>
+      </w:r>
+      <w:r>
+        <w:rPr>
+          <w:rFonts w:ascii="Times New Roman" w:hAnsi="Times New Roman" w:cs="Times New Roman"/>
+        </w:rPr>
+        <w:t>proposed</w:t>
       </w:r>
       <w:r>
         <w:rPr>
@@ -16146,13 +16228,13 @@
         <w:rPr>
           <w:rFonts w:ascii="Times New Roman" w:hAnsi="Times New Roman" w:cs="Times New Roman"/>
         </w:rPr>
-        <w:t xml:space="preserve">can be seen in the </w:t>
-      </w:r>
-      <w:r>
-        <w:rPr>
-          <w:rFonts w:ascii="Times New Roman" w:hAnsi="Times New Roman" w:cs="Times New Roman"/>
-        </w:rPr>
-        <w:t>figure 21 below</w:t>
+        <w:t>can be seen</w:t>
+      </w:r>
+      <w:r>
+        <w:rPr>
+          <w:rFonts w:ascii="Times New Roman" w:hAnsi="Times New Roman" w:cs="Times New Roman"/>
+        </w:rPr>
+        <w:t xml:space="preserve"> below</w:t>
       </w:r>
       <w:r>
         <w:rPr>
@@ -16444,9 +16526,9 @@
           <w:szCs w:val="28"/>
         </w:rPr>
       </w:pPr>
-      <w:bookmarkStart w:id="58" w:name="_References"/>
-      <w:bookmarkStart w:id="59" w:name="_Toc161393656"/>
-      <w:bookmarkEnd w:id="58"/>
+      <w:bookmarkStart w:id="59" w:name="_References"/>
+      <w:bookmarkStart w:id="60" w:name="_Toc161412608"/>
+      <w:bookmarkEnd w:id="59"/>
       <w:r>
         <w:rPr>
           <w:rFonts w:ascii="Times New Roman" w:hAnsi="Times New Roman" w:cs="Times New Roman"/>
@@ -16459,7 +16541,7 @@
         <w:lastRenderedPageBreak/>
         <w:t>References</w:t>
       </w:r>
-      <w:bookmarkEnd w:id="59"/>
+      <w:bookmarkEnd w:id="60"/>
     </w:p>
     <w:p>
       <w:pPr>
@@ -16479,23 +16561,7 @@
           <w:rFonts w:ascii="Times New Roman" w:hAnsi="Times New Roman" w:cs="Times New Roman"/>
           <w:noProof/>
         </w:rPr>
-        <w:t xml:space="preserve">Coresight &amp; Zheng, S., 2023. </w:t>
-      </w:r>
-      <w:r>
-        <w:rPr>
-          <w:rFonts w:ascii="Times New Roman" w:hAnsi="Times New Roman" w:cs="Times New Roman"/>
-          <w:i/>
-          <w:iCs/>
-          <w:noProof/>
-        </w:rPr>
-        <w:t xml:space="preserve">The True Cost of Apparel Returns: Alarming Return Rates Require Loss-Minimization Solutions. </w:t>
-      </w:r>
-      <w:r>
-        <w:rPr>
-          <w:rFonts w:ascii="Times New Roman" w:hAnsi="Times New Roman" w:cs="Times New Roman"/>
-          <w:noProof/>
-        </w:rPr>
-        <w:t xml:space="preserve">[Online] </w:t>
+        <w:t xml:space="preserve">Coresight &amp; Zheng, S., 2023. The True Cost of Apparel Returns: Alarming Return Rates Require Loss-Minimization Solutions. [Online] </w:t>
       </w:r>
       <w:r>
         <w:rPr>
@@ -16548,23 +16614,7 @@
           <w:rFonts w:ascii="Times New Roman" w:hAnsi="Times New Roman" w:cs="Times New Roman"/>
           <w:noProof/>
         </w:rPr>
-        <w:t xml:space="preserve">Yin, W. &amp; Xu, B., 2021. </w:t>
-      </w:r>
-      <w:r>
-        <w:rPr>
-          <w:rFonts w:ascii="Times New Roman" w:hAnsi="Times New Roman" w:cs="Times New Roman"/>
-          <w:i/>
-          <w:iCs/>
-          <w:noProof/>
-        </w:rPr>
-        <w:t xml:space="preserve">Effect of online shopping experience on customer loyalty in apparel business-to-consumer ecommerce, </w:t>
-      </w:r>
-      <w:r>
-        <w:rPr>
-          <w:rFonts w:ascii="Times New Roman" w:hAnsi="Times New Roman" w:cs="Times New Roman"/>
-          <w:noProof/>
-        </w:rPr>
-        <w:t>s.l.: Sage Journals.</w:t>
+        <w:t>Yin, W. &amp; Xu, B., 2021. Effect of online shopping experience on customer loyalty in apparel business-to-consumer ecommerce, s.l.: Sage Journals.</w:t>
       </w:r>
     </w:p>
     <w:p>
@@ -16593,23 +16643,7 @@
           <w:rFonts w:ascii="Times New Roman" w:hAnsi="Times New Roman" w:cs="Times New Roman"/>
           <w:noProof/>
         </w:rPr>
-        <w:t xml:space="preserve">Dopson, E., 2023. </w:t>
-      </w:r>
-      <w:r>
-        <w:rPr>
-          <w:rFonts w:ascii="Times New Roman" w:hAnsi="Times New Roman" w:cs="Times New Roman"/>
-          <w:i/>
-          <w:iCs/>
-          <w:noProof/>
-        </w:rPr>
-        <w:t xml:space="preserve">Ecommerce Returns: Expert Guide to Best Practices (2024). </w:t>
-      </w:r>
-      <w:r>
-        <w:rPr>
-          <w:rFonts w:ascii="Times New Roman" w:hAnsi="Times New Roman" w:cs="Times New Roman"/>
-          <w:noProof/>
-        </w:rPr>
-        <w:t xml:space="preserve">[Online] </w:t>
+        <w:t xml:space="preserve">Dopson, E., 2023. Ecommerce Returns: Expert Guide to Best Practices (2024). [Online] </w:t>
       </w:r>
       <w:r>
         <w:rPr>
@@ -16662,23 +16696,7 @@
           <w:rFonts w:ascii="Times New Roman" w:hAnsi="Times New Roman" w:cs="Times New Roman"/>
           <w:noProof/>
         </w:rPr>
-        <w:t xml:space="preserve">Kumar, D. V. &amp; Singh, R., 2014. </w:t>
-      </w:r>
-      <w:r>
-        <w:rPr>
-          <w:rFonts w:ascii="Times New Roman" w:hAnsi="Times New Roman" w:cs="Times New Roman"/>
-          <w:i/>
-          <w:iCs/>
-          <w:noProof/>
-        </w:rPr>
-        <w:t xml:space="preserve">Women Online Shopping: A Critical Review of Literature, </w:t>
-      </w:r>
-      <w:r>
-        <w:rPr>
-          <w:rFonts w:ascii="Times New Roman" w:hAnsi="Times New Roman" w:cs="Times New Roman"/>
-          <w:noProof/>
-        </w:rPr>
-        <w:t>s.l.: SSRN.</w:t>
+        <w:t>Kumar, D. V. &amp; Singh, R., 2014. Women Online Shopping: A Critical Review of Literature, s.l.: SSRN.</w:t>
       </w:r>
     </w:p>
     <w:p>
@@ -16735,23 +16753,7 @@
               <w:rFonts w:ascii="Times New Roman" w:hAnsi="Times New Roman" w:cs="Times New Roman"/>
               <w:noProof/>
             </w:rPr>
-            <w:t xml:space="preserve">Administration, I. T., 2021. </w:t>
-          </w:r>
-          <w:r>
-            <w:rPr>
-              <w:rFonts w:ascii="Times New Roman" w:hAnsi="Times New Roman" w:cs="Times New Roman"/>
-              <w:i/>
-              <w:iCs/>
-              <w:noProof/>
-            </w:rPr>
-            <w:t xml:space="preserve">eCommerce Sales &amp; Size Forecast. </w:t>
-          </w:r>
-          <w:r>
-            <w:rPr>
-              <w:rFonts w:ascii="Times New Roman" w:hAnsi="Times New Roman" w:cs="Times New Roman"/>
-              <w:noProof/>
-            </w:rPr>
-            <w:t xml:space="preserve">[Online] </w:t>
+            <w:t xml:space="preserve">Administration, I. T., 2021. eCommerce Sales &amp; Size Forecast. [Online] </w:t>
           </w:r>
           <w:r>
             <w:rPr>
@@ -16804,23 +16806,7 @@
               <w:rFonts w:ascii="Times New Roman" w:hAnsi="Times New Roman" w:cs="Times New Roman"/>
               <w:noProof/>
             </w:rPr>
-            <w:t xml:space="preserve">Vaghasiya, C. &amp; Sitapara, J., 2023. </w:t>
-          </w:r>
-          <w:r>
-            <w:rPr>
-              <w:rFonts w:ascii="Times New Roman" w:hAnsi="Times New Roman" w:cs="Times New Roman"/>
-              <w:i/>
-              <w:iCs/>
-              <w:noProof/>
-            </w:rPr>
-            <w:t xml:space="preserve">A STUDY ON RETURNS RATES IN THE FASHION INDUSTRY WITH REFERENCE TO AN E-COMMERCE BUSINESS, </w:t>
-          </w:r>
-          <w:r>
-            <w:rPr>
-              <w:rFonts w:ascii="Times New Roman" w:hAnsi="Times New Roman" w:cs="Times New Roman"/>
-              <w:noProof/>
-            </w:rPr>
-            <w:t>s.l.: JETIR.</w:t>
+            <w:t>Vaghasiya, C. &amp; Sitapara, J., 2023. A STUDY ON RETURNS RATES IN THE FASHION INDUSTRY WITH REFERENCE TO AN E-COMMERCE BUSINESS, s.l.: JETIR.</w:t>
           </w:r>
         </w:p>
         <w:p>
@@ -16833,12 +16819,6 @@
               <w:rFonts w:ascii="Times New Roman" w:hAnsi="Times New Roman" w:cs="Times New Roman"/>
             </w:rPr>
           </w:pPr>
-          <w:r>
-            <w:rPr>
-              <w:rFonts w:ascii="Times New Roman" w:hAnsi="Times New Roman" w:cs="Times New Roman"/>
-            </w:rPr>
-            <w:tab/>
-          </w:r>
         </w:p>
         <w:p>
           <w:pPr>
@@ -16858,23 +16838,7 @@
               <w:rFonts w:ascii="Times New Roman" w:hAnsi="Times New Roman" w:cs="Times New Roman"/>
               <w:noProof/>
             </w:rPr>
-            <w:t xml:space="preserve">Cullinane, S., Karlsson, E., browne, m. &amp; Wang, Y., 2017. </w:t>
-          </w:r>
-          <w:r>
-            <w:rPr>
-              <w:rFonts w:ascii="Times New Roman" w:hAnsi="Times New Roman" w:cs="Times New Roman"/>
-              <w:i/>
-              <w:iCs/>
-              <w:noProof/>
-            </w:rPr>
-            <w:t xml:space="preserve">Retail clothing returns: A review of key issues, </w:t>
-          </w:r>
-          <w:r>
-            <w:rPr>
-              <w:rFonts w:ascii="Times New Roman" w:hAnsi="Times New Roman" w:cs="Times New Roman"/>
-              <w:noProof/>
-            </w:rPr>
-            <w:t>s.l.: ResearchGate.</w:t>
+            <w:t>Cullinane, S., Karlsson, E., browne, m. &amp; Wang, Y., 2017. Retail clothing returns: A review of key issues, s.l.: ResearchGate.</w:t>
           </w:r>
         </w:p>
         <w:p>
@@ -16911,23 +16875,7 @@
               <w:rFonts w:ascii="Times New Roman" w:hAnsi="Times New Roman" w:cs="Times New Roman"/>
               <w:noProof/>
             </w:rPr>
-            <w:t xml:space="preserve">ReactNative, n.d. </w:t>
-          </w:r>
-          <w:r>
-            <w:rPr>
-              <w:rFonts w:ascii="Times New Roman" w:hAnsi="Times New Roman" w:cs="Times New Roman"/>
-              <w:i/>
-              <w:iCs/>
-              <w:noProof/>
-            </w:rPr>
-            <w:t xml:space="preserve">Introduction. </w:t>
-          </w:r>
-          <w:r>
-            <w:rPr>
-              <w:rFonts w:ascii="Times New Roman" w:hAnsi="Times New Roman" w:cs="Times New Roman"/>
-              <w:noProof/>
-            </w:rPr>
-            <w:t xml:space="preserve">[Online] </w:t>
+            <w:t xml:space="preserve">ReactNative, n.d. Introduction. [Online] </w:t>
           </w:r>
           <w:r>
             <w:rPr>
@@ -16992,23 +16940,7 @@
           <w:rFonts w:ascii="Times New Roman" w:hAnsi="Times New Roman" w:cs="Times New Roman"/>
           <w:noProof/>
         </w:rPr>
-        <w:t xml:space="preserve">Hashmi, M. F. et al., 2020. </w:t>
-      </w:r>
-      <w:r>
-        <w:rPr>
-          <w:rFonts w:ascii="Times New Roman" w:hAnsi="Times New Roman" w:cs="Times New Roman"/>
-          <w:i/>
-          <w:iCs/>
-          <w:noProof/>
-        </w:rPr>
-        <w:t xml:space="preserve">FashionFit: Analysis of Mapping 3D Pose and Neural Body Fit for Custom Virtual Try-On, </w:t>
-      </w:r>
-      <w:r>
-        <w:rPr>
-          <w:rFonts w:ascii="Times New Roman" w:hAnsi="Times New Roman" w:cs="Times New Roman"/>
-          <w:noProof/>
-        </w:rPr>
-        <w:t>s.l.: IEEE.</w:t>
+        <w:t>Hashmi, M. F. et al., 2020. FashionFit: Analysis of Mapping 3D Pose and Neural Body Fit for Custom Virtual Try-On, s.l.: IEEE.</w:t>
       </w:r>
     </w:p>
     <w:p>
@@ -17037,23 +16969,7 @@
           <w:rFonts w:ascii="Times New Roman" w:hAnsi="Times New Roman" w:cs="Times New Roman"/>
           <w:noProof/>
         </w:rPr>
-        <w:t xml:space="preserve">Abdulla, G. M., Singh, S. &amp; Borar, S., 2019. </w:t>
-      </w:r>
-      <w:r>
-        <w:rPr>
-          <w:rFonts w:ascii="Times New Roman" w:hAnsi="Times New Roman" w:cs="Times New Roman"/>
-          <w:i/>
-          <w:iCs/>
-          <w:noProof/>
-        </w:rPr>
-        <w:t xml:space="preserve">Shop your Right Size: A System for Recommending Sizes for Fashion products, </w:t>
-      </w:r>
-      <w:r>
-        <w:rPr>
-          <w:rFonts w:ascii="Times New Roman" w:hAnsi="Times New Roman" w:cs="Times New Roman"/>
-          <w:noProof/>
-        </w:rPr>
-        <w:t>s.l.: ACM Digital Library.</w:t>
+        <w:t>Abdulla, G. M., Singh, S. &amp; Borar, S., 2019. Shop your Right Size: A System for Recommending Sizes for Fashion products, s.l.: ACM Digital Library.</w:t>
       </w:r>
     </w:p>
     <w:p>
@@ -17082,23 +16998,7 @@
           <w:rFonts w:ascii="Times New Roman" w:hAnsi="Times New Roman" w:cs="Times New Roman"/>
           <w:noProof/>
         </w:rPr>
-        <w:t xml:space="preserve">Polke, N. &amp; Kumari, S., 2018. </w:t>
-      </w:r>
-      <w:r>
-        <w:rPr>
-          <w:rFonts w:ascii="Times New Roman" w:hAnsi="Times New Roman" w:cs="Times New Roman"/>
-          <w:i/>
-          <w:iCs/>
-          <w:noProof/>
-        </w:rPr>
-        <w:t xml:space="preserve">Avatar Manager System for Online Fashion Clothing APP, </w:t>
-      </w:r>
-      <w:r>
-        <w:rPr>
-          <w:rFonts w:ascii="Times New Roman" w:hAnsi="Times New Roman" w:cs="Times New Roman"/>
-          <w:noProof/>
-        </w:rPr>
-        <w:t>India: IEEE.</w:t>
+        <w:t>Polke, N. &amp; Kumari, S., 2018. Avatar Manager System for Online Fashion Clothing APP, India: IEEE.</w:t>
       </w:r>
     </w:p>
     <w:p>
@@ -17127,23 +17027,7 @@
           <w:rFonts w:ascii="Times New Roman" w:hAnsi="Times New Roman" w:cs="Times New Roman"/>
           <w:noProof/>
         </w:rPr>
-        <w:t xml:space="preserve">Yuan, Y., Park, M.-J. &amp; Huh, J.-H., 2021. </w:t>
-      </w:r>
-      <w:r>
-        <w:rPr>
-          <w:rFonts w:ascii="Times New Roman" w:hAnsi="Times New Roman" w:cs="Times New Roman"/>
-          <w:i/>
-          <w:iCs/>
-          <w:noProof/>
-        </w:rPr>
-        <w:t xml:space="preserve">A Proposal for Clothing Size Recommendation System Using Chinese Online Shopping Malls: The New Era of Data, </w:t>
-      </w:r>
-      <w:r>
-        <w:rPr>
-          <w:rFonts w:ascii="Times New Roman" w:hAnsi="Times New Roman" w:cs="Times New Roman"/>
-          <w:noProof/>
-        </w:rPr>
-        <w:t>s.l.: MDPI.</w:t>
+        <w:t>Yuan, Y., Park, M.-J. &amp; Huh, J.-H., 2021. A Proposal for Clothing Size Recommendation System Using Chinese Online Shopping Malls: The New Era of Data, s.l.: MDPI.</w:t>
       </w:r>
     </w:p>
     <w:p>
@@ -17184,22 +17068,12 @@
         <w:rPr>
           <w:rFonts w:ascii="Times New Roman" w:hAnsi="Times New Roman" w:cs="Times New Roman"/>
         </w:rPr>
-        <w:t xml:space="preserve">, Y. K. H. K.-S. S. B. S., 2018. </w:t>
-      </w:r>
-      <w:r>
-        <w:rPr>
-          <w:rFonts w:ascii="Times New Roman" w:hAnsi="Times New Roman" w:cs="Times New Roman"/>
-          <w:i/>
-          <w:iCs/>
-        </w:rPr>
-        <w:t xml:space="preserve">A hierarchical </w:t>
+        <w:t xml:space="preserve">, Y. K. H. K.-S. S. B. S., 2018. A hierarchical </w:t>
       </w:r>
       <w:proofErr w:type="spellStart"/>
       <w:r>
         <w:rPr>
           <w:rFonts w:ascii="Times New Roman" w:hAnsi="Times New Roman" w:cs="Times New Roman"/>
-          <w:i/>
-          <w:iCs/>
         </w:rPr>
         <w:t>bayesian</w:t>
       </w:r>
@@ -17207,8 +17081,6 @@
       <w:r>
         <w:rPr>
           <w:rFonts w:ascii="Times New Roman" w:hAnsi="Times New Roman" w:cs="Times New Roman"/>
-          <w:i/>
-          <w:iCs/>
         </w:rPr>
         <w:t xml:space="preserve"> model for size recommendation in fashion. </w:t>
       </w:r>

</xml_diff>